<commit_message>
Start of Kafka workshop part
</commit_message>
<xml_diff>
--- a/Getting started with Kafka.docx
+++ b/Getting started with Kafka.docx
@@ -481,10 +481,250 @@
         <w:t>Getting started with Kafka</w:t>
       </w:r>
     </w:p>
+    <w:p/>
+    <w:p>
+      <w:r>
+        <w:t>In the first terminal window start a Kafka broker:</w:t>
+      </w:r>
+    </w:p>
+    <w:p>
+      <w:pPr>
+        <w:ind w:firstLine="720"/>
+      </w:pPr>
+      <w:proofErr w:type="spellStart"/>
+      <w:r>
+        <w:t>kafka</w:t>
+      </w:r>
+      <w:proofErr w:type="spellEnd"/>
+      <w:r>
+        <w:t>-server-start /</w:t>
+      </w:r>
+      <w:proofErr w:type="spellStart"/>
+      <w:r>
+        <w:t>etc</w:t>
+      </w:r>
+      <w:proofErr w:type="spellEnd"/>
+      <w:r>
+        <w:t>/</w:t>
+      </w:r>
+      <w:proofErr w:type="spellStart"/>
+      <w:r>
+        <w:t>kafka</w:t>
+      </w:r>
+      <w:proofErr w:type="spellEnd"/>
+      <w:r>
+        <w:t>/</w:t>
+      </w:r>
+      <w:proofErr w:type="spellStart"/>
+      <w:r>
+        <w:t>server.properties</w:t>
+      </w:r>
+      <w:proofErr w:type="spellEnd"/>
+    </w:p>
+    <w:p>
+      <w:r>
+        <w:t xml:space="preserve">Start in the second terminal window the </w:t>
+      </w:r>
+      <w:proofErr w:type="spellStart"/>
+      <w:r>
+        <w:t>kafka</w:t>
+      </w:r>
+      <w:proofErr w:type="spellEnd"/>
+      <w:r>
+        <w:t xml:space="preserve"> manager:</w:t>
+      </w:r>
+    </w:p>
+    <w:p>
+      <w:pPr>
+        <w:ind w:firstLine="720"/>
+      </w:pPr>
+      <w:proofErr w:type="spellStart"/>
+      <w:r>
+        <w:t>kafka</w:t>
+      </w:r>
+      <w:proofErr w:type="spellEnd"/>
+      <w:r>
+        <w:t>-manager</w:t>
+      </w:r>
+    </w:p>
+    <w:p>
+      <w:r>
+        <w:t xml:space="preserve">Start in the third terminal window </w:t>
+      </w:r>
+      <w:proofErr w:type="spellStart"/>
+      <w:r>
+        <w:t>kafkatool</w:t>
+      </w:r>
+      <w:proofErr w:type="spellEnd"/>
+      <w:r>
+        <w:t>:</w:t>
+      </w:r>
+    </w:p>
+    <w:p>
+      <w:pPr>
+        <w:ind w:firstLine="720"/>
+      </w:pPr>
+      <w:proofErr w:type="spellStart"/>
+      <w:r>
+        <w:t>kafkatool</w:t>
+      </w:r>
+      <w:proofErr w:type="spellEnd"/>
+    </w:p>
+    <w:p>
+      <w:r>
+        <w:t>Minimize the tool. You will use it at a later time.</w:t>
+      </w:r>
+    </w:p>
+    <w:p>
+      <w:r>
+        <w:t>Continue in the fourth terminal window</w:t>
+      </w:r>
+    </w:p>
+    <w:p>
+      <w:r>
+        <w:t xml:space="preserve">Create a topic: </w:t>
+      </w:r>
+    </w:p>
+    <w:p>
+      <w:pPr>
+        <w:ind w:firstLine="720"/>
+      </w:pPr>
+      <w:proofErr w:type="spellStart"/>
+      <w:r>
+        <w:t>kafka</w:t>
+      </w:r>
+      <w:proofErr w:type="spellEnd"/>
+      <w:r>
+        <w:t>-topics --create --zookeeper localhost:2181 --replication-factor 1 --partitions 1 --topic test</w:t>
+      </w:r>
+    </w:p>
+    <w:p>
+      <w:r>
+        <w:t>Confirm the topic is created:</w:t>
+      </w:r>
+    </w:p>
+    <w:p>
+      <w:pPr>
+        <w:ind w:firstLine="720"/>
+      </w:pPr>
+      <w:proofErr w:type="spellStart"/>
+      <w:r>
+        <w:t>kafka</w:t>
+      </w:r>
+      <w:proofErr w:type="spellEnd"/>
+      <w:r>
+        <w:t>-topics --list --zookeeper localhost:2181</w:t>
+      </w:r>
+    </w:p>
+    <w:p>
+      <w:r>
+        <w:t xml:space="preserve">Open a browser and go to </w:t>
+      </w:r>
+      <w:hyperlink r:id="rId11" w:history="1">
+        <w:r>
+          <w:rPr>
+            <w:rStyle w:val="Hyperlink"/>
+          </w:rPr>
+          <w:t>http://localhost:9000</w:t>
+        </w:r>
+      </w:hyperlink>
+      <w:r>
+        <w:t xml:space="preserve"> and confirm the topic is created</w:t>
+      </w:r>
+      <w:r>
+        <w:t xml:space="preserve"> using a </w:t>
+      </w:r>
+      <w:proofErr w:type="spellStart"/>
+      <w:r>
+        <w:t>webinterface</w:t>
+      </w:r>
+      <w:proofErr w:type="spellEnd"/>
+    </w:p>
+    <w:p>
+      <w:r>
+        <w:tab/>
+        <w:t>INVULLEN</w:t>
+      </w:r>
+    </w:p>
+    <w:p>
+      <w:r>
+        <w:t xml:space="preserve">Open </w:t>
+      </w:r>
+      <w:proofErr w:type="spellStart"/>
+      <w:r>
+        <w:t>kafkatool</w:t>
+      </w:r>
+      <w:proofErr w:type="spellEnd"/>
+      <w:r>
+        <w:t xml:space="preserve"> and confirm the topic is created</w:t>
+      </w:r>
+    </w:p>
+    <w:p>
+      <w:r>
+        <w:tab/>
+        <w:t>INVULLEN</w:t>
+      </w:r>
+    </w:p>
+    <w:p>
+      <w:r>
+        <w:t>Produce a message:</w:t>
+      </w:r>
+    </w:p>
+    <w:p>
+      <w:pPr>
+        <w:ind w:firstLine="720"/>
+      </w:pPr>
+      <w:proofErr w:type="spellStart"/>
+      <w:r>
+        <w:t>kafka</w:t>
+      </w:r>
+      <w:proofErr w:type="spellEnd"/>
+      <w:r>
+        <w:t>-console-producer --broker-list localhost:9092 --topic test</w:t>
+      </w:r>
+    </w:p>
+    <w:p>
+      <w:r>
+        <w:t>Type a message and press enter:</w:t>
+      </w:r>
+    </w:p>
+    <w:p>
+      <w:r>
+        <w:tab/>
+        <w:t>Hello World!</w:t>
+      </w:r>
+    </w:p>
+    <w:p>
+      <w:r>
+        <w:t xml:space="preserve">Check the message is created using </w:t>
+      </w:r>
+      <w:proofErr w:type="spellStart"/>
+      <w:r>
+        <w:t>kafka</w:t>
+      </w:r>
+      <w:proofErr w:type="spellEnd"/>
+      <w:r>
+        <w:t xml:space="preserve">-manager and </w:t>
+      </w:r>
+      <w:proofErr w:type="spellStart"/>
+      <w:r>
+        <w:t>kafkatool</w:t>
+      </w:r>
+      <w:proofErr w:type="spellEnd"/>
+      <w:r>
+        <w:t>.</w:t>
+      </w:r>
+    </w:p>
     <w:p>
       <w:bookmarkStart w:id="0" w:name="_GoBack"/>
       <w:bookmarkEnd w:id="0"/>
     </w:p>
+    <w:p>
+      <w:pPr>
+        <w:ind w:firstLine="720"/>
+      </w:pPr>
+    </w:p>
+    <w:p/>
     <w:sectPr>
       <w:pgSz w:w="12240" w:h="15840"/>
       <w:pgMar w:top="1417" w:right="1417" w:bottom="1417" w:left="1417" w:header="708" w:footer="708" w:gutter="0"/>

</xml_diff>

<commit_message>
Added some more screenshots.
</commit_message>
<xml_diff>
--- a/Getting started with Kafka.docx
+++ b/Getting started with Kafka.docx
@@ -28,15 +28,7 @@
     </w:p>
     <w:p>
       <w:r>
-        <w:t xml:space="preserve">Download </w:t>
-      </w:r>
-      <w:proofErr w:type="spellStart"/>
-      <w:r>
-        <w:t>VirtualBox</w:t>
-      </w:r>
-      <w:proofErr w:type="spellEnd"/>
-      <w:r>
-        <w:t xml:space="preserve"> from </w:t>
+        <w:t xml:space="preserve">Download VirtualBox from </w:t>
       </w:r>
       <w:hyperlink r:id="rId5" w:history="1">
         <w:r>
@@ -52,13 +44,8 @@
     </w:p>
     <w:p>
       <w:r>
-        <w:t xml:space="preserve">Start </w:t>
-      </w:r>
-      <w:proofErr w:type="spellStart"/>
-      <w:r>
-        <w:t>VirtualBox</w:t>
-      </w:r>
-      <w:proofErr w:type="spellEnd"/>
+        <w:t>Start VirtualBox</w:t>
+      </w:r>
     </w:p>
     <w:p>
       <w:r>
@@ -119,15 +106,7 @@
     </w:p>
     <w:p>
       <w:r>
-        <w:t xml:space="preserve">The VM has two users: root and </w:t>
-      </w:r>
-      <w:proofErr w:type="spellStart"/>
-      <w:r>
-        <w:t>kafka</w:t>
-      </w:r>
-      <w:proofErr w:type="spellEnd"/>
-      <w:r>
-        <w:t>. Both have password Welcome01.</w:t>
+        <w:t>The VM has two users: root and kafka. Both have password Welcome01.</w:t>
       </w:r>
     </w:p>
     <w:p>
@@ -251,13 +230,8 @@
           <w:numId w:val="1"/>
         </w:numPr>
       </w:pPr>
-      <w:proofErr w:type="spellStart"/>
-      <w:r>
-        <w:t>kafka</w:t>
-      </w:r>
-      <w:proofErr w:type="spellEnd"/>
-      <w:r>
-        <w:t xml:space="preserve">-manager </w:t>
+      <w:r>
+        <w:t xml:space="preserve">kafka-manager </w:t>
       </w:r>
       <w:r>
         <w:t>1.3.2.1</w:t>
@@ -282,13 +256,8 @@
           <w:numId w:val="1"/>
         </w:numPr>
       </w:pPr>
-      <w:proofErr w:type="spellStart"/>
-      <w:r>
-        <w:t>kafkatool</w:t>
-      </w:r>
-      <w:proofErr w:type="spellEnd"/>
-      <w:r>
-        <w:t xml:space="preserve"> 1.0.1</w:t>
+      <w:r>
+        <w:t>kafkatool 1.0.1</w:t>
       </w:r>
     </w:p>
     <w:p/>
@@ -308,15 +277,7 @@
     </w:p>
     <w:p>
       <w:r>
-        <w:t xml:space="preserve">Login to the VM: </w:t>
-      </w:r>
-      <w:proofErr w:type="spellStart"/>
-      <w:r>
-        <w:t>kafka</w:t>
-      </w:r>
-      <w:proofErr w:type="spellEnd"/>
-      <w:r>
-        <w:t>/Welcome01</w:t>
+        <w:t>Login to the VM: kafka/Welcome01</w:t>
       </w:r>
     </w:p>
     <w:p>
@@ -490,129 +451,70 @@
       <w:pPr>
         <w:ind w:firstLine="720"/>
       </w:pPr>
-      <w:proofErr w:type="spellStart"/>
-      <w:r>
-        <w:t>kafka</w:t>
-      </w:r>
-      <w:proofErr w:type="spellEnd"/>
-      <w:r>
-        <w:t>-server-start /</w:t>
-      </w:r>
-      <w:proofErr w:type="spellStart"/>
-      <w:r>
-        <w:t>etc</w:t>
-      </w:r>
-      <w:proofErr w:type="spellEnd"/>
-      <w:r>
-        <w:t>/</w:t>
-      </w:r>
-      <w:proofErr w:type="spellStart"/>
-      <w:r>
-        <w:t>kafka</w:t>
-      </w:r>
-      <w:proofErr w:type="spellEnd"/>
-      <w:r>
-        <w:t>/</w:t>
-      </w:r>
-      <w:proofErr w:type="spellStart"/>
-      <w:r>
-        <w:t>server.properties</w:t>
-      </w:r>
-      <w:proofErr w:type="spellEnd"/>
-    </w:p>
-    <w:p>
-      <w:r>
-        <w:t xml:space="preserve">Start in the second terminal window the </w:t>
-      </w:r>
-      <w:proofErr w:type="spellStart"/>
-      <w:r>
-        <w:t>kafka</w:t>
-      </w:r>
-      <w:proofErr w:type="spellEnd"/>
-      <w:r>
-        <w:t xml:space="preserve"> manager:</w:t>
+      <w:r>
+        <w:t>kafka-server-start /etc/kafka/server.properties</w:t>
+      </w:r>
+    </w:p>
+    <w:p>
+      <w:r>
+        <w:t>Start in the second terminal window the kafka manager:</w:t>
       </w:r>
     </w:p>
     <w:p>
       <w:pPr>
         <w:ind w:firstLine="720"/>
       </w:pPr>
-      <w:proofErr w:type="spellStart"/>
-      <w:r>
-        <w:t>kafka</w:t>
-      </w:r>
-      <w:proofErr w:type="spellEnd"/>
-      <w:r>
-        <w:t>-manager</w:t>
-      </w:r>
-    </w:p>
-    <w:p>
-      <w:r>
-        <w:t xml:space="preserve">Start in the third terminal window </w:t>
-      </w:r>
-      <w:proofErr w:type="spellStart"/>
+      <w:r>
+        <w:t>kafka-manager</w:t>
+      </w:r>
+    </w:p>
+    <w:p>
+      <w:r>
+        <w:t>Start in the third terminal window kafkatool:</w:t>
+      </w:r>
+    </w:p>
+    <w:p>
+      <w:pPr>
+        <w:ind w:firstLine="720"/>
+      </w:pPr>
       <w:r>
         <w:t>kafkatool</w:t>
       </w:r>
-      <w:proofErr w:type="spellEnd"/>
-      <w:r>
-        <w:t>:</w:t>
+    </w:p>
+    <w:p>
+      <w:r>
+        <w:t>Minimize the tool. You will use it at a later time.</w:t>
+      </w:r>
+    </w:p>
+    <w:p>
+      <w:r>
+        <w:t>Continue in the fourth terminal window</w:t>
+      </w:r>
+    </w:p>
+    <w:p>
+      <w:r>
+        <w:t xml:space="preserve">Create a topic: </w:t>
       </w:r>
     </w:p>
     <w:p>
       <w:pPr>
         <w:ind w:firstLine="720"/>
       </w:pPr>
-      <w:proofErr w:type="spellStart"/>
-      <w:r>
-        <w:t>kafkatool</w:t>
-      </w:r>
-      <w:proofErr w:type="spellEnd"/>
-    </w:p>
-    <w:p>
-      <w:r>
-        <w:t>Minimize the tool. You will use it at a later time.</w:t>
-      </w:r>
-    </w:p>
-    <w:p>
-      <w:r>
-        <w:t>Continue in the fourth terminal window</w:t>
-      </w:r>
-    </w:p>
-    <w:p>
-      <w:r>
-        <w:t xml:space="preserve">Create a topic: </w:t>
+      <w:r>
+        <w:t>kafka-topics --create --zookeeper localhost:2181 --replication-factor 1 --partitions 1 --topic test</w:t>
+      </w:r>
+    </w:p>
+    <w:p>
+      <w:r>
+        <w:t>Confirm the topic is created:</w:t>
       </w:r>
     </w:p>
     <w:p>
       <w:pPr>
         <w:ind w:firstLine="720"/>
       </w:pPr>
-      <w:proofErr w:type="spellStart"/>
-      <w:r>
-        <w:t>kafka</w:t>
-      </w:r>
-      <w:proofErr w:type="spellEnd"/>
-      <w:r>
-        <w:t>-topics --create --zookeeper localhost:2181 --replication-factor 1 --partitions 1 --topic test</w:t>
-      </w:r>
-    </w:p>
-    <w:p>
-      <w:r>
-        <w:t>Confirm the topic is created:</w:t>
-      </w:r>
-    </w:p>
-    <w:p>
-      <w:pPr>
-        <w:ind w:firstLine="720"/>
-      </w:pPr>
-      <w:proofErr w:type="spellStart"/>
-      <w:r>
-        <w:t>kafka</w:t>
-      </w:r>
-      <w:proofErr w:type="spellEnd"/>
-      <w:r>
-        <w:t>-topics --list --zookeeper localhost:2181</w:t>
+      <w:r>
+        <w:t>kafka-topics --list --zookeeper localhost:2181</w:t>
       </w:r>
     </w:p>
     <w:p>
@@ -631,13 +533,8 @@
         <w:t xml:space="preserve"> and confirm the topic is created</w:t>
       </w:r>
       <w:r>
-        <w:t xml:space="preserve"> using a </w:t>
-      </w:r>
-      <w:proofErr w:type="spellStart"/>
-      <w:r>
-        <w:t>webinterface</w:t>
-      </w:r>
-      <w:proofErr w:type="spellEnd"/>
+        <w:t xml:space="preserve"> using a webinterface</w:t>
+      </w:r>
       <w:r>
         <w:t>.</w:t>
       </w:r>
@@ -694,15 +591,7 @@
     </w:p>
     <w:p>
       <w:r>
-        <w:t xml:space="preserve">Name the cluster </w:t>
-      </w:r>
-      <w:proofErr w:type="spellStart"/>
-      <w:r>
-        <w:t>MyCluster</w:t>
-      </w:r>
-      <w:proofErr w:type="spellEnd"/>
-      <w:r>
-        <w:t xml:space="preserve"> and enter localhost:2181 as Zookeeper cluster. Scroll down and click save</w:t>
+        <w:t>Name the cluster MyCluster and enter localhost:2181 as Zookeeper cluster. Scroll down and click save</w:t>
       </w:r>
     </w:p>
     <w:p>
@@ -803,15 +692,7 @@
     </w:p>
     <w:p>
       <w:r>
-        <w:t xml:space="preserve">Open </w:t>
-      </w:r>
-      <w:proofErr w:type="spellStart"/>
-      <w:r>
-        <w:t>kafkatool</w:t>
-      </w:r>
-      <w:proofErr w:type="spellEnd"/>
-      <w:r>
-        <w:t xml:space="preserve"> and confirm the topic is created</w:t>
+        <w:t>Open kafkatool and confirm the topic is created</w:t>
       </w:r>
     </w:p>
     <w:p>
@@ -868,13 +749,8 @@
       <w:pPr>
         <w:ind w:firstLine="720"/>
       </w:pPr>
-      <w:proofErr w:type="spellStart"/>
-      <w:r>
-        <w:t>kafka</w:t>
-      </w:r>
-      <w:proofErr w:type="spellEnd"/>
-      <w:r>
-        <w:t>-console-producer --broker-list localhost:9092 --topic test</w:t>
+      <w:r>
+        <w:t>kafka-console-producer --broker-list localhost:9092 --topic test</w:t>
       </w:r>
     </w:p>
     <w:p>
@@ -890,33 +766,318 @@
     </w:p>
     <w:p>
       <w:r>
-        <w:t xml:space="preserve">Check the message is created using </w:t>
-      </w:r>
-      <w:proofErr w:type="spellStart"/>
-      <w:r>
-        <w:t>kafka</w:t>
-      </w:r>
-      <w:proofErr w:type="spellEnd"/>
-      <w:r>
-        <w:t xml:space="preserve">-manager and </w:t>
-      </w:r>
-      <w:proofErr w:type="spellStart"/>
-      <w:r>
-        <w:t>kafkatool</w:t>
-      </w:r>
-      <w:proofErr w:type="spellEnd"/>
-      <w:r>
-        <w:t>.</w:t>
-      </w:r>
-    </w:p>
-    <w:p/>
+        <w:t>Check the message is created using kafka-manager and kafkatool.</w:t>
+      </w:r>
+    </w:p>
+    <w:p>
+      <w:r>
+        <w:t>In the kafka-manager, go to Cluster, List and click the cluster you previously created</w:t>
+      </w:r>
+    </w:p>
     <w:p>
       <w:pPr>
         <w:ind w:firstLine="720"/>
       </w:pPr>
+      <w:r>
+        <w:rPr>
+          <w:noProof/>
+        </w:rPr>
+        <w:lastRenderedPageBreak/>
+        <w:drawing>
+          <wp:inline distT="0" distB="0" distL="0" distR="0" wp14:anchorId="23774AC3" wp14:editId="3433243B">
+            <wp:extent cx="3613399" cy="2428875"/>
+            <wp:effectExtent l="0" t="0" r="6350" b="0"/>
+            <wp:docPr id="13" name="Afbeelding 13"/>
+            <wp:cNvGraphicFramePr>
+              <a:graphicFrameLocks xmlns:a="http://schemas.openxmlformats.org/drawingml/2006/main" noChangeAspect="1"/>
+            </wp:cNvGraphicFramePr>
+            <a:graphic xmlns:a="http://schemas.openxmlformats.org/drawingml/2006/main">
+              <a:graphicData uri="http://schemas.openxmlformats.org/drawingml/2006/picture">
+                <pic:pic xmlns:pic="http://schemas.openxmlformats.org/drawingml/2006/picture">
+                  <pic:nvPicPr>
+                    <pic:cNvPr id="1" name=""/>
+                    <pic:cNvPicPr/>
+                  </pic:nvPicPr>
+                  <pic:blipFill>
+                    <a:blip r:embed="rId16"/>
+                    <a:stretch>
+                      <a:fillRect/>
+                    </a:stretch>
+                  </pic:blipFill>
+                  <pic:spPr>
+                    <a:xfrm>
+                      <a:off x="0" y="0"/>
+                      <a:ext cx="3633000" cy="2442051"/>
+                    </a:xfrm>
+                    <a:prstGeom prst="rect">
+                      <a:avLst/>
+                    </a:prstGeom>
+                  </pic:spPr>
+                </pic:pic>
+              </a:graphicData>
+            </a:graphic>
+          </wp:inline>
+        </w:drawing>
+      </w:r>
+    </w:p>
+    <w:p>
+      <w:r>
+        <w:t>Click brokers, click 0</w:t>
+      </w:r>
+    </w:p>
+    <w:p>
+      <w:pPr>
+        <w:ind w:firstLine="720"/>
+      </w:pPr>
+      <w:r>
+        <w:rPr>
+          <w:noProof/>
+        </w:rPr>
+        <w:drawing>
+          <wp:inline distT="0" distB="0" distL="0" distR="0" wp14:anchorId="0BE51958" wp14:editId="70A9DE15">
+            <wp:extent cx="5972810" cy="1845945"/>
+            <wp:effectExtent l="0" t="0" r="8890" b="1905"/>
+            <wp:docPr id="14" name="Afbeelding 14"/>
+            <wp:cNvGraphicFramePr>
+              <a:graphicFrameLocks xmlns:a="http://schemas.openxmlformats.org/drawingml/2006/main" noChangeAspect="1"/>
+            </wp:cNvGraphicFramePr>
+            <a:graphic xmlns:a="http://schemas.openxmlformats.org/drawingml/2006/main">
+              <a:graphicData uri="http://schemas.openxmlformats.org/drawingml/2006/picture">
+                <pic:pic xmlns:pic="http://schemas.openxmlformats.org/drawingml/2006/picture">
+                  <pic:nvPicPr>
+                    <pic:cNvPr id="1" name=""/>
+                    <pic:cNvPicPr/>
+                  </pic:nvPicPr>
+                  <pic:blipFill>
+                    <a:blip r:embed="rId17"/>
+                    <a:stretch>
+                      <a:fillRect/>
+                    </a:stretch>
+                  </pic:blipFill>
+                  <pic:spPr>
+                    <a:xfrm>
+                      <a:off x="0" y="0"/>
+                      <a:ext cx="5972810" cy="1845945"/>
+                    </a:xfrm>
+                    <a:prstGeom prst="rect">
+                      <a:avLst/>
+                    </a:prstGeom>
+                  </pic:spPr>
+                </pic:pic>
+              </a:graphicData>
+            </a:graphic>
+          </wp:inline>
+        </w:drawing>
+      </w:r>
+    </w:p>
+    <w:p>
+      <w:pPr>
+        <w:ind w:firstLine="720"/>
+      </w:pPr>
+      <w:r>
+        <w:t>Scroll down and click the test topic</w:t>
+      </w:r>
+    </w:p>
+    <w:p>
+      <w:pPr>
+        <w:ind w:firstLine="720"/>
+      </w:pPr>
+      <w:r>
+        <w:rPr>
+          <w:noProof/>
+        </w:rPr>
+        <w:drawing>
+          <wp:inline distT="0" distB="0" distL="0" distR="0" wp14:anchorId="6A99BDC8" wp14:editId="4F5FB4A3">
+            <wp:extent cx="5972810" cy="2195830"/>
+            <wp:effectExtent l="0" t="0" r="8890" b="0"/>
+            <wp:docPr id="17" name="Afbeelding 17"/>
+            <wp:cNvGraphicFramePr>
+              <a:graphicFrameLocks xmlns:a="http://schemas.openxmlformats.org/drawingml/2006/main" noChangeAspect="1"/>
+            </wp:cNvGraphicFramePr>
+            <a:graphic xmlns:a="http://schemas.openxmlformats.org/drawingml/2006/main">
+              <a:graphicData uri="http://schemas.openxmlformats.org/drawingml/2006/picture">
+                <pic:pic xmlns:pic="http://schemas.openxmlformats.org/drawingml/2006/picture">
+                  <pic:nvPicPr>
+                    <pic:cNvPr id="1" name=""/>
+                    <pic:cNvPicPr/>
+                  </pic:nvPicPr>
+                  <pic:blipFill>
+                    <a:blip r:embed="rId18"/>
+                    <a:stretch>
+                      <a:fillRect/>
+                    </a:stretch>
+                  </pic:blipFill>
+                  <pic:spPr>
+                    <a:xfrm>
+                      <a:off x="0" y="0"/>
+                      <a:ext cx="5972810" cy="2195830"/>
+                    </a:xfrm>
+                    <a:prstGeom prst="rect">
+                      <a:avLst/>
+                    </a:prstGeom>
+                  </pic:spPr>
+                </pic:pic>
+              </a:graphicData>
+            </a:graphic>
+          </wp:inline>
+        </w:drawing>
+      </w:r>
+    </w:p>
+    <w:p>
+      <w:r>
+        <w:t>Scroll down again and confirm the latest offset is empty. No consumer has picked up messages yet.</w:t>
+      </w:r>
+    </w:p>
+    <w:p>
+      <w:r>
+        <w:rPr>
+          <w:noProof/>
+        </w:rPr>
+        <w:lastRenderedPageBreak/>
+        <w:drawing>
+          <wp:inline distT="0" distB="0" distL="0" distR="0" wp14:anchorId="1C17FAD5" wp14:editId="7BEEBBB5">
+            <wp:extent cx="5972810" cy="5172075"/>
+            <wp:effectExtent l="0" t="0" r="8890" b="9525"/>
+            <wp:docPr id="19" name="Afbeelding 19"/>
+            <wp:cNvGraphicFramePr>
+              <a:graphicFrameLocks xmlns:a="http://schemas.openxmlformats.org/drawingml/2006/main" noChangeAspect="1"/>
+            </wp:cNvGraphicFramePr>
+            <a:graphic xmlns:a="http://schemas.openxmlformats.org/drawingml/2006/main">
+              <a:graphicData uri="http://schemas.openxmlformats.org/drawingml/2006/picture">
+                <pic:pic xmlns:pic="http://schemas.openxmlformats.org/drawingml/2006/picture">
+                  <pic:nvPicPr>
+                    <pic:cNvPr id="1" name=""/>
+                    <pic:cNvPicPr/>
+                  </pic:nvPicPr>
+                  <pic:blipFill>
+                    <a:blip r:embed="rId19"/>
+                    <a:stretch>
+                      <a:fillRect/>
+                    </a:stretch>
+                  </pic:blipFill>
+                  <pic:spPr>
+                    <a:xfrm>
+                      <a:off x="0" y="0"/>
+                      <a:ext cx="5972810" cy="5172075"/>
+                    </a:xfrm>
+                    <a:prstGeom prst="rect">
+                      <a:avLst/>
+                    </a:prstGeom>
+                  </pic:spPr>
+                </pic:pic>
+              </a:graphicData>
+            </a:graphic>
+          </wp:inline>
+        </w:drawing>
+      </w:r>
+    </w:p>
+    <w:p>
+      <w:r>
+        <w:t xml:space="preserve">Open kafkatool. Indicate the messages on the topic are string. </w:t>
+      </w:r>
+      <w:r>
+        <w:t xml:space="preserve">Click the update button. </w:t>
+      </w:r>
+      <w:r>
+        <w:t>Click the refresh button to view how many messages are present on the topic</w:t>
+      </w:r>
+      <w:r>
+        <w:t>. Confirm the number is 1.</w:t>
+      </w:r>
+    </w:p>
+    <w:p>
+      <w:r>
+        <w:rPr>
+          <w:noProof/>
+        </w:rPr>
+        <w:drawing>
+          <wp:inline distT="0" distB="0" distL="0" distR="0" wp14:anchorId="00BCE6E2" wp14:editId="1D3C5F96">
+            <wp:extent cx="4067810" cy="2327119"/>
+            <wp:effectExtent l="0" t="0" r="0" b="0"/>
+            <wp:docPr id="20" name="Afbeelding 20"/>
+            <wp:cNvGraphicFramePr>
+              <a:graphicFrameLocks xmlns:a="http://schemas.openxmlformats.org/drawingml/2006/main" noChangeAspect="1"/>
+            </wp:cNvGraphicFramePr>
+            <a:graphic xmlns:a="http://schemas.openxmlformats.org/drawingml/2006/main">
+              <a:graphicData uri="http://schemas.openxmlformats.org/drawingml/2006/picture">
+                <pic:pic xmlns:pic="http://schemas.openxmlformats.org/drawingml/2006/picture">
+                  <pic:nvPicPr>
+                    <pic:cNvPr id="1" name=""/>
+                    <pic:cNvPicPr/>
+                  </pic:nvPicPr>
+                  <pic:blipFill>
+                    <a:blip r:embed="rId20"/>
+                    <a:stretch>
+                      <a:fillRect/>
+                    </a:stretch>
+                  </pic:blipFill>
+                  <pic:spPr>
+                    <a:xfrm>
+                      <a:off x="0" y="0"/>
+                      <a:ext cx="4077826" cy="2332849"/>
+                    </a:xfrm>
+                    <a:prstGeom prst="rect">
+                      <a:avLst/>
+                    </a:prstGeom>
+                  </pic:spPr>
+                </pic:pic>
+              </a:graphicData>
+            </a:graphic>
+          </wp:inline>
+        </w:drawing>
+      </w:r>
+    </w:p>
+    <w:p>
+      <w:r>
+        <w:lastRenderedPageBreak/>
+        <w:t>Open the partition under the test topic. Click the green play button. Confirm the Hello World! Message has arrived.</w:t>
+      </w:r>
       <w:bookmarkStart w:id="0" w:name="_GoBack"/>
       <w:bookmarkEnd w:id="0"/>
     </w:p>
+    <w:p>
+      <w:r>
+        <w:rPr>
+          <w:noProof/>
+        </w:rPr>
+        <w:drawing>
+          <wp:inline distT="0" distB="0" distL="0" distR="0" wp14:anchorId="3167CFCD" wp14:editId="578E287C">
+            <wp:extent cx="5972810" cy="3761105"/>
+            <wp:effectExtent l="0" t="0" r="8890" b="0"/>
+            <wp:docPr id="21" name="Afbeelding 21"/>
+            <wp:cNvGraphicFramePr>
+              <a:graphicFrameLocks xmlns:a="http://schemas.openxmlformats.org/drawingml/2006/main" noChangeAspect="1"/>
+            </wp:cNvGraphicFramePr>
+            <a:graphic xmlns:a="http://schemas.openxmlformats.org/drawingml/2006/main">
+              <a:graphicData uri="http://schemas.openxmlformats.org/drawingml/2006/picture">
+                <pic:pic xmlns:pic="http://schemas.openxmlformats.org/drawingml/2006/picture">
+                  <pic:nvPicPr>
+                    <pic:cNvPr id="1" name=""/>
+                    <pic:cNvPicPr/>
+                  </pic:nvPicPr>
+                  <pic:blipFill>
+                    <a:blip r:embed="rId21"/>
+                    <a:stretch>
+                      <a:fillRect/>
+                    </a:stretch>
+                  </pic:blipFill>
+                  <pic:spPr>
+                    <a:xfrm>
+                      <a:off x="0" y="0"/>
+                      <a:ext cx="5972810" cy="3761105"/>
+                    </a:xfrm>
+                    <a:prstGeom prst="rect">
+                      <a:avLst/>
+                    </a:prstGeom>
+                  </pic:spPr>
+                </pic:pic>
+              </a:graphicData>
+            </a:graphic>
+          </wp:inline>
+        </w:drawing>
+      </w:r>
+    </w:p>
+    <w:p/>
     <w:p/>
     <w:sectPr>
       <w:pgSz w:w="12240" w:h="15840"/>

</xml_diff>

<commit_message>
Added Kafka OSA for demo
</commit_message>
<xml_diff>
--- a/Getting started with Kafka.docx
+++ b/Getting started with Kafka.docx
@@ -636,10 +636,7 @@
         </w:r>
       </w:hyperlink>
       <w:r>
-        <w:t xml:space="preserve"> and confirm the topic is created</w:t>
-      </w:r>
-      <w:r>
-        <w:t xml:space="preserve"> using a </w:t>
+        <w:t xml:space="preserve"> and confirm the topic is created using a </w:t>
       </w:r>
       <w:proofErr w:type="spellStart"/>
       <w:r>
@@ -1094,14 +1091,17 @@
       </w:r>
     </w:p>
     <w:p>
+      <w:pPr>
+        <w:ind w:firstLine="720"/>
+      </w:pPr>
       <w:r>
         <w:rPr>
           <w:noProof/>
         </w:rPr>
         <w:drawing>
           <wp:inline distT="0" distB="0" distL="0" distR="0" wp14:anchorId="1C17FAD5" wp14:editId="7BEEBBB5">
-            <wp:extent cx="5972810" cy="5172075"/>
-            <wp:effectExtent l="0" t="0" r="8890" b="9525"/>
+            <wp:extent cx="5202834" cy="4505325"/>
+            <wp:effectExtent l="0" t="0" r="0" b="0"/>
             <wp:docPr id="19" name="Afbeelding 19"/>
             <wp:cNvGraphicFramePr>
               <a:graphicFrameLocks xmlns:a="http://schemas.openxmlformats.org/drawingml/2006/main" noChangeAspect="1"/>
@@ -1122,7 +1122,7 @@
                   <pic:spPr>
                     <a:xfrm>
                       <a:off x="0" y="0"/>
-                      <a:ext cx="5972810" cy="5172075"/>
+                      <a:ext cx="5204750" cy="4506984"/>
                     </a:xfrm>
                     <a:prstGeom prst="rect">
                       <a:avLst/>
@@ -1137,7 +1137,6 @@
     </w:p>
     <w:p>
       <w:r>
-        <w:lastRenderedPageBreak/>
         <w:t xml:space="preserve">Open </w:t>
       </w:r>
       <w:proofErr w:type="spellStart"/>
@@ -1159,10 +1158,14 @@
       </w:r>
     </w:p>
     <w:p>
+      <w:pPr>
+        <w:ind w:firstLine="720"/>
+      </w:pPr>
       <w:r>
         <w:rPr>
           <w:noProof/>
         </w:rPr>
+        <w:lastRenderedPageBreak/>
         <w:drawing>
           <wp:inline distT="0" distB="0" distL="0" distR="0" wp14:anchorId="00BCE6E2" wp14:editId="1D3C5F96">
             <wp:extent cx="4067810" cy="2327119"/>
@@ -1212,14 +1215,17 @@
       </w:r>
     </w:p>
     <w:p>
+      <w:pPr>
+        <w:ind w:firstLine="720"/>
+      </w:pPr>
       <w:r>
         <w:rPr>
           <w:noProof/>
         </w:rPr>
         <w:drawing>
           <wp:inline distT="0" distB="0" distL="0" distR="0" wp14:anchorId="3167CFCD" wp14:editId="578E287C">
-            <wp:extent cx="5972810" cy="3761105"/>
-            <wp:effectExtent l="0" t="0" r="8890" b="0"/>
+            <wp:extent cx="4900871" cy="3086100"/>
+            <wp:effectExtent l="0" t="0" r="0" b="0"/>
             <wp:docPr id="21" name="Afbeelding 21"/>
             <wp:cNvGraphicFramePr>
               <a:graphicFrameLocks xmlns:a="http://schemas.openxmlformats.org/drawingml/2006/main" noChangeAspect="1"/>
@@ -1240,7 +1246,7 @@
                   <pic:spPr>
                     <a:xfrm>
                       <a:off x="0" y="0"/>
-                      <a:ext cx="5972810" cy="3761105"/>
+                      <a:ext cx="4910016" cy="3091859"/>
                     </a:xfrm>
                     <a:prstGeom prst="rect">
                       <a:avLst/>
@@ -1284,7 +1290,6 @@
         <w:rPr>
           <w:noProof/>
         </w:rPr>
-        <w:lastRenderedPageBreak/>
         <w:drawing>
           <wp:inline distT="0" distB="0" distL="0" distR="0" wp14:anchorId="124B1400" wp14:editId="778FFE37">
             <wp:extent cx="5972810" cy="224790"/>
@@ -1366,6 +1371,7 @@
         <w:rPr>
           <w:noProof/>
         </w:rPr>
+        <w:lastRenderedPageBreak/>
         <w:drawing>
           <wp:inline distT="0" distB="0" distL="0" distR="0" wp14:anchorId="4669C840" wp14:editId="012E7DFA">
             <wp:extent cx="5972810" cy="2042160"/>
@@ -1414,6 +1420,9 @@
       </w:r>
     </w:p>
     <w:p>
+      <w:pPr>
+        <w:ind w:firstLine="720"/>
+      </w:pPr>
       <w:r>
         <w:rPr>
           <w:noProof/>
@@ -1484,51 +1493,51 @@
     </w:p>
     <w:p>
       <w:r>
+        <w:t>Start a consumer</w:t>
+      </w:r>
+    </w:p>
+    <w:p>
+      <w:pPr>
+        <w:ind w:left="720"/>
+      </w:pPr>
+      <w:proofErr w:type="spellStart"/>
+      <w:r>
+        <w:t>kafka</w:t>
+      </w:r>
+      <w:proofErr w:type="spellEnd"/>
+      <w:r>
+        <w:t>-console-consumer --consumer-property group.id=</w:t>
+      </w:r>
+      <w:proofErr w:type="spellStart"/>
+      <w:r>
+        <w:t>TestConsumer</w:t>
+      </w:r>
+      <w:proofErr w:type="spellEnd"/>
+      <w:r>
+        <w:t xml:space="preserve"> --bootstrap-server localhost:9092 --topic test</w:t>
+      </w:r>
+    </w:p>
+    <w:p>
+      <w:r>
+        <w:t>Start a producer</w:t>
+      </w:r>
+    </w:p>
+    <w:p>
+      <w:pPr>
+        <w:ind w:firstLine="720"/>
+      </w:pPr>
+      <w:proofErr w:type="spellStart"/>
+      <w:r>
+        <w:t>kafka</w:t>
+      </w:r>
+      <w:proofErr w:type="spellEnd"/>
+      <w:r>
+        <w:t>-console-producer --broker-list localhost:9092 --topic test</w:t>
+      </w:r>
+    </w:p>
+    <w:p>
+      <w:r>
         <w:lastRenderedPageBreak/>
-        <w:t>Start a consumer</w:t>
-      </w:r>
-    </w:p>
-    <w:p>
-      <w:pPr>
-        <w:ind w:left="720"/>
-      </w:pPr>
-      <w:proofErr w:type="spellStart"/>
-      <w:r>
-        <w:t>kafka</w:t>
-      </w:r>
-      <w:proofErr w:type="spellEnd"/>
-      <w:r>
-        <w:t>-console-consumer --consumer-property group.id=</w:t>
-      </w:r>
-      <w:proofErr w:type="spellStart"/>
-      <w:r>
-        <w:t>TestConsumer</w:t>
-      </w:r>
-      <w:proofErr w:type="spellEnd"/>
-      <w:r>
-        <w:t xml:space="preserve"> --bootstrap-server localhost:9092 --topic test</w:t>
-      </w:r>
-    </w:p>
-    <w:p>
-      <w:r>
-        <w:t>Start a producer</w:t>
-      </w:r>
-    </w:p>
-    <w:p>
-      <w:pPr>
-        <w:ind w:firstLine="720"/>
-      </w:pPr>
-      <w:proofErr w:type="spellStart"/>
-      <w:r>
-        <w:t>kafka</w:t>
-      </w:r>
-      <w:proofErr w:type="spellEnd"/>
-      <w:r>
-        <w:t>-console-producer --broker-list localhost:9092 --topic test</w:t>
-      </w:r>
-    </w:p>
-    <w:p>
-      <w:r>
         <w:t>Send a message from the producer</w:t>
       </w:r>
     </w:p>
@@ -1661,13 +1670,559 @@
       </w:r>
     </w:p>
     <w:p>
+      <w:r>
+        <w:br w:type="page"/>
+      </w:r>
+    </w:p>
+    <w:p>
+      <w:pPr>
+        <w:pStyle w:val="Kop1"/>
+      </w:pPr>
+      <w:r>
+        <w:lastRenderedPageBreak/>
+        <w:t>Oracle Stream Analytics</w:t>
+      </w:r>
+    </w:p>
+    <w:p>
+      <w:r>
+        <w:t>Start Stream Explorer</w:t>
+      </w:r>
+    </w:p>
+    <w:p>
+      <w:pPr>
+        <w:ind w:left="720"/>
+      </w:pPr>
+      <w:r>
+        <w:t>cd ~/</w:t>
+      </w:r>
+      <w:r>
+        <w:t>Oracle/Middleware12212osa/Oracle_Home/user_projects/doma</w:t>
+      </w:r>
+      <w:r>
+        <w:t>ins/defaultdomain/defaultserver</w:t>
+      </w:r>
+    </w:p>
+    <w:p>
+      <w:pPr>
+        <w:ind w:left="720"/>
+      </w:pPr>
+      <w:r>
+        <w:t>startwlevs.sh</w:t>
+      </w:r>
+    </w:p>
+    <w:p>
+      <w:r>
+        <w:t>Start a Kafka broker</w:t>
+      </w:r>
+    </w:p>
+    <w:p>
+      <w:pPr>
+        <w:ind w:firstLine="720"/>
+      </w:pPr>
+      <w:proofErr w:type="spellStart"/>
+      <w:r>
+        <w:t>kafka</w:t>
+      </w:r>
+      <w:proofErr w:type="spellEnd"/>
+      <w:r>
+        <w:t>-server-start /</w:t>
+      </w:r>
+      <w:proofErr w:type="spellStart"/>
+      <w:r>
+        <w:t>etc</w:t>
+      </w:r>
+      <w:proofErr w:type="spellEnd"/>
+      <w:r>
+        <w:t>/</w:t>
+      </w:r>
+      <w:proofErr w:type="spellStart"/>
+      <w:r>
+        <w:t>kafka</w:t>
+      </w:r>
+      <w:proofErr w:type="spellEnd"/>
+      <w:r>
+        <w:t>/</w:t>
+      </w:r>
+      <w:proofErr w:type="spellStart"/>
+      <w:r>
+        <w:t>server.properties</w:t>
+      </w:r>
+      <w:proofErr w:type="spellEnd"/>
+    </w:p>
+    <w:p>
+      <w:r>
+        <w:t>Start a console producer</w:t>
+      </w:r>
+    </w:p>
+    <w:p>
+      <w:pPr>
+        <w:ind w:firstLine="720"/>
+      </w:pPr>
+      <w:proofErr w:type="spellStart"/>
+      <w:r>
+        <w:t>kafka</w:t>
+      </w:r>
+      <w:proofErr w:type="spellEnd"/>
+      <w:r>
+        <w:t>-console-producer --broker-list localhost:9092 --topic test</w:t>
+      </w:r>
+    </w:p>
+    <w:p>
+      <w:r>
+        <w:t xml:space="preserve">Start a browser and go to </w:t>
+      </w:r>
+      <w:hyperlink r:id="rId26" w:history="1">
+        <w:r>
+          <w:rPr>
+            <w:rStyle w:val="Hyperlink"/>
+          </w:rPr>
+          <w:t>http://localhost:9002/sx</w:t>
+        </w:r>
+      </w:hyperlink>
+      <w:r>
+        <w:t xml:space="preserve">. Login with user </w:t>
+      </w:r>
+      <w:proofErr w:type="spellStart"/>
+      <w:r>
+        <w:t>wlevs</w:t>
+      </w:r>
+      <w:proofErr w:type="spellEnd"/>
+      <w:r>
+        <w:t>, Welcome01</w:t>
+      </w:r>
+    </w:p>
+    <w:p>
+      <w:pPr>
+        <w:pStyle w:val="Kop2"/>
+      </w:pPr>
+      <w:r>
+        <w:t>Create a connection</w:t>
+      </w:r>
+    </w:p>
+    <w:p>
+      <w:r>
+        <w:t>Go to Catalog, create New Item, Connection and fill in the fields as shown below</w:t>
+      </w:r>
+    </w:p>
+    <w:p>
+      <w:r>
+        <w:rPr>
+          <w:noProof/>
+        </w:rPr>
+        <w:drawing>
+          <wp:inline distT="0" distB="0" distL="0" distR="0" wp14:anchorId="564F94E3" wp14:editId="73C9A014">
+            <wp:extent cx="5115560" cy="2397341"/>
+            <wp:effectExtent l="0" t="0" r="8890" b="3175"/>
+            <wp:docPr id="6" name="Afbeelding 6"/>
+            <wp:cNvGraphicFramePr>
+              <a:graphicFrameLocks xmlns:a="http://schemas.openxmlformats.org/drawingml/2006/main" noChangeAspect="1"/>
+            </wp:cNvGraphicFramePr>
+            <a:graphic xmlns:a="http://schemas.openxmlformats.org/drawingml/2006/main">
+              <a:graphicData uri="http://schemas.openxmlformats.org/drawingml/2006/picture">
+                <pic:pic xmlns:pic="http://schemas.openxmlformats.org/drawingml/2006/picture">
+                  <pic:nvPicPr>
+                    <pic:cNvPr id="1" name=""/>
+                    <pic:cNvPicPr/>
+                  </pic:nvPicPr>
+                  <pic:blipFill>
+                    <a:blip r:embed="rId27"/>
+                    <a:stretch>
+                      <a:fillRect/>
+                    </a:stretch>
+                  </pic:blipFill>
+                  <pic:spPr>
+                    <a:xfrm>
+                      <a:off x="0" y="0"/>
+                      <a:ext cx="5120806" cy="2399800"/>
+                    </a:xfrm>
+                    <a:prstGeom prst="rect">
+                      <a:avLst/>
+                    </a:prstGeom>
+                  </pic:spPr>
+                </pic:pic>
+              </a:graphicData>
+            </a:graphic>
+          </wp:inline>
+        </w:drawing>
+      </w:r>
+    </w:p>
+    <w:p>
+      <w:r>
+        <w:t>Click next and fill in the Zookeeper URL and bootstrap broker.</w:t>
+      </w:r>
+    </w:p>
+    <w:p>
       <w:bookmarkStart w:id="0" w:name="_GoBack"/>
+      <w:r>
+        <w:rPr>
+          <w:noProof/>
+        </w:rPr>
+        <w:lastRenderedPageBreak/>
+        <w:drawing>
+          <wp:inline distT="0" distB="0" distL="0" distR="0" wp14:anchorId="475764FA" wp14:editId="2511A58E">
+            <wp:extent cx="3278226" cy="2457450"/>
+            <wp:effectExtent l="0" t="0" r="0" b="0"/>
+            <wp:docPr id="7" name="Afbeelding 7"/>
+            <wp:cNvGraphicFramePr>
+              <a:graphicFrameLocks xmlns:a="http://schemas.openxmlformats.org/drawingml/2006/main" noChangeAspect="1"/>
+            </wp:cNvGraphicFramePr>
+            <a:graphic xmlns:a="http://schemas.openxmlformats.org/drawingml/2006/main">
+              <a:graphicData uri="http://schemas.openxmlformats.org/drawingml/2006/picture">
+                <pic:pic xmlns:pic="http://schemas.openxmlformats.org/drawingml/2006/picture">
+                  <pic:nvPicPr>
+                    <pic:cNvPr id="1" name=""/>
+                    <pic:cNvPicPr/>
+                  </pic:nvPicPr>
+                  <pic:blipFill>
+                    <a:blip r:embed="rId28"/>
+                    <a:stretch>
+                      <a:fillRect/>
+                    </a:stretch>
+                  </pic:blipFill>
+                  <pic:spPr>
+                    <a:xfrm>
+                      <a:off x="0" y="0"/>
+                      <a:ext cx="3286302" cy="2463504"/>
+                    </a:xfrm>
+                    <a:prstGeom prst="rect">
+                      <a:avLst/>
+                    </a:prstGeom>
+                  </pic:spPr>
+                </pic:pic>
+              </a:graphicData>
+            </a:graphic>
+          </wp:inline>
+        </w:drawing>
+      </w:r>
       <w:bookmarkEnd w:id="0"/>
     </w:p>
+    <w:p>
+      <w:r>
+        <w:t>Click Save.</w:t>
+      </w:r>
+    </w:p>
+    <w:p>
+      <w:pPr>
+        <w:pStyle w:val="Kop2"/>
+      </w:pPr>
+      <w:r>
+        <w:t>Create a Stream</w:t>
+      </w:r>
+    </w:p>
+    <w:p>
+      <w:r>
+        <w:t>Create a stream using the connection.</w:t>
+      </w:r>
+    </w:p>
+    <w:p>
+      <w:r>
+        <w:rPr>
+          <w:noProof/>
+        </w:rPr>
+        <w:drawing>
+          <wp:inline distT="0" distB="0" distL="0" distR="0" wp14:anchorId="082F5BAD" wp14:editId="651882DC">
+            <wp:extent cx="4258310" cy="3193506"/>
+            <wp:effectExtent l="0" t="0" r="8890" b="6985"/>
+            <wp:docPr id="8" name="Afbeelding 8"/>
+            <wp:cNvGraphicFramePr>
+              <a:graphicFrameLocks xmlns:a="http://schemas.openxmlformats.org/drawingml/2006/main" noChangeAspect="1"/>
+            </wp:cNvGraphicFramePr>
+            <a:graphic xmlns:a="http://schemas.openxmlformats.org/drawingml/2006/main">
+              <a:graphicData uri="http://schemas.openxmlformats.org/drawingml/2006/picture">
+                <pic:pic xmlns:pic="http://schemas.openxmlformats.org/drawingml/2006/picture">
+                  <pic:nvPicPr>
+                    <pic:cNvPr id="1" name=""/>
+                    <pic:cNvPicPr/>
+                  </pic:nvPicPr>
+                  <pic:blipFill>
+                    <a:blip r:embed="rId29"/>
+                    <a:stretch>
+                      <a:fillRect/>
+                    </a:stretch>
+                  </pic:blipFill>
+                  <pic:spPr>
+                    <a:xfrm>
+                      <a:off x="0" y="0"/>
+                      <a:ext cx="4269246" cy="3201707"/>
+                    </a:xfrm>
+                    <a:prstGeom prst="rect">
+                      <a:avLst/>
+                    </a:prstGeom>
+                  </pic:spPr>
+                </pic:pic>
+              </a:graphicData>
+            </a:graphic>
+          </wp:inline>
+        </w:drawing>
+      </w:r>
+    </w:p>
     <w:p/>
+    <w:p>
+      <w:r>
+        <w:rPr>
+          <w:noProof/>
+        </w:rPr>
+        <w:lastRenderedPageBreak/>
+        <w:drawing>
+          <wp:inline distT="0" distB="0" distL="0" distR="0" wp14:anchorId="4128ECAD" wp14:editId="62C689D9">
+            <wp:extent cx="3943985" cy="2944361"/>
+            <wp:effectExtent l="0" t="0" r="0" b="8890"/>
+            <wp:docPr id="10" name="Afbeelding 10"/>
+            <wp:cNvGraphicFramePr>
+              <a:graphicFrameLocks xmlns:a="http://schemas.openxmlformats.org/drawingml/2006/main" noChangeAspect="1"/>
+            </wp:cNvGraphicFramePr>
+            <a:graphic xmlns:a="http://schemas.openxmlformats.org/drawingml/2006/main">
+              <a:graphicData uri="http://schemas.openxmlformats.org/drawingml/2006/picture">
+                <pic:pic xmlns:pic="http://schemas.openxmlformats.org/drawingml/2006/picture">
+                  <pic:nvPicPr>
+                    <pic:cNvPr id="1" name=""/>
+                    <pic:cNvPicPr/>
+                  </pic:nvPicPr>
+                  <pic:blipFill>
+                    <a:blip r:embed="rId30"/>
+                    <a:stretch>
+                      <a:fillRect/>
+                    </a:stretch>
+                  </pic:blipFill>
+                  <pic:spPr>
+                    <a:xfrm>
+                      <a:off x="0" y="0"/>
+                      <a:ext cx="3957853" cy="2954714"/>
+                    </a:xfrm>
+                    <a:prstGeom prst="rect">
+                      <a:avLst/>
+                    </a:prstGeom>
+                  </pic:spPr>
+                </pic:pic>
+              </a:graphicData>
+            </a:graphic>
+          </wp:inline>
+        </w:drawing>
+      </w:r>
+    </w:p>
+    <w:p>
+      <w:r>
+        <w:rPr>
+          <w:noProof/>
+        </w:rPr>
+        <w:drawing>
+          <wp:inline distT="0" distB="0" distL="0" distR="0" wp14:anchorId="4D8FA947" wp14:editId="2B7491F2">
+            <wp:extent cx="3911758" cy="2928620"/>
+            <wp:effectExtent l="0" t="0" r="0" b="5080"/>
+            <wp:docPr id="15" name="Afbeelding 15"/>
+            <wp:cNvGraphicFramePr>
+              <a:graphicFrameLocks xmlns:a="http://schemas.openxmlformats.org/drawingml/2006/main" noChangeAspect="1"/>
+            </wp:cNvGraphicFramePr>
+            <a:graphic xmlns:a="http://schemas.openxmlformats.org/drawingml/2006/main">
+              <a:graphicData uri="http://schemas.openxmlformats.org/drawingml/2006/picture">
+                <pic:pic xmlns:pic="http://schemas.openxmlformats.org/drawingml/2006/picture">
+                  <pic:nvPicPr>
+                    <pic:cNvPr id="1" name=""/>
+                    <pic:cNvPicPr/>
+                  </pic:nvPicPr>
+                  <pic:blipFill>
+                    <a:blip r:embed="rId31"/>
+                    <a:stretch>
+                      <a:fillRect/>
+                    </a:stretch>
+                  </pic:blipFill>
+                  <pic:spPr>
+                    <a:xfrm>
+                      <a:off x="0" y="0"/>
+                      <a:ext cx="3938248" cy="2948452"/>
+                    </a:xfrm>
+                    <a:prstGeom prst="rect">
+                      <a:avLst/>
+                    </a:prstGeom>
+                  </pic:spPr>
+                </pic:pic>
+              </a:graphicData>
+            </a:graphic>
+          </wp:inline>
+        </w:drawing>
+      </w:r>
+    </w:p>
+    <w:p>
+      <w:pPr>
+        <w:pStyle w:val="Kop2"/>
+      </w:pPr>
+      <w:r>
+        <w:t>Create an exploration</w:t>
+      </w:r>
+    </w:p>
+    <w:p>
+      <w:r>
+        <w:t>Create an exploration based on the stream</w:t>
+      </w:r>
+    </w:p>
+    <w:p>
+      <w:r>
+        <w:rPr>
+          <w:noProof/>
+        </w:rPr>
+        <w:lastRenderedPageBreak/>
+        <w:drawing>
+          <wp:inline distT="0" distB="0" distL="0" distR="0" wp14:anchorId="714813C6" wp14:editId="2E91ED9D">
+            <wp:extent cx="3846830" cy="1945967"/>
+            <wp:effectExtent l="0" t="0" r="1270" b="0"/>
+            <wp:docPr id="16" name="Afbeelding 16"/>
+            <wp:cNvGraphicFramePr>
+              <a:graphicFrameLocks xmlns:a="http://schemas.openxmlformats.org/drawingml/2006/main" noChangeAspect="1"/>
+            </wp:cNvGraphicFramePr>
+            <a:graphic xmlns:a="http://schemas.openxmlformats.org/drawingml/2006/main">
+              <a:graphicData uri="http://schemas.openxmlformats.org/drawingml/2006/picture">
+                <pic:pic xmlns:pic="http://schemas.openxmlformats.org/drawingml/2006/picture">
+                  <pic:nvPicPr>
+                    <pic:cNvPr id="1" name=""/>
+                    <pic:cNvPicPr/>
+                  </pic:nvPicPr>
+                  <pic:blipFill>
+                    <a:blip r:embed="rId32"/>
+                    <a:stretch>
+                      <a:fillRect/>
+                    </a:stretch>
+                  </pic:blipFill>
+                  <pic:spPr>
+                    <a:xfrm>
+                      <a:off x="0" y="0"/>
+                      <a:ext cx="3883923" cy="1964731"/>
+                    </a:xfrm>
+                    <a:prstGeom prst="rect">
+                      <a:avLst/>
+                    </a:prstGeom>
+                  </pic:spPr>
+                </pic:pic>
+              </a:graphicData>
+            </a:graphic>
+          </wp:inline>
+        </w:drawing>
+      </w:r>
+    </w:p>
+    <w:p>
+      <w:r>
+        <w:t>Click the create button</w:t>
+      </w:r>
+    </w:p>
+    <w:p>
+      <w:pPr>
+        <w:pStyle w:val="Kop2"/>
+      </w:pPr>
+      <w:r>
+        <w:t>Confirm OSA receives messages</w:t>
+      </w:r>
+    </w:p>
+    <w:p>
+      <w:r>
+        <w:t>Next produce a message. Go to the console of the producer and type:</w:t>
+      </w:r>
+    </w:p>
+    <w:p>
+      <w:r>
+        <w:tab/>
+      </w:r>
+      <w:r>
+        <w:t>{"</w:t>
+      </w:r>
+      <w:proofErr w:type="spellStart"/>
+      <w:r>
+        <w:t>message":"Hello</w:t>
+      </w:r>
+      <w:proofErr w:type="spellEnd"/>
+      <w:r>
+        <w:t xml:space="preserve"> World!"}</w:t>
+      </w:r>
+    </w:p>
+    <w:p>
+      <w:r>
+        <w:t>Confirm you can see the message in your exploration.</w:t>
+      </w:r>
+    </w:p>
+    <w:p>
+      <w:r>
+        <w:rPr>
+          <w:noProof/>
+        </w:rPr>
+        <w:drawing>
+          <wp:inline distT="0" distB="0" distL="0" distR="0" wp14:anchorId="0E0BA9C9" wp14:editId="3B0B5B38">
+            <wp:extent cx="5972810" cy="2340610"/>
+            <wp:effectExtent l="0" t="0" r="8890" b="2540"/>
+            <wp:docPr id="18" name="Afbeelding 18"/>
+            <wp:cNvGraphicFramePr>
+              <a:graphicFrameLocks xmlns:a="http://schemas.openxmlformats.org/drawingml/2006/main" noChangeAspect="1"/>
+            </wp:cNvGraphicFramePr>
+            <a:graphic xmlns:a="http://schemas.openxmlformats.org/drawingml/2006/main">
+              <a:graphicData uri="http://schemas.openxmlformats.org/drawingml/2006/picture">
+                <pic:pic xmlns:pic="http://schemas.openxmlformats.org/drawingml/2006/picture">
+                  <pic:nvPicPr>
+                    <pic:cNvPr id="1" name=""/>
+                    <pic:cNvPicPr/>
+                  </pic:nvPicPr>
+                  <pic:blipFill>
+                    <a:blip r:embed="rId33"/>
+                    <a:stretch>
+                      <a:fillRect/>
+                    </a:stretch>
+                  </pic:blipFill>
+                  <pic:spPr>
+                    <a:xfrm>
+                      <a:off x="0" y="0"/>
+                      <a:ext cx="5972810" cy="2340610"/>
+                    </a:xfrm>
+                    <a:prstGeom prst="rect">
+                      <a:avLst/>
+                    </a:prstGeom>
+                  </pic:spPr>
+                </pic:pic>
+              </a:graphicData>
+            </a:graphic>
+          </wp:inline>
+        </w:drawing>
+      </w:r>
+    </w:p>
     <w:p/>
+    <w:p>
+      <w:pPr>
+        <w:pStyle w:val="Kop1"/>
+      </w:pPr>
+      <w:r>
+        <w:t>References</w:t>
+      </w:r>
+    </w:p>
     <w:p/>
-    <w:p/>
+    <w:p>
+      <w:pPr>
+        <w:rPr>
+          <w:lang w:val="nl-NL"/>
+        </w:rPr>
+      </w:pPr>
+      <w:proofErr w:type="spellStart"/>
+      <w:r>
+        <w:rPr>
+          <w:lang w:val="nl-NL"/>
+        </w:rPr>
+        <w:t>Kafka</w:t>
+      </w:r>
+      <w:proofErr w:type="spellEnd"/>
+      <w:r>
+        <w:rPr>
+          <w:lang w:val="nl-NL"/>
+        </w:rPr>
+        <w:t xml:space="preserve"> OSA:</w:t>
+      </w:r>
+    </w:p>
+    <w:p>
+      <w:pPr>
+        <w:rPr>
+          <w:lang w:val="nl-NL"/>
+        </w:rPr>
+      </w:pPr>
+      <w:r>
+        <w:rPr>
+          <w:lang w:val="nl-NL"/>
+        </w:rPr>
+        <w:t>https://www.rittmanmead.com/blog/2016/07/stream-analytics-processing-kafka-oracle-stream-analytics/</w:t>
+      </w:r>
+    </w:p>
     <w:sectPr>
       <w:pgSz w:w="12240" w:h="15840"/>
       <w:pgMar w:top="1417" w:right="1417" w:bottom="1417" w:left="1417" w:header="708" w:footer="708" w:gutter="0"/>

</xml_diff>

<commit_message>
Added Java client samples and screenshots.
</commit_message>
<xml_diff>
--- a/Getting started with Kafka.docx
+++ b/Getting started with Kafka.docx
@@ -2,24 +2,1744 @@
 <file path=word/document.xml><?xml version="1.0" encoding="utf-8"?>
 <w:document xmlns:wpc="http://schemas.microsoft.com/office/word/2010/wordprocessingCanvas" xmlns:mc="http://schemas.openxmlformats.org/markup-compatibility/2006" xmlns:o="urn:schemas-microsoft-com:office:office" xmlns:r="http://schemas.openxmlformats.org/officeDocument/2006/relationships" xmlns:m="http://schemas.openxmlformats.org/officeDocument/2006/math" xmlns:v="urn:schemas-microsoft-com:vml" xmlns:wp14="http://schemas.microsoft.com/office/word/2010/wordprocessingDrawing" xmlns:wp="http://schemas.openxmlformats.org/drawingml/2006/wordprocessingDrawing" xmlns:w10="urn:schemas-microsoft-com:office:word" xmlns:w="http://schemas.openxmlformats.org/wordprocessingml/2006/main" xmlns:w14="http://schemas.microsoft.com/office/word/2010/wordml" xmlns:w15="http://schemas.microsoft.com/office/word/2012/wordml" xmlns:wpg="http://schemas.microsoft.com/office/word/2010/wordprocessingGroup" xmlns:wpi="http://schemas.microsoft.com/office/word/2010/wordprocessingInk" xmlns:wne="http://schemas.microsoft.com/office/word/2006/wordml" xmlns:wps="http://schemas.microsoft.com/office/word/2010/wordprocessingShape" mc:Ignorable="w14 w15 wp14">
   <w:body>
+    <w:sdt>
+      <w:sdtPr>
+        <w:rPr>
+          <w:lang w:val="nl-NL"/>
+        </w:rPr>
+        <w:id w:val="738517066"/>
+        <w:docPartObj>
+          <w:docPartGallery w:val="Table of Contents"/>
+          <w:docPartUnique/>
+        </w:docPartObj>
+      </w:sdtPr>
+      <w:sdtEndPr>
+        <w:rPr>
+          <w:b/>
+          <w:bCs/>
+          <w:caps w:val="0"/>
+          <w:color w:val="auto"/>
+          <w:spacing w:val="0"/>
+          <w:sz w:val="20"/>
+          <w:szCs w:val="20"/>
+        </w:rPr>
+      </w:sdtEndPr>
+      <w:sdtContent>
+        <w:p>
+          <w:pPr>
+            <w:pStyle w:val="Kopvaninhoudsopgave"/>
+          </w:pPr>
+          <w:r>
+            <w:rPr>
+              <w:lang w:val="nl-NL"/>
+            </w:rPr>
+            <w:t>Inhoud</w:t>
+          </w:r>
+        </w:p>
+        <w:p>
+          <w:pPr>
+            <w:pStyle w:val="Inhopg1"/>
+            <w:tabs>
+              <w:tab w:val="right" w:leader="dot" w:pos="9396"/>
+            </w:tabs>
+            <w:rPr>
+              <w:noProof/>
+            </w:rPr>
+          </w:pPr>
+          <w:r>
+            <w:fldChar w:fldCharType="begin"/>
+          </w:r>
+          <w:r>
+            <w:instrText xml:space="preserve"> TOC \o "1-3" \h \z \u </w:instrText>
+          </w:r>
+          <w:r>
+            <w:fldChar w:fldCharType="separate"/>
+          </w:r>
+          <w:hyperlink w:anchor="_Toc473543054" w:history="1">
+            <w:r>
+              <w:rPr>
+                <w:rStyle w:val="Hyperlink"/>
+                <w:noProof/>
+              </w:rPr>
+              <w:t>Getting started with Kafka</w:t>
+            </w:r>
+            <w:r>
+              <w:rPr>
+                <w:noProof/>
+                <w:webHidden/>
+              </w:rPr>
+              <w:tab/>
+            </w:r>
+            <w:r>
+              <w:rPr>
+                <w:noProof/>
+                <w:webHidden/>
+              </w:rPr>
+              <w:fldChar w:fldCharType="begin"/>
+            </w:r>
+            <w:r>
+              <w:rPr>
+                <w:noProof/>
+                <w:webHidden/>
+              </w:rPr>
+              <w:instrText xml:space="preserve"> PAGEREF _Toc473543054 \h </w:instrText>
+            </w:r>
+            <w:r>
+              <w:rPr>
+                <w:noProof/>
+                <w:webHidden/>
+              </w:rPr>
+            </w:r>
+            <w:r>
+              <w:rPr>
+                <w:noProof/>
+                <w:webHidden/>
+              </w:rPr>
+              <w:fldChar w:fldCharType="separate"/>
+            </w:r>
+            <w:r>
+              <w:rPr>
+                <w:noProof/>
+                <w:webHidden/>
+              </w:rPr>
+              <w:t>2</w:t>
+            </w:r>
+            <w:r>
+              <w:rPr>
+                <w:noProof/>
+                <w:webHidden/>
+              </w:rPr>
+              <w:fldChar w:fldCharType="end"/>
+            </w:r>
+          </w:hyperlink>
+        </w:p>
+        <w:p>
+          <w:pPr>
+            <w:pStyle w:val="Inhopg2"/>
+            <w:tabs>
+              <w:tab w:val="right" w:leader="dot" w:pos="9396"/>
+            </w:tabs>
+            <w:rPr>
+              <w:noProof/>
+            </w:rPr>
+          </w:pPr>
+          <w:hyperlink w:anchor="_Toc473543055" w:history="1">
+            <w:r>
+              <w:rPr>
+                <w:rStyle w:val="Hyperlink"/>
+                <w:noProof/>
+              </w:rPr>
+              <w:t>Install the VM</w:t>
+            </w:r>
+            <w:r>
+              <w:rPr>
+                <w:noProof/>
+                <w:webHidden/>
+              </w:rPr>
+              <w:tab/>
+            </w:r>
+            <w:r>
+              <w:rPr>
+                <w:noProof/>
+                <w:webHidden/>
+              </w:rPr>
+              <w:fldChar w:fldCharType="begin"/>
+            </w:r>
+            <w:r>
+              <w:rPr>
+                <w:noProof/>
+                <w:webHidden/>
+              </w:rPr>
+              <w:instrText xml:space="preserve"> PAGEREF _Toc473543055 \h </w:instrText>
+            </w:r>
+            <w:r>
+              <w:rPr>
+                <w:noProof/>
+                <w:webHidden/>
+              </w:rPr>
+            </w:r>
+            <w:r>
+              <w:rPr>
+                <w:noProof/>
+                <w:webHidden/>
+              </w:rPr>
+              <w:fldChar w:fldCharType="separate"/>
+            </w:r>
+            <w:r>
+              <w:rPr>
+                <w:noProof/>
+                <w:webHidden/>
+              </w:rPr>
+              <w:t>2</w:t>
+            </w:r>
+            <w:r>
+              <w:rPr>
+                <w:noProof/>
+                <w:webHidden/>
+              </w:rPr>
+              <w:fldChar w:fldCharType="end"/>
+            </w:r>
+          </w:hyperlink>
+        </w:p>
+        <w:p>
+          <w:pPr>
+            <w:pStyle w:val="Inhopg2"/>
+            <w:tabs>
+              <w:tab w:val="right" w:leader="dot" w:pos="9396"/>
+            </w:tabs>
+            <w:rPr>
+              <w:noProof/>
+            </w:rPr>
+          </w:pPr>
+          <w:hyperlink w:anchor="_Toc473543056" w:history="1">
+            <w:r>
+              <w:rPr>
+                <w:rStyle w:val="Hyperlink"/>
+                <w:noProof/>
+              </w:rPr>
+              <w:t>Getting to know the VM</w:t>
+            </w:r>
+            <w:r>
+              <w:rPr>
+                <w:noProof/>
+                <w:webHidden/>
+              </w:rPr>
+              <w:tab/>
+            </w:r>
+            <w:r>
+              <w:rPr>
+                <w:noProof/>
+                <w:webHidden/>
+              </w:rPr>
+              <w:fldChar w:fldCharType="begin"/>
+            </w:r>
+            <w:r>
+              <w:rPr>
+                <w:noProof/>
+                <w:webHidden/>
+              </w:rPr>
+              <w:instrText xml:space="preserve"> PAGEREF _Toc473543056 \h </w:instrText>
+            </w:r>
+            <w:r>
+              <w:rPr>
+                <w:noProof/>
+                <w:webHidden/>
+              </w:rPr>
+            </w:r>
+            <w:r>
+              <w:rPr>
+                <w:noProof/>
+                <w:webHidden/>
+              </w:rPr>
+              <w:fldChar w:fldCharType="separate"/>
+            </w:r>
+            <w:r>
+              <w:rPr>
+                <w:noProof/>
+                <w:webHidden/>
+              </w:rPr>
+              <w:t>3</w:t>
+            </w:r>
+            <w:r>
+              <w:rPr>
+                <w:noProof/>
+                <w:webHidden/>
+              </w:rPr>
+              <w:fldChar w:fldCharType="end"/>
+            </w:r>
+          </w:hyperlink>
+        </w:p>
+        <w:p>
+          <w:pPr>
+            <w:pStyle w:val="Inhopg1"/>
+            <w:tabs>
+              <w:tab w:val="right" w:leader="dot" w:pos="9396"/>
+            </w:tabs>
+            <w:rPr>
+              <w:noProof/>
+            </w:rPr>
+          </w:pPr>
+          <w:hyperlink w:anchor="_Toc473543057" w:history="1">
+            <w:r>
+              <w:rPr>
+                <w:rStyle w:val="Hyperlink"/>
+                <w:noProof/>
+              </w:rPr>
+              <w:t>Set Networking in VM</w:t>
+            </w:r>
+            <w:r>
+              <w:rPr>
+                <w:noProof/>
+                <w:webHidden/>
+              </w:rPr>
+              <w:tab/>
+            </w:r>
+            <w:r>
+              <w:rPr>
+                <w:noProof/>
+                <w:webHidden/>
+              </w:rPr>
+              <w:fldChar w:fldCharType="begin"/>
+            </w:r>
+            <w:r>
+              <w:rPr>
+                <w:noProof/>
+                <w:webHidden/>
+              </w:rPr>
+              <w:instrText xml:space="preserve"> PAGEREF _Toc473543057 \h </w:instrText>
+            </w:r>
+            <w:r>
+              <w:rPr>
+                <w:noProof/>
+                <w:webHidden/>
+              </w:rPr>
+            </w:r>
+            <w:r>
+              <w:rPr>
+                <w:noProof/>
+                <w:webHidden/>
+              </w:rPr>
+              <w:fldChar w:fldCharType="separate"/>
+            </w:r>
+            <w:r>
+              <w:rPr>
+                <w:noProof/>
+                <w:webHidden/>
+              </w:rPr>
+              <w:t>6</w:t>
+            </w:r>
+            <w:r>
+              <w:rPr>
+                <w:noProof/>
+                <w:webHidden/>
+              </w:rPr>
+              <w:fldChar w:fldCharType="end"/>
+            </w:r>
+          </w:hyperlink>
+        </w:p>
+        <w:p>
+          <w:pPr>
+            <w:pStyle w:val="Inhopg1"/>
+            <w:tabs>
+              <w:tab w:val="right" w:leader="dot" w:pos="9396"/>
+            </w:tabs>
+            <w:rPr>
+              <w:noProof/>
+            </w:rPr>
+          </w:pPr>
+          <w:hyperlink w:anchor="_Toc473543058" w:history="1">
+            <w:r>
+              <w:rPr>
+                <w:rStyle w:val="Hyperlink"/>
+                <w:noProof/>
+              </w:rPr>
+              <w:t>Getting started with Kafka</w:t>
+            </w:r>
+            <w:r>
+              <w:rPr>
+                <w:noProof/>
+                <w:webHidden/>
+              </w:rPr>
+              <w:tab/>
+            </w:r>
+            <w:r>
+              <w:rPr>
+                <w:noProof/>
+                <w:webHidden/>
+              </w:rPr>
+              <w:fldChar w:fldCharType="begin"/>
+            </w:r>
+            <w:r>
+              <w:rPr>
+                <w:noProof/>
+                <w:webHidden/>
+              </w:rPr>
+              <w:instrText xml:space="preserve"> PAGEREF _Toc473543058 \h </w:instrText>
+            </w:r>
+            <w:r>
+              <w:rPr>
+                <w:noProof/>
+                <w:webHidden/>
+              </w:rPr>
+            </w:r>
+            <w:r>
+              <w:rPr>
+                <w:noProof/>
+                <w:webHidden/>
+              </w:rPr>
+              <w:fldChar w:fldCharType="separate"/>
+            </w:r>
+            <w:r>
+              <w:rPr>
+                <w:noProof/>
+                <w:webHidden/>
+              </w:rPr>
+              <w:t>8</w:t>
+            </w:r>
+            <w:r>
+              <w:rPr>
+                <w:noProof/>
+                <w:webHidden/>
+              </w:rPr>
+              <w:fldChar w:fldCharType="end"/>
+            </w:r>
+          </w:hyperlink>
+        </w:p>
+        <w:p>
+          <w:pPr>
+            <w:pStyle w:val="Inhopg3"/>
+            <w:tabs>
+              <w:tab w:val="right" w:leader="dot" w:pos="9396"/>
+            </w:tabs>
+            <w:rPr>
+              <w:noProof/>
+            </w:rPr>
+          </w:pPr>
+          <w:hyperlink w:anchor="_Toc473543059" w:history="1">
+            <w:r>
+              <w:rPr>
+                <w:rStyle w:val="Hyperlink"/>
+                <w:noProof/>
+              </w:rPr>
+              <w:t>Create a topic</w:t>
+            </w:r>
+            <w:r>
+              <w:rPr>
+                <w:noProof/>
+                <w:webHidden/>
+              </w:rPr>
+              <w:tab/>
+            </w:r>
+            <w:r>
+              <w:rPr>
+                <w:noProof/>
+                <w:webHidden/>
+              </w:rPr>
+              <w:fldChar w:fldCharType="begin"/>
+            </w:r>
+            <w:r>
+              <w:rPr>
+                <w:noProof/>
+                <w:webHidden/>
+              </w:rPr>
+              <w:instrText xml:space="preserve"> PAGEREF _Toc473543059 \h </w:instrText>
+            </w:r>
+            <w:r>
+              <w:rPr>
+                <w:noProof/>
+                <w:webHidden/>
+              </w:rPr>
+            </w:r>
+            <w:r>
+              <w:rPr>
+                <w:noProof/>
+                <w:webHidden/>
+              </w:rPr>
+              <w:fldChar w:fldCharType="separate"/>
+            </w:r>
+            <w:r>
+              <w:rPr>
+                <w:noProof/>
+                <w:webHidden/>
+              </w:rPr>
+              <w:t>8</w:t>
+            </w:r>
+            <w:r>
+              <w:rPr>
+                <w:noProof/>
+                <w:webHidden/>
+              </w:rPr>
+              <w:fldChar w:fldCharType="end"/>
+            </w:r>
+          </w:hyperlink>
+        </w:p>
+        <w:p>
+          <w:pPr>
+            <w:pStyle w:val="Inhopg3"/>
+            <w:tabs>
+              <w:tab w:val="right" w:leader="dot" w:pos="9396"/>
+            </w:tabs>
+            <w:rPr>
+              <w:noProof/>
+            </w:rPr>
+          </w:pPr>
+          <w:hyperlink w:anchor="_Toc473543060" w:history="1">
+            <w:r>
+              <w:rPr>
+                <w:rStyle w:val="Hyperlink"/>
+                <w:noProof/>
+              </w:rPr>
+              <w:t>Produce a message</w:t>
+            </w:r>
+            <w:r>
+              <w:rPr>
+                <w:noProof/>
+                <w:webHidden/>
+              </w:rPr>
+              <w:tab/>
+            </w:r>
+            <w:r>
+              <w:rPr>
+                <w:noProof/>
+                <w:webHidden/>
+              </w:rPr>
+              <w:fldChar w:fldCharType="begin"/>
+            </w:r>
+            <w:r>
+              <w:rPr>
+                <w:noProof/>
+                <w:webHidden/>
+              </w:rPr>
+              <w:instrText xml:space="preserve"> PAGEREF _Toc473543060 \h </w:instrText>
+            </w:r>
+            <w:r>
+              <w:rPr>
+                <w:noProof/>
+                <w:webHidden/>
+              </w:rPr>
+            </w:r>
+            <w:r>
+              <w:rPr>
+                <w:noProof/>
+                <w:webHidden/>
+              </w:rPr>
+              <w:fldChar w:fldCharType="separate"/>
+            </w:r>
+            <w:r>
+              <w:rPr>
+                <w:noProof/>
+                <w:webHidden/>
+              </w:rPr>
+              <w:t>9</w:t>
+            </w:r>
+            <w:r>
+              <w:rPr>
+                <w:noProof/>
+                <w:webHidden/>
+              </w:rPr>
+              <w:fldChar w:fldCharType="end"/>
+            </w:r>
+          </w:hyperlink>
+        </w:p>
+        <w:p>
+          <w:pPr>
+            <w:pStyle w:val="Inhopg3"/>
+            <w:tabs>
+              <w:tab w:val="right" w:leader="dot" w:pos="9396"/>
+            </w:tabs>
+            <w:rPr>
+              <w:noProof/>
+            </w:rPr>
+          </w:pPr>
+          <w:hyperlink w:anchor="_Toc473543061" w:history="1">
+            <w:r>
+              <w:rPr>
+                <w:rStyle w:val="Hyperlink"/>
+                <w:noProof/>
+              </w:rPr>
+              <w:t>Consume a message</w:t>
+            </w:r>
+            <w:r>
+              <w:rPr>
+                <w:noProof/>
+                <w:webHidden/>
+              </w:rPr>
+              <w:tab/>
+            </w:r>
+            <w:r>
+              <w:rPr>
+                <w:noProof/>
+                <w:webHidden/>
+              </w:rPr>
+              <w:fldChar w:fldCharType="begin"/>
+            </w:r>
+            <w:r>
+              <w:rPr>
+                <w:noProof/>
+                <w:webHidden/>
+              </w:rPr>
+              <w:instrText xml:space="preserve"> PAGEREF _Toc473543061 \h </w:instrText>
+            </w:r>
+            <w:r>
+              <w:rPr>
+                <w:noProof/>
+                <w:webHidden/>
+              </w:rPr>
+            </w:r>
+            <w:r>
+              <w:rPr>
+                <w:noProof/>
+                <w:webHidden/>
+              </w:rPr>
+              <w:fldChar w:fldCharType="separate"/>
+            </w:r>
+            <w:r>
+              <w:rPr>
+                <w:noProof/>
+                <w:webHidden/>
+              </w:rPr>
+              <w:t>12</w:t>
+            </w:r>
+            <w:r>
+              <w:rPr>
+                <w:noProof/>
+                <w:webHidden/>
+              </w:rPr>
+              <w:fldChar w:fldCharType="end"/>
+            </w:r>
+          </w:hyperlink>
+        </w:p>
+        <w:p>
+          <w:pPr>
+            <w:pStyle w:val="Inhopg3"/>
+            <w:tabs>
+              <w:tab w:val="right" w:leader="dot" w:pos="9396"/>
+            </w:tabs>
+            <w:rPr>
+              <w:noProof/>
+            </w:rPr>
+          </w:pPr>
+          <w:hyperlink w:anchor="_Toc473543062" w:history="1">
+            <w:r>
+              <w:rPr>
+                <w:rStyle w:val="Hyperlink"/>
+                <w:noProof/>
+              </w:rPr>
+              <w:t>Availability</w:t>
+            </w:r>
+            <w:r>
+              <w:rPr>
+                <w:noProof/>
+                <w:webHidden/>
+              </w:rPr>
+              <w:tab/>
+            </w:r>
+            <w:r>
+              <w:rPr>
+                <w:noProof/>
+                <w:webHidden/>
+              </w:rPr>
+              <w:fldChar w:fldCharType="begin"/>
+            </w:r>
+            <w:r>
+              <w:rPr>
+                <w:noProof/>
+                <w:webHidden/>
+              </w:rPr>
+              <w:instrText xml:space="preserve"> PAGEREF _Toc473543062 \h </w:instrText>
+            </w:r>
+            <w:r>
+              <w:rPr>
+                <w:noProof/>
+                <w:webHidden/>
+              </w:rPr>
+            </w:r>
+            <w:r>
+              <w:rPr>
+                <w:noProof/>
+                <w:webHidden/>
+              </w:rPr>
+              <w:fldChar w:fldCharType="separate"/>
+            </w:r>
+            <w:r>
+              <w:rPr>
+                <w:noProof/>
+                <w:webHidden/>
+              </w:rPr>
+              <w:t>13</w:t>
+            </w:r>
+            <w:r>
+              <w:rPr>
+                <w:noProof/>
+                <w:webHidden/>
+              </w:rPr>
+              <w:fldChar w:fldCharType="end"/>
+            </w:r>
+          </w:hyperlink>
+        </w:p>
+        <w:p>
+          <w:pPr>
+            <w:pStyle w:val="Inhopg3"/>
+            <w:tabs>
+              <w:tab w:val="right" w:leader="dot" w:pos="9396"/>
+            </w:tabs>
+            <w:rPr>
+              <w:noProof/>
+            </w:rPr>
+          </w:pPr>
+          <w:hyperlink w:anchor="_Toc473543063" w:history="1">
+            <w:r>
+              <w:rPr>
+                <w:rStyle w:val="Hyperlink"/>
+                <w:noProof/>
+              </w:rPr>
+              <w:t>Bonus</w:t>
+            </w:r>
+            <w:r>
+              <w:rPr>
+                <w:noProof/>
+                <w:webHidden/>
+              </w:rPr>
+              <w:tab/>
+            </w:r>
+            <w:r>
+              <w:rPr>
+                <w:noProof/>
+                <w:webHidden/>
+              </w:rPr>
+              <w:fldChar w:fldCharType="begin"/>
+            </w:r>
+            <w:r>
+              <w:rPr>
+                <w:noProof/>
+                <w:webHidden/>
+              </w:rPr>
+              <w:instrText xml:space="preserve"> PAGEREF _Toc473543063 \h </w:instrText>
+            </w:r>
+            <w:r>
+              <w:rPr>
+                <w:noProof/>
+                <w:webHidden/>
+              </w:rPr>
+            </w:r>
+            <w:r>
+              <w:rPr>
+                <w:noProof/>
+                <w:webHidden/>
+              </w:rPr>
+              <w:fldChar w:fldCharType="separate"/>
+            </w:r>
+            <w:r>
+              <w:rPr>
+                <w:noProof/>
+                <w:webHidden/>
+              </w:rPr>
+              <w:t>14</w:t>
+            </w:r>
+            <w:r>
+              <w:rPr>
+                <w:noProof/>
+                <w:webHidden/>
+              </w:rPr>
+              <w:fldChar w:fldCharType="end"/>
+            </w:r>
+          </w:hyperlink>
+        </w:p>
+        <w:p>
+          <w:pPr>
+            <w:pStyle w:val="Inhopg3"/>
+            <w:tabs>
+              <w:tab w:val="right" w:leader="dot" w:pos="9396"/>
+            </w:tabs>
+            <w:rPr>
+              <w:noProof/>
+            </w:rPr>
+          </w:pPr>
+          <w:hyperlink w:anchor="_Toc473543064" w:history="1">
+            <w:r>
+              <w:rPr>
+                <w:rStyle w:val="Hyperlink"/>
+                <w:noProof/>
+              </w:rPr>
+              <w:t>Ques</w:t>
+            </w:r>
+            <w:r>
+              <w:rPr>
+                <w:rStyle w:val="Hyperlink"/>
+                <w:noProof/>
+              </w:rPr>
+              <w:t>t</w:t>
+            </w:r>
+            <w:r>
+              <w:rPr>
+                <w:rStyle w:val="Hyperlink"/>
+                <w:noProof/>
+              </w:rPr>
+              <w:t>ions:</w:t>
+            </w:r>
+            <w:r>
+              <w:rPr>
+                <w:noProof/>
+                <w:webHidden/>
+              </w:rPr>
+              <w:tab/>
+            </w:r>
+            <w:r>
+              <w:rPr>
+                <w:noProof/>
+                <w:webHidden/>
+              </w:rPr>
+              <w:fldChar w:fldCharType="begin"/>
+            </w:r>
+            <w:r>
+              <w:rPr>
+                <w:noProof/>
+                <w:webHidden/>
+              </w:rPr>
+              <w:instrText xml:space="preserve"> PAGEREF _Toc473543064 \h </w:instrText>
+            </w:r>
+            <w:r>
+              <w:rPr>
+                <w:noProof/>
+                <w:webHidden/>
+              </w:rPr>
+            </w:r>
+            <w:r>
+              <w:rPr>
+                <w:noProof/>
+                <w:webHidden/>
+              </w:rPr>
+              <w:fldChar w:fldCharType="separate"/>
+            </w:r>
+            <w:r>
+              <w:rPr>
+                <w:noProof/>
+                <w:webHidden/>
+              </w:rPr>
+              <w:t>14</w:t>
+            </w:r>
+            <w:r>
+              <w:rPr>
+                <w:noProof/>
+                <w:webHidden/>
+              </w:rPr>
+              <w:fldChar w:fldCharType="end"/>
+            </w:r>
+          </w:hyperlink>
+        </w:p>
+        <w:p>
+          <w:pPr>
+            <w:pStyle w:val="Inhopg1"/>
+            <w:tabs>
+              <w:tab w:val="right" w:leader="dot" w:pos="9396"/>
+            </w:tabs>
+            <w:rPr>
+              <w:noProof/>
+            </w:rPr>
+          </w:pPr>
+          <w:hyperlink w:anchor="_Toc473543065" w:history="1">
+            <w:r>
+              <w:rPr>
+                <w:rStyle w:val="Hyperlink"/>
+                <w:noProof/>
+              </w:rPr>
+              <w:t>Java producer and client</w:t>
+            </w:r>
+            <w:r>
+              <w:rPr>
+                <w:noProof/>
+                <w:webHidden/>
+              </w:rPr>
+              <w:tab/>
+            </w:r>
+            <w:r>
+              <w:rPr>
+                <w:noProof/>
+                <w:webHidden/>
+              </w:rPr>
+              <w:fldChar w:fldCharType="begin"/>
+            </w:r>
+            <w:r>
+              <w:rPr>
+                <w:noProof/>
+                <w:webHidden/>
+              </w:rPr>
+              <w:instrText xml:space="preserve"> PAGEREF _Toc473543065 \h </w:instrText>
+            </w:r>
+            <w:r>
+              <w:rPr>
+                <w:noProof/>
+                <w:webHidden/>
+              </w:rPr>
+            </w:r>
+            <w:r>
+              <w:rPr>
+                <w:noProof/>
+                <w:webHidden/>
+              </w:rPr>
+              <w:fldChar w:fldCharType="separate"/>
+            </w:r>
+            <w:r>
+              <w:rPr>
+                <w:noProof/>
+                <w:webHidden/>
+              </w:rPr>
+              <w:t>16</w:t>
+            </w:r>
+            <w:r>
+              <w:rPr>
+                <w:noProof/>
+                <w:webHidden/>
+              </w:rPr>
+              <w:fldChar w:fldCharType="end"/>
+            </w:r>
+          </w:hyperlink>
+        </w:p>
+        <w:p>
+          <w:pPr>
+            <w:pStyle w:val="Inhopg2"/>
+            <w:tabs>
+              <w:tab w:val="right" w:leader="dot" w:pos="9396"/>
+            </w:tabs>
+            <w:rPr>
+              <w:noProof/>
+            </w:rPr>
+          </w:pPr>
+          <w:hyperlink w:anchor="_Toc473543066" w:history="1">
+            <w:r>
+              <w:rPr>
+                <w:rStyle w:val="Hyperlink"/>
+                <w:noProof/>
+              </w:rPr>
+              <w:t>Produce a message</w:t>
+            </w:r>
+            <w:r>
+              <w:rPr>
+                <w:noProof/>
+                <w:webHidden/>
+              </w:rPr>
+              <w:tab/>
+            </w:r>
+            <w:r>
+              <w:rPr>
+                <w:noProof/>
+                <w:webHidden/>
+              </w:rPr>
+              <w:fldChar w:fldCharType="begin"/>
+            </w:r>
+            <w:r>
+              <w:rPr>
+                <w:noProof/>
+                <w:webHidden/>
+              </w:rPr>
+              <w:instrText xml:space="preserve"> PAGEREF _Toc473543066 \h </w:instrText>
+            </w:r>
+            <w:r>
+              <w:rPr>
+                <w:noProof/>
+                <w:webHidden/>
+              </w:rPr>
+            </w:r>
+            <w:r>
+              <w:rPr>
+                <w:noProof/>
+                <w:webHidden/>
+              </w:rPr>
+              <w:fldChar w:fldCharType="separate"/>
+            </w:r>
+            <w:r>
+              <w:rPr>
+                <w:noProof/>
+                <w:webHidden/>
+              </w:rPr>
+              <w:t>16</w:t>
+            </w:r>
+            <w:r>
+              <w:rPr>
+                <w:noProof/>
+                <w:webHidden/>
+              </w:rPr>
+              <w:fldChar w:fldCharType="end"/>
+            </w:r>
+          </w:hyperlink>
+        </w:p>
+        <w:p>
+          <w:pPr>
+            <w:pStyle w:val="Inhopg2"/>
+            <w:tabs>
+              <w:tab w:val="right" w:leader="dot" w:pos="9396"/>
+            </w:tabs>
+            <w:rPr>
+              <w:noProof/>
+            </w:rPr>
+          </w:pPr>
+          <w:hyperlink w:anchor="_Toc473543067" w:history="1">
+            <w:r>
+              <w:rPr>
+                <w:rStyle w:val="Hyperlink"/>
+                <w:noProof/>
+              </w:rPr>
+              <w:t>Consume a message</w:t>
+            </w:r>
+            <w:r>
+              <w:rPr>
+                <w:noProof/>
+                <w:webHidden/>
+              </w:rPr>
+              <w:tab/>
+            </w:r>
+            <w:r>
+              <w:rPr>
+                <w:noProof/>
+                <w:webHidden/>
+              </w:rPr>
+              <w:fldChar w:fldCharType="begin"/>
+            </w:r>
+            <w:r>
+              <w:rPr>
+                <w:noProof/>
+                <w:webHidden/>
+              </w:rPr>
+              <w:instrText xml:space="preserve"> PAGEREF _Toc473543067 \h </w:instrText>
+            </w:r>
+            <w:r>
+              <w:rPr>
+                <w:noProof/>
+                <w:webHidden/>
+              </w:rPr>
+            </w:r>
+            <w:r>
+              <w:rPr>
+                <w:noProof/>
+                <w:webHidden/>
+              </w:rPr>
+              <w:fldChar w:fldCharType="separate"/>
+            </w:r>
+            <w:r>
+              <w:rPr>
+                <w:noProof/>
+                <w:webHidden/>
+              </w:rPr>
+              <w:t>17</w:t>
+            </w:r>
+            <w:r>
+              <w:rPr>
+                <w:noProof/>
+                <w:webHidden/>
+              </w:rPr>
+              <w:fldChar w:fldCharType="end"/>
+            </w:r>
+          </w:hyperlink>
+        </w:p>
+        <w:p>
+          <w:pPr>
+            <w:pStyle w:val="Inhopg2"/>
+            <w:tabs>
+              <w:tab w:val="right" w:leader="dot" w:pos="9396"/>
+            </w:tabs>
+            <w:rPr>
+              <w:noProof/>
+            </w:rPr>
+          </w:pPr>
+          <w:hyperlink w:anchor="_Toc473543068" w:history="1">
+            <w:r>
+              <w:rPr>
+                <w:rStyle w:val="Hyperlink"/>
+                <w:noProof/>
+              </w:rPr>
+              <w:t>Questions</w:t>
+            </w:r>
+            <w:r>
+              <w:rPr>
+                <w:noProof/>
+                <w:webHidden/>
+              </w:rPr>
+              <w:tab/>
+            </w:r>
+            <w:r>
+              <w:rPr>
+                <w:noProof/>
+                <w:webHidden/>
+              </w:rPr>
+              <w:fldChar w:fldCharType="begin"/>
+            </w:r>
+            <w:r>
+              <w:rPr>
+                <w:noProof/>
+                <w:webHidden/>
+              </w:rPr>
+              <w:instrText xml:space="preserve"> PAGEREF _Toc473543068 \h </w:instrText>
+            </w:r>
+            <w:r>
+              <w:rPr>
+                <w:noProof/>
+                <w:webHidden/>
+              </w:rPr>
+            </w:r>
+            <w:r>
+              <w:rPr>
+                <w:noProof/>
+                <w:webHidden/>
+              </w:rPr>
+              <w:fldChar w:fldCharType="separate"/>
+            </w:r>
+            <w:r>
+              <w:rPr>
+                <w:noProof/>
+                <w:webHidden/>
+              </w:rPr>
+              <w:t>18</w:t>
+            </w:r>
+            <w:r>
+              <w:rPr>
+                <w:noProof/>
+                <w:webHidden/>
+              </w:rPr>
+              <w:fldChar w:fldCharType="end"/>
+            </w:r>
+          </w:hyperlink>
+        </w:p>
+        <w:p>
+          <w:pPr>
+            <w:pStyle w:val="Inhopg1"/>
+            <w:tabs>
+              <w:tab w:val="right" w:leader="dot" w:pos="9396"/>
+            </w:tabs>
+            <w:rPr>
+              <w:noProof/>
+            </w:rPr>
+          </w:pPr>
+          <w:hyperlink w:anchor="_Toc473543069" w:history="1">
+            <w:r>
+              <w:rPr>
+                <w:rStyle w:val="Hyperlink"/>
+                <w:noProof/>
+              </w:rPr>
+              <w:t>Run Node.js Kafka Client on your host laptop</w:t>
+            </w:r>
+            <w:r>
+              <w:rPr>
+                <w:noProof/>
+                <w:webHidden/>
+              </w:rPr>
+              <w:tab/>
+            </w:r>
+            <w:r>
+              <w:rPr>
+                <w:noProof/>
+                <w:webHidden/>
+              </w:rPr>
+              <w:fldChar w:fldCharType="begin"/>
+            </w:r>
+            <w:r>
+              <w:rPr>
+                <w:noProof/>
+                <w:webHidden/>
+              </w:rPr>
+              <w:instrText xml:space="preserve"> PAGEREF _Toc473543069 \h </w:instrText>
+            </w:r>
+            <w:r>
+              <w:rPr>
+                <w:noProof/>
+                <w:webHidden/>
+              </w:rPr>
+            </w:r>
+            <w:r>
+              <w:rPr>
+                <w:noProof/>
+                <w:webHidden/>
+              </w:rPr>
+              <w:fldChar w:fldCharType="separate"/>
+            </w:r>
+            <w:r>
+              <w:rPr>
+                <w:noProof/>
+                <w:webHidden/>
+              </w:rPr>
+              <w:t>19</w:t>
+            </w:r>
+            <w:r>
+              <w:rPr>
+                <w:noProof/>
+                <w:webHidden/>
+              </w:rPr>
+              <w:fldChar w:fldCharType="end"/>
+            </w:r>
+          </w:hyperlink>
+        </w:p>
+        <w:p>
+          <w:pPr>
+            <w:pStyle w:val="Inhopg2"/>
+            <w:tabs>
+              <w:tab w:val="right" w:leader="dot" w:pos="9396"/>
+            </w:tabs>
+            <w:rPr>
+              <w:noProof/>
+            </w:rPr>
+          </w:pPr>
+          <w:hyperlink w:anchor="_Toc473543070" w:history="1">
+            <w:r>
+              <w:rPr>
+                <w:rStyle w:val="Hyperlink"/>
+                <w:noProof/>
+              </w:rPr>
+              <w:t>Consume Message from Kafka in Node.JS</w:t>
+            </w:r>
+            <w:r>
+              <w:rPr>
+                <w:noProof/>
+                <w:webHidden/>
+              </w:rPr>
+              <w:tab/>
+            </w:r>
+            <w:r>
+              <w:rPr>
+                <w:noProof/>
+                <w:webHidden/>
+              </w:rPr>
+              <w:fldChar w:fldCharType="begin"/>
+            </w:r>
+            <w:r>
+              <w:rPr>
+                <w:noProof/>
+                <w:webHidden/>
+              </w:rPr>
+              <w:instrText xml:space="preserve"> PAGEREF _Toc473543070 \h </w:instrText>
+            </w:r>
+            <w:r>
+              <w:rPr>
+                <w:noProof/>
+                <w:webHidden/>
+              </w:rPr>
+            </w:r>
+            <w:r>
+              <w:rPr>
+                <w:noProof/>
+                <w:webHidden/>
+              </w:rPr>
+              <w:fldChar w:fldCharType="separate"/>
+            </w:r>
+            <w:r>
+              <w:rPr>
+                <w:noProof/>
+                <w:webHidden/>
+              </w:rPr>
+              <w:t>19</w:t>
+            </w:r>
+            <w:r>
+              <w:rPr>
+                <w:noProof/>
+                <w:webHidden/>
+              </w:rPr>
+              <w:fldChar w:fldCharType="end"/>
+            </w:r>
+          </w:hyperlink>
+        </w:p>
+        <w:p>
+          <w:pPr>
+            <w:pStyle w:val="Inhopg2"/>
+            <w:tabs>
+              <w:tab w:val="right" w:leader="dot" w:pos="9396"/>
+            </w:tabs>
+            <w:rPr>
+              <w:noProof/>
+            </w:rPr>
+          </w:pPr>
+          <w:hyperlink w:anchor="_Toc473543071" w:history="1">
+            <w:r>
+              <w:rPr>
+                <w:rStyle w:val="Hyperlink"/>
+                <w:noProof/>
+              </w:rPr>
+              <w:t>Produce messages to Kafka from Node.JS</w:t>
+            </w:r>
+            <w:r>
+              <w:rPr>
+                <w:noProof/>
+                <w:webHidden/>
+              </w:rPr>
+              <w:tab/>
+            </w:r>
+            <w:r>
+              <w:rPr>
+                <w:noProof/>
+                <w:webHidden/>
+              </w:rPr>
+              <w:fldChar w:fldCharType="begin"/>
+            </w:r>
+            <w:r>
+              <w:rPr>
+                <w:noProof/>
+                <w:webHidden/>
+              </w:rPr>
+              <w:instrText xml:space="preserve"> PAGEREF _Toc473543071 \h </w:instrText>
+            </w:r>
+            <w:r>
+              <w:rPr>
+                <w:noProof/>
+                <w:webHidden/>
+              </w:rPr>
+            </w:r>
+            <w:r>
+              <w:rPr>
+                <w:noProof/>
+                <w:webHidden/>
+              </w:rPr>
+              <w:fldChar w:fldCharType="separate"/>
+            </w:r>
+            <w:r>
+              <w:rPr>
+                <w:noProof/>
+                <w:webHidden/>
+              </w:rPr>
+              <w:t>20</w:t>
+            </w:r>
+            <w:r>
+              <w:rPr>
+                <w:noProof/>
+                <w:webHidden/>
+              </w:rPr>
+              <w:fldChar w:fldCharType="end"/>
+            </w:r>
+          </w:hyperlink>
+        </w:p>
+        <w:p>
+          <w:pPr>
+            <w:pStyle w:val="Inhopg1"/>
+            <w:tabs>
+              <w:tab w:val="right" w:leader="dot" w:pos="9396"/>
+            </w:tabs>
+            <w:rPr>
+              <w:noProof/>
+            </w:rPr>
+          </w:pPr>
+          <w:hyperlink w:anchor="_Toc473543072" w:history="1">
+            <w:r>
+              <w:rPr>
+                <w:rStyle w:val="Hyperlink"/>
+                <w:noProof/>
+              </w:rPr>
+              <w:t>Oracle Stream Analytics</w:t>
+            </w:r>
+            <w:r>
+              <w:rPr>
+                <w:noProof/>
+                <w:webHidden/>
+              </w:rPr>
+              <w:tab/>
+            </w:r>
+            <w:r>
+              <w:rPr>
+                <w:noProof/>
+                <w:webHidden/>
+              </w:rPr>
+              <w:fldChar w:fldCharType="begin"/>
+            </w:r>
+            <w:r>
+              <w:rPr>
+                <w:noProof/>
+                <w:webHidden/>
+              </w:rPr>
+              <w:instrText xml:space="preserve"> PAGEREF _Toc473543072 \h </w:instrText>
+            </w:r>
+            <w:r>
+              <w:rPr>
+                <w:noProof/>
+                <w:webHidden/>
+              </w:rPr>
+            </w:r>
+            <w:r>
+              <w:rPr>
+                <w:noProof/>
+                <w:webHidden/>
+              </w:rPr>
+              <w:fldChar w:fldCharType="separate"/>
+            </w:r>
+            <w:r>
+              <w:rPr>
+                <w:noProof/>
+                <w:webHidden/>
+              </w:rPr>
+              <w:t>23</w:t>
+            </w:r>
+            <w:r>
+              <w:rPr>
+                <w:noProof/>
+                <w:webHidden/>
+              </w:rPr>
+              <w:fldChar w:fldCharType="end"/>
+            </w:r>
+          </w:hyperlink>
+        </w:p>
+        <w:p>
+          <w:pPr>
+            <w:pStyle w:val="Inhopg2"/>
+            <w:tabs>
+              <w:tab w:val="right" w:leader="dot" w:pos="9396"/>
+            </w:tabs>
+            <w:rPr>
+              <w:noProof/>
+            </w:rPr>
+          </w:pPr>
+          <w:hyperlink w:anchor="_Toc473543073" w:history="1">
+            <w:r>
+              <w:rPr>
+                <w:rStyle w:val="Hyperlink"/>
+                <w:noProof/>
+              </w:rPr>
+              <w:t>Create a connection</w:t>
+            </w:r>
+            <w:r>
+              <w:rPr>
+                <w:noProof/>
+                <w:webHidden/>
+              </w:rPr>
+              <w:tab/>
+            </w:r>
+            <w:r>
+              <w:rPr>
+                <w:noProof/>
+                <w:webHidden/>
+              </w:rPr>
+              <w:fldChar w:fldCharType="begin"/>
+            </w:r>
+            <w:r>
+              <w:rPr>
+                <w:noProof/>
+                <w:webHidden/>
+              </w:rPr>
+              <w:instrText xml:space="preserve"> PAGEREF _Toc473543073 \h </w:instrText>
+            </w:r>
+            <w:r>
+              <w:rPr>
+                <w:noProof/>
+                <w:webHidden/>
+              </w:rPr>
+            </w:r>
+            <w:r>
+              <w:rPr>
+                <w:noProof/>
+                <w:webHidden/>
+              </w:rPr>
+              <w:fldChar w:fldCharType="separate"/>
+            </w:r>
+            <w:r>
+              <w:rPr>
+                <w:noProof/>
+                <w:webHidden/>
+              </w:rPr>
+              <w:t>23</w:t>
+            </w:r>
+            <w:r>
+              <w:rPr>
+                <w:noProof/>
+                <w:webHidden/>
+              </w:rPr>
+              <w:fldChar w:fldCharType="end"/>
+            </w:r>
+          </w:hyperlink>
+        </w:p>
+        <w:p>
+          <w:pPr>
+            <w:pStyle w:val="Inhopg2"/>
+            <w:tabs>
+              <w:tab w:val="right" w:leader="dot" w:pos="9396"/>
+            </w:tabs>
+            <w:rPr>
+              <w:noProof/>
+            </w:rPr>
+          </w:pPr>
+          <w:hyperlink w:anchor="_Toc473543074" w:history="1">
+            <w:r>
+              <w:rPr>
+                <w:rStyle w:val="Hyperlink"/>
+                <w:noProof/>
+              </w:rPr>
+              <w:t>Create a Stream</w:t>
+            </w:r>
+            <w:r>
+              <w:rPr>
+                <w:noProof/>
+                <w:webHidden/>
+              </w:rPr>
+              <w:tab/>
+            </w:r>
+            <w:r>
+              <w:rPr>
+                <w:noProof/>
+                <w:webHidden/>
+              </w:rPr>
+              <w:fldChar w:fldCharType="begin"/>
+            </w:r>
+            <w:r>
+              <w:rPr>
+                <w:noProof/>
+                <w:webHidden/>
+              </w:rPr>
+              <w:instrText xml:space="preserve"> PAGEREF _Toc473543074 \h </w:instrText>
+            </w:r>
+            <w:r>
+              <w:rPr>
+                <w:noProof/>
+                <w:webHidden/>
+              </w:rPr>
+            </w:r>
+            <w:r>
+              <w:rPr>
+                <w:noProof/>
+                <w:webHidden/>
+              </w:rPr>
+              <w:fldChar w:fldCharType="separate"/>
+            </w:r>
+            <w:r>
+              <w:rPr>
+                <w:noProof/>
+                <w:webHidden/>
+              </w:rPr>
+              <w:t>24</w:t>
+            </w:r>
+            <w:r>
+              <w:rPr>
+                <w:noProof/>
+                <w:webHidden/>
+              </w:rPr>
+              <w:fldChar w:fldCharType="end"/>
+            </w:r>
+          </w:hyperlink>
+        </w:p>
+        <w:p>
+          <w:pPr>
+            <w:pStyle w:val="Inhopg2"/>
+            <w:tabs>
+              <w:tab w:val="right" w:leader="dot" w:pos="9396"/>
+            </w:tabs>
+            <w:rPr>
+              <w:noProof/>
+            </w:rPr>
+          </w:pPr>
+          <w:hyperlink w:anchor="_Toc473543075" w:history="1">
+            <w:r>
+              <w:rPr>
+                <w:rStyle w:val="Hyperlink"/>
+                <w:noProof/>
+              </w:rPr>
+              <w:t>Create an exploration</w:t>
+            </w:r>
+            <w:r>
+              <w:rPr>
+                <w:noProof/>
+                <w:webHidden/>
+              </w:rPr>
+              <w:tab/>
+            </w:r>
+            <w:r>
+              <w:rPr>
+                <w:noProof/>
+                <w:webHidden/>
+              </w:rPr>
+              <w:fldChar w:fldCharType="begin"/>
+            </w:r>
+            <w:r>
+              <w:rPr>
+                <w:noProof/>
+                <w:webHidden/>
+              </w:rPr>
+              <w:instrText xml:space="preserve"> PAGEREF _Toc473543075 \h </w:instrText>
+            </w:r>
+            <w:r>
+              <w:rPr>
+                <w:noProof/>
+                <w:webHidden/>
+              </w:rPr>
+            </w:r>
+            <w:r>
+              <w:rPr>
+                <w:noProof/>
+                <w:webHidden/>
+              </w:rPr>
+              <w:fldChar w:fldCharType="separate"/>
+            </w:r>
+            <w:r>
+              <w:rPr>
+                <w:noProof/>
+                <w:webHidden/>
+              </w:rPr>
+              <w:t>25</w:t>
+            </w:r>
+            <w:r>
+              <w:rPr>
+                <w:noProof/>
+                <w:webHidden/>
+              </w:rPr>
+              <w:fldChar w:fldCharType="end"/>
+            </w:r>
+          </w:hyperlink>
+        </w:p>
+        <w:p>
+          <w:pPr>
+            <w:pStyle w:val="Inhopg2"/>
+            <w:tabs>
+              <w:tab w:val="right" w:leader="dot" w:pos="9396"/>
+            </w:tabs>
+            <w:rPr>
+              <w:noProof/>
+            </w:rPr>
+          </w:pPr>
+          <w:hyperlink w:anchor="_Toc473543076" w:history="1">
+            <w:r>
+              <w:rPr>
+                <w:rStyle w:val="Hyperlink"/>
+                <w:noProof/>
+              </w:rPr>
+              <w:t>Confirm OSA receives messages</w:t>
+            </w:r>
+            <w:r>
+              <w:rPr>
+                <w:noProof/>
+                <w:webHidden/>
+              </w:rPr>
+              <w:tab/>
+            </w:r>
+            <w:r>
+              <w:rPr>
+                <w:noProof/>
+                <w:webHidden/>
+              </w:rPr>
+              <w:fldChar w:fldCharType="begin"/>
+            </w:r>
+            <w:r>
+              <w:rPr>
+                <w:noProof/>
+                <w:webHidden/>
+              </w:rPr>
+              <w:instrText xml:space="preserve"> PAGEREF _Toc473543076 \h </w:instrText>
+            </w:r>
+            <w:r>
+              <w:rPr>
+                <w:noProof/>
+                <w:webHidden/>
+              </w:rPr>
+            </w:r>
+            <w:r>
+              <w:rPr>
+                <w:noProof/>
+                <w:webHidden/>
+              </w:rPr>
+              <w:fldChar w:fldCharType="separate"/>
+            </w:r>
+            <w:r>
+              <w:rPr>
+                <w:noProof/>
+                <w:webHidden/>
+              </w:rPr>
+              <w:t>26</w:t>
+            </w:r>
+            <w:r>
+              <w:rPr>
+                <w:noProof/>
+                <w:webHidden/>
+              </w:rPr>
+              <w:fldChar w:fldCharType="end"/>
+            </w:r>
+          </w:hyperlink>
+        </w:p>
+        <w:p>
+          <w:pPr>
+            <w:pStyle w:val="Inhopg1"/>
+            <w:tabs>
+              <w:tab w:val="right" w:leader="dot" w:pos="9396"/>
+            </w:tabs>
+            <w:rPr>
+              <w:noProof/>
+            </w:rPr>
+          </w:pPr>
+          <w:hyperlink w:anchor="_Toc473543077" w:history="1">
+            <w:r>
+              <w:rPr>
+                <w:rStyle w:val="Hyperlink"/>
+                <w:noProof/>
+              </w:rPr>
+              <w:t>References</w:t>
+            </w:r>
+            <w:r>
+              <w:rPr>
+                <w:noProof/>
+                <w:webHidden/>
+              </w:rPr>
+              <w:tab/>
+            </w:r>
+            <w:r>
+              <w:rPr>
+                <w:noProof/>
+                <w:webHidden/>
+              </w:rPr>
+              <w:fldChar w:fldCharType="begin"/>
+            </w:r>
+            <w:r>
+              <w:rPr>
+                <w:noProof/>
+                <w:webHidden/>
+              </w:rPr>
+              <w:instrText xml:space="preserve"> PAGEREF _Toc473543077 \h </w:instrText>
+            </w:r>
+            <w:r>
+              <w:rPr>
+                <w:noProof/>
+                <w:webHidden/>
+              </w:rPr>
+            </w:r>
+            <w:r>
+              <w:rPr>
+                <w:noProof/>
+                <w:webHidden/>
+              </w:rPr>
+              <w:fldChar w:fldCharType="separate"/>
+            </w:r>
+            <w:r>
+              <w:rPr>
+                <w:noProof/>
+                <w:webHidden/>
+              </w:rPr>
+              <w:t>26</w:t>
+            </w:r>
+            <w:r>
+              <w:rPr>
+                <w:noProof/>
+                <w:webHidden/>
+              </w:rPr>
+              <w:fldChar w:fldCharType="end"/>
+            </w:r>
+          </w:hyperlink>
+        </w:p>
+        <w:p>
+          <w:r>
+            <w:rPr>
+              <w:b/>
+              <w:bCs/>
+              <w:lang w:val="nl-NL"/>
+            </w:rPr>
+            <w:fldChar w:fldCharType="end"/>
+          </w:r>
+        </w:p>
+      </w:sdtContent>
+    </w:sdt>
+    <w:p>
+      <w:pPr>
+        <w:rPr>
+          <w:caps/>
+          <w:color w:val="FFFFFF" w:themeColor="background1"/>
+          <w:spacing w:val="15"/>
+          <w:sz w:val="22"/>
+          <w:szCs w:val="22"/>
+        </w:rPr>
+      </w:pPr>
+      <w:r>
+        <w:br w:type="page"/>
+      </w:r>
+    </w:p>
     <w:p>
       <w:pPr>
         <w:pStyle w:val="Kop1"/>
       </w:pPr>
-      <w:r>
+      <w:bookmarkStart w:id="0" w:name="_Toc473543054"/>
+      <w:r>
+        <w:lastRenderedPageBreak/>
         <w:t>Getting started with Kafka</w:t>
       </w:r>
+      <w:bookmarkEnd w:id="0"/>
     </w:p>
     <w:p>
       <w:pPr>
         <w:pStyle w:val="Kop2"/>
       </w:pPr>
+      <w:bookmarkStart w:id="1" w:name="_Toc473543055"/>
       <w:r>
         <w:t>Install</w:t>
       </w:r>
       <w:r>
         <w:t xml:space="preserve"> the VM</w:t>
       </w:r>
+      <w:bookmarkEnd w:id="1"/>
     </w:p>
     <w:p>
       <w:r>
@@ -38,7 +1758,7 @@
       <w:r>
         <w:t xml:space="preserve"> from </w:t>
       </w:r>
-      <w:hyperlink r:id="rId5" w:history="1">
+      <w:hyperlink r:id="rId6" w:history="1">
         <w:r>
           <w:rPr>
             <w:rStyle w:val="Hyperlink"/>
@@ -96,7 +1816,7 @@
                     <pic:cNvPicPr/>
                   </pic:nvPicPr>
                   <pic:blipFill>
-                    <a:blip r:embed="rId6"/>
+                    <a:blip r:embed="rId7"/>
                     <a:stretch>
                       <a:fillRect/>
                     </a:stretch>
@@ -265,7 +1985,7 @@
       <w:r>
         <w:t xml:space="preserve">. When started runs on </w:t>
       </w:r>
-      <w:hyperlink r:id="rId7" w:history="1">
+      <w:hyperlink r:id="rId8" w:history="1">
         <w:r>
           <w:rPr>
             <w:rStyle w:val="Hyperlink"/>
@@ -302,9 +2022,11 @@
       <w:pPr>
         <w:pStyle w:val="Kop2"/>
       </w:pPr>
+      <w:bookmarkStart w:id="2" w:name="_Toc473543056"/>
       <w:r>
         <w:t>Getting to know the VM</w:t>
       </w:r>
+      <w:bookmarkEnd w:id="2"/>
     </w:p>
     <w:p>
       <w:r>
@@ -345,7 +2067,7 @@
                     <pic:cNvPicPr/>
                   </pic:nvPicPr>
                   <pic:blipFill>
-                    <a:blip r:embed="rId8"/>
+                    <a:blip r:embed="rId9"/>
                     <a:stretch>
                       <a:fillRect/>
                     </a:stretch>
@@ -382,60 +2104,6 @@
             <wp:extent cx="2886075" cy="4921885"/>
             <wp:effectExtent l="0" t="0" r="9525" b="0"/>
             <wp:docPr id="3" name="Afbeelding 3"/>
-            <wp:cNvGraphicFramePr>
-              <a:graphicFrameLocks xmlns:a="http://schemas.openxmlformats.org/drawingml/2006/main" noChangeAspect="1"/>
-            </wp:cNvGraphicFramePr>
-            <a:graphic xmlns:a="http://schemas.openxmlformats.org/drawingml/2006/main">
-              <a:graphicData uri="http://schemas.openxmlformats.org/drawingml/2006/picture">
-                <pic:pic xmlns:pic="http://schemas.openxmlformats.org/drawingml/2006/picture">
-                  <pic:nvPicPr>
-                    <pic:cNvPr id="1" name=""/>
-                    <pic:cNvPicPr/>
-                  </pic:nvPicPr>
-                  <pic:blipFill>
-                    <a:blip r:embed="rId9">
-                      <a:extLst>
-                        <a:ext uri="{28A0092B-C50C-407E-A947-70E740481C1C}">
-                          <a14:useLocalDpi xmlns:a14="http://schemas.microsoft.com/office/drawing/2010/main" val="0"/>
-                        </a:ext>
-                      </a:extLst>
-                    </a:blip>
-                    <a:stretch>
-                      <a:fillRect/>
-                    </a:stretch>
-                  </pic:blipFill>
-                  <pic:spPr>
-                    <a:xfrm>
-                      <a:off x="0" y="0"/>
-                      <a:ext cx="2886075" cy="4921885"/>
-                    </a:xfrm>
-                    <a:prstGeom prst="rect">
-                      <a:avLst/>
-                    </a:prstGeom>
-                  </pic:spPr>
-                </pic:pic>
-              </a:graphicData>
-            </a:graphic>
-          </wp:inline>
-        </w:drawing>
-      </w:r>
-    </w:p>
-    <w:p>
-      <w:r>
-        <w:t>You will end up with four terminal windows.</w:t>
-      </w:r>
-    </w:p>
-    <w:p>
-      <w:r>
-        <w:rPr>
-          <w:noProof/>
-        </w:rPr>
-        <w:lastRenderedPageBreak/>
-        <w:drawing>
-          <wp:inline distT="0" distB="0" distL="0" distR="0">
-            <wp:extent cx="4496435" cy="2896870"/>
-            <wp:effectExtent l="0" t="0" r="0" b="0"/>
-            <wp:docPr id="4" name="Afbeelding 4"/>
             <wp:cNvGraphicFramePr>
               <a:graphicFrameLocks xmlns:a="http://schemas.openxmlformats.org/drawingml/2006/main" noChangeAspect="1"/>
             </wp:cNvGraphicFramePr>
@@ -461,6 +2129,60 @@
                   <pic:spPr>
                     <a:xfrm>
                       <a:off x="0" y="0"/>
+                      <a:ext cx="2886075" cy="4921885"/>
+                    </a:xfrm>
+                    <a:prstGeom prst="rect">
+                      <a:avLst/>
+                    </a:prstGeom>
+                  </pic:spPr>
+                </pic:pic>
+              </a:graphicData>
+            </a:graphic>
+          </wp:inline>
+        </w:drawing>
+      </w:r>
+    </w:p>
+    <w:p>
+      <w:r>
+        <w:t>You will end up with four terminal windows.</w:t>
+      </w:r>
+    </w:p>
+    <w:p>
+      <w:r>
+        <w:rPr>
+          <w:noProof/>
+        </w:rPr>
+        <w:lastRenderedPageBreak/>
+        <w:drawing>
+          <wp:inline distT="0" distB="0" distL="0" distR="0">
+            <wp:extent cx="4496435" cy="2896870"/>
+            <wp:effectExtent l="0" t="0" r="0" b="0"/>
+            <wp:docPr id="4" name="Afbeelding 4"/>
+            <wp:cNvGraphicFramePr>
+              <a:graphicFrameLocks xmlns:a="http://schemas.openxmlformats.org/drawingml/2006/main" noChangeAspect="1"/>
+            </wp:cNvGraphicFramePr>
+            <a:graphic xmlns:a="http://schemas.openxmlformats.org/drawingml/2006/main">
+              <a:graphicData uri="http://schemas.openxmlformats.org/drawingml/2006/picture">
+                <pic:pic xmlns:pic="http://schemas.openxmlformats.org/drawingml/2006/picture">
+                  <pic:nvPicPr>
+                    <pic:cNvPr id="1" name=""/>
+                    <pic:cNvPicPr/>
+                  </pic:nvPicPr>
+                  <pic:blipFill>
+                    <a:blip r:embed="rId11">
+                      <a:extLst>
+                        <a:ext uri="{28A0092B-C50C-407E-A947-70E740481C1C}">
+                          <a14:useLocalDpi xmlns:a14="http://schemas.microsoft.com/office/drawing/2010/main" val="0"/>
+                        </a:ext>
+                      </a:extLst>
+                    </a:blip>
+                    <a:stretch>
+                      <a:fillRect/>
+                    </a:stretch>
+                  </pic:blipFill>
+                  <pic:spPr>
+                    <a:xfrm>
+                      <a:off x="0" y="0"/>
                       <a:ext cx="4496435" cy="2896870"/>
                     </a:xfrm>
                     <a:prstGeom prst="rect">
@@ -484,15 +2206,17 @@
       <w:pPr>
         <w:pStyle w:val="Kop1"/>
       </w:pPr>
+      <w:bookmarkStart w:id="3" w:name="_Toc473543057"/>
       <w:r>
         <w:t>Set Networking in VM</w:t>
       </w:r>
+      <w:bookmarkEnd w:id="3"/>
     </w:p>
     <w:p>
       <w:r>
         <w:t xml:space="preserve">See article on AMIS Technology Blog: </w:t>
       </w:r>
-      <w:hyperlink r:id="rId11" w:history="1">
+      <w:hyperlink r:id="rId12" w:history="1">
         <w:r>
           <w:rPr>
             <w:rStyle w:val="Hyperlink"/>
@@ -511,6 +2235,9 @@
     </w:p>
     <w:p>
       <w:r>
+        <w:rPr>
+          <w:noProof/>
+        </w:rPr>
         <w:drawing>
           <wp:inline distT="0" distB="0" distL="0" distR="0" wp14:anchorId="017F1292" wp14:editId="02F81574">
             <wp:extent cx="5972810" cy="4057615"/>
@@ -529,7 +2256,7 @@
                     </pic:cNvPicPr>
                   </pic:nvPicPr>
                   <pic:blipFill>
-                    <a:blip r:embed="rId12">
+                    <a:blip r:embed="rId13">
                       <a:extLst>
                         <a:ext uri="{28A0092B-C50C-407E-A947-70E740481C1C}">
                           <a14:useLocalDpi xmlns:a14="http://schemas.microsoft.com/office/drawing/2010/main" val="0"/>
@@ -584,6 +2311,9 @@
     </w:p>
     <w:p>
       <w:r>
+        <w:rPr>
+          <w:noProof/>
+        </w:rPr>
         <w:lastRenderedPageBreak/>
         <w:drawing>
           <wp:inline distT="0" distB="0" distL="0" distR="0" wp14:anchorId="025BAF47" wp14:editId="125FF53F">
@@ -603,7 +2333,7 @@
                     </pic:cNvPicPr>
                   </pic:nvPicPr>
                   <pic:blipFill>
-                    <a:blip r:embed="rId13">
+                    <a:blip r:embed="rId14">
                       <a:extLst>
                         <a:ext uri="{28A0092B-C50C-407E-A947-70E740481C1C}">
                           <a14:useLocalDpi xmlns:a14="http://schemas.microsoft.com/office/drawing/2010/main" val="0"/>
@@ -642,10 +2372,12 @@
       <w:r>
         <w:br w:type="page"/>
       </w:r>
+      <w:bookmarkStart w:id="4" w:name="_Toc473543058"/>
       <w:r>
         <w:lastRenderedPageBreak/>
         <w:t>Getting started with Kafka</w:t>
       </w:r>
+      <w:bookmarkEnd w:id="4"/>
     </w:p>
     <w:p>
       <w:r>
@@ -758,9 +2490,11 @@
       <w:pPr>
         <w:pStyle w:val="Kop3"/>
       </w:pPr>
+      <w:bookmarkStart w:id="5" w:name="_Toc473543059"/>
       <w:r>
         <w:t>Create a topic</w:t>
       </w:r>
+      <w:bookmarkEnd w:id="5"/>
     </w:p>
     <w:p>
       <w:r>
@@ -802,7 +2536,7 @@
       <w:r>
         <w:t xml:space="preserve">Open a browser and go to </w:t>
       </w:r>
-      <w:hyperlink r:id="rId14" w:history="1">
+      <w:hyperlink r:id="rId15" w:history="1">
         <w:r>
           <w:rPr>
             <w:rStyle w:val="Hyperlink"/>
@@ -840,65 +2574,6 @@
             <wp:extent cx="4191635" cy="1622554"/>
             <wp:effectExtent l="0" t="0" r="0" b="0"/>
             <wp:docPr id="9" name="Afbeelding 9"/>
-            <wp:cNvGraphicFramePr>
-              <a:graphicFrameLocks xmlns:a="http://schemas.openxmlformats.org/drawingml/2006/main" noChangeAspect="1"/>
-            </wp:cNvGraphicFramePr>
-            <a:graphic xmlns:a="http://schemas.openxmlformats.org/drawingml/2006/main">
-              <a:graphicData uri="http://schemas.openxmlformats.org/drawingml/2006/picture">
-                <pic:pic xmlns:pic="http://schemas.openxmlformats.org/drawingml/2006/picture">
-                  <pic:nvPicPr>
-                    <pic:cNvPr id="1" name=""/>
-                    <pic:cNvPicPr/>
-                  </pic:nvPicPr>
-                  <pic:blipFill>
-                    <a:blip r:embed="rId15"/>
-                    <a:stretch>
-                      <a:fillRect/>
-                    </a:stretch>
-                  </pic:blipFill>
-                  <pic:spPr>
-                    <a:xfrm>
-                      <a:off x="0" y="0"/>
-                      <a:ext cx="4204333" cy="1627469"/>
-                    </a:xfrm>
-                    <a:prstGeom prst="rect">
-                      <a:avLst/>
-                    </a:prstGeom>
-                  </pic:spPr>
-                </pic:pic>
-              </a:graphicData>
-            </a:graphic>
-          </wp:inline>
-        </w:drawing>
-      </w:r>
-    </w:p>
-    <w:p>
-      <w:r>
-        <w:t xml:space="preserve">Name the cluster </w:t>
-      </w:r>
-      <w:proofErr w:type="spellStart"/>
-      <w:r>
-        <w:t>MyCluster</w:t>
-      </w:r>
-      <w:proofErr w:type="spellEnd"/>
-      <w:r>
-        <w:t xml:space="preserve"> and enter localhost:2181 as Zookeeper cluster. Scroll down and click save</w:t>
-      </w:r>
-    </w:p>
-    <w:p>
-      <w:pPr>
-        <w:ind w:left="720"/>
-      </w:pPr>
-      <w:r>
-        <w:rPr>
-          <w:noProof/>
-        </w:rPr>
-        <w:lastRenderedPageBreak/>
-        <w:drawing>
-          <wp:inline distT="0" distB="0" distL="0" distR="0" wp14:anchorId="08068BFE" wp14:editId="492DBE54">
-            <wp:extent cx="3895592" cy="1911350"/>
-            <wp:effectExtent l="0" t="0" r="0" b="0"/>
-            <wp:docPr id="11" name="Afbeelding 11"/>
             <wp:cNvGraphicFramePr>
               <a:graphicFrameLocks xmlns:a="http://schemas.openxmlformats.org/drawingml/2006/main" noChangeAspect="1"/>
             </wp:cNvGraphicFramePr>
@@ -918,7 +2593,7 @@
                   <pic:spPr>
                     <a:xfrm>
                       <a:off x="0" y="0"/>
-                      <a:ext cx="3910225" cy="1918530"/>
+                      <a:ext cx="4204333" cy="1627469"/>
                     </a:xfrm>
                     <a:prstGeom prst="rect">
                       <a:avLst/>
@@ -933,22 +2608,31 @@
     </w:p>
     <w:p>
       <w:r>
-        <w:t>Go to the cluster view and determine the topic has been created</w:t>
-      </w:r>
-    </w:p>
-    <w:p>
-      <w:pPr>
-        <w:ind w:firstLine="720"/>
+        <w:t xml:space="preserve">Name the cluster </w:t>
+      </w:r>
+      <w:proofErr w:type="spellStart"/>
+      <w:r>
+        <w:t>MyCluster</w:t>
+      </w:r>
+      <w:proofErr w:type="spellEnd"/>
+      <w:r>
+        <w:t xml:space="preserve"> and enter localhost:2181 as Zookeeper cluster. Scroll down and click save</w:t>
+      </w:r>
+    </w:p>
+    <w:p>
+      <w:pPr>
+        <w:ind w:left="720"/>
       </w:pPr>
       <w:r>
         <w:rPr>
           <w:noProof/>
         </w:rPr>
+        <w:lastRenderedPageBreak/>
         <w:drawing>
-          <wp:inline distT="0" distB="0" distL="0" distR="0" wp14:anchorId="348886BC" wp14:editId="641F4C98">
-            <wp:extent cx="3914676" cy="2355215"/>
-            <wp:effectExtent l="0" t="0" r="0" b="6985"/>
-            <wp:docPr id="12" name="Afbeelding 12"/>
+          <wp:inline distT="0" distB="0" distL="0" distR="0" wp14:anchorId="08068BFE" wp14:editId="492DBE54">
+            <wp:extent cx="3895592" cy="1911350"/>
+            <wp:effectExtent l="0" t="0" r="0" b="0"/>
+            <wp:docPr id="11" name="Afbeelding 11"/>
             <wp:cNvGraphicFramePr>
               <a:graphicFrameLocks xmlns:a="http://schemas.openxmlformats.org/drawingml/2006/main" noChangeAspect="1"/>
             </wp:cNvGraphicFramePr>
@@ -968,7 +2652,7 @@
                   <pic:spPr>
                     <a:xfrm>
                       <a:off x="0" y="0"/>
-                      <a:ext cx="3922534" cy="2359943"/>
+                      <a:ext cx="3910225" cy="1918530"/>
                     </a:xfrm>
                     <a:prstGeom prst="rect">
                       <a:avLst/>
@@ -983,30 +2667,22 @@
     </w:p>
     <w:p>
       <w:r>
-        <w:t xml:space="preserve">Open </w:t>
-      </w:r>
-      <w:proofErr w:type="spellStart"/>
-      <w:r>
-        <w:t>kafkatool</w:t>
-      </w:r>
-      <w:proofErr w:type="spellEnd"/>
-      <w:r>
-        <w:t xml:space="preserve"> and confirm the topic is created</w:t>
-      </w:r>
-    </w:p>
-    <w:p>
-      <w:r>
-        <w:tab/>
-      </w:r>
+        <w:t>Go to the cluster view and determine the topic has been created</w:t>
+      </w:r>
+    </w:p>
+    <w:p>
+      <w:pPr>
+        <w:ind w:firstLine="720"/>
+      </w:pPr>
       <w:r>
         <w:rPr>
           <w:noProof/>
         </w:rPr>
         <w:drawing>
-          <wp:inline distT="0" distB="0" distL="0" distR="0" wp14:anchorId="08769936" wp14:editId="180F870A">
-            <wp:extent cx="3429635" cy="1964584"/>
-            <wp:effectExtent l="0" t="0" r="0" b="0"/>
-            <wp:docPr id="5" name="Afbeelding 5"/>
+          <wp:inline distT="0" distB="0" distL="0" distR="0" wp14:anchorId="348886BC" wp14:editId="641F4C98">
+            <wp:extent cx="3914676" cy="2355215"/>
+            <wp:effectExtent l="0" t="0" r="0" b="6985"/>
+            <wp:docPr id="12" name="Afbeelding 12"/>
             <wp:cNvGraphicFramePr>
               <a:graphicFrameLocks xmlns:a="http://schemas.openxmlformats.org/drawingml/2006/main" noChangeAspect="1"/>
             </wp:cNvGraphicFramePr>
@@ -1026,7 +2702,7 @@
                   <pic:spPr>
                     <a:xfrm>
                       <a:off x="0" y="0"/>
-                      <a:ext cx="3461147" cy="1982635"/>
+                      <a:ext cx="3922534" cy="2359943"/>
                     </a:xfrm>
                     <a:prstGeom prst="rect">
                       <a:avLst/>
@@ -1040,98 +2716,31 @@
       </w:r>
     </w:p>
     <w:p>
-      <w:pPr>
-        <w:pStyle w:val="Kop3"/>
-      </w:pPr>
-      <w:r>
-        <w:t>Produce a message</w:t>
-      </w:r>
-    </w:p>
-    <w:p>
-      <w:r>
-        <w:t>Focus on the fourth terminal window again and type:</w:t>
-      </w:r>
-    </w:p>
-    <w:p>
-      <w:pPr>
-        <w:ind w:firstLine="720"/>
-      </w:pPr>
-      <w:proofErr w:type="spellStart"/>
-      <w:r>
-        <w:t>kafka</w:t>
-      </w:r>
-      <w:proofErr w:type="spellEnd"/>
-      <w:r>
-        <w:t>-console-producer --broker-list localhost:9092 --topic test</w:t>
-      </w:r>
-    </w:p>
-    <w:p>
-      <w:r>
-        <w:lastRenderedPageBreak/>
-        <w:t xml:space="preserve">Press enter. </w:t>
-      </w:r>
-      <w:r>
-        <w:t>No feedback appears; the cursor sits blinking and waiting for your input.</w:t>
-      </w:r>
-    </w:p>
-    <w:p>
-      <w:r>
-        <w:t>Type a message and press enter:</w:t>
+      <w:r>
+        <w:t xml:space="preserve">Open </w:t>
+      </w:r>
+      <w:proofErr w:type="spellStart"/>
+      <w:r>
+        <w:t>kafkatool</w:t>
+      </w:r>
+      <w:proofErr w:type="spellEnd"/>
+      <w:r>
+        <w:t xml:space="preserve"> and confirm the topic is created</w:t>
       </w:r>
     </w:p>
     <w:p>
       <w:r>
         <w:tab/>
-        <w:t>Hello World!</w:t>
-      </w:r>
-    </w:p>
-    <w:p>
-      <w:r>
-        <w:t xml:space="preserve">Check the message is created using </w:t>
-      </w:r>
-      <w:proofErr w:type="spellStart"/>
-      <w:r>
-        <w:t>kafka</w:t>
-      </w:r>
-      <w:proofErr w:type="spellEnd"/>
-      <w:r>
-        <w:t xml:space="preserve">-manager and </w:t>
-      </w:r>
-      <w:proofErr w:type="spellStart"/>
-      <w:r>
-        <w:t>kafkatool</w:t>
-      </w:r>
-      <w:proofErr w:type="spellEnd"/>
-      <w:r>
-        <w:t>.</w:t>
-      </w:r>
-    </w:p>
-    <w:p>
-      <w:r>
-        <w:t xml:space="preserve">In the </w:t>
-      </w:r>
-      <w:proofErr w:type="spellStart"/>
-      <w:r>
-        <w:t>kafka</w:t>
-      </w:r>
-      <w:proofErr w:type="spellEnd"/>
-      <w:r>
-        <w:t>-manager, go to Cluster, List and click the cluster you previously created</w:t>
-      </w:r>
-    </w:p>
-    <w:p>
-      <w:pPr>
-        <w:ind w:firstLine="720"/>
-      </w:pPr>
+      </w:r>
       <w:r>
         <w:rPr>
           <w:noProof/>
         </w:rPr>
         <w:drawing>
-          <wp:inline distT="0" distB="0" distL="0" distR="0" wp14:anchorId="23774AC3" wp14:editId="3433243B">
-            <wp:extent cx="3613399" cy="2428875"/>
-            <wp:effectExtent l="0" t="0" r="6350" b="0"/>
-            <wp:docPr id="13" name="Afbeelding 13"/>
+          <wp:inline distT="0" distB="0" distL="0" distR="0" wp14:anchorId="08769936" wp14:editId="180F870A">
+            <wp:extent cx="3429635" cy="1964584"/>
+            <wp:effectExtent l="0" t="0" r="0" b="0"/>
+            <wp:docPr id="5" name="Afbeelding 5"/>
             <wp:cNvGraphicFramePr>
               <a:graphicFrameLocks xmlns:a="http://schemas.openxmlformats.org/drawingml/2006/main" noChangeAspect="1"/>
             </wp:cNvGraphicFramePr>
@@ -1151,7 +2760,7 @@
                   <pic:spPr>
                     <a:xfrm>
                       <a:off x="0" y="0"/>
-                      <a:ext cx="3633000" cy="2442051"/>
+                      <a:ext cx="3461147" cy="1982635"/>
                     </a:xfrm>
                     <a:prstGeom prst="rect">
                       <a:avLst/>
@@ -1165,23 +2774,100 @@
       </w:r>
     </w:p>
     <w:p>
-      <w:r>
-        <w:t>Click brokers, click 0</w:t>
+      <w:pPr>
+        <w:pStyle w:val="Kop3"/>
+      </w:pPr>
+      <w:bookmarkStart w:id="6" w:name="_Toc473543060"/>
+      <w:r>
+        <w:t>Produce a message</w:t>
+      </w:r>
+      <w:bookmarkEnd w:id="6"/>
+    </w:p>
+    <w:p>
+      <w:r>
+        <w:t>Focus on the fourth terminal window again and type:</w:t>
       </w:r>
     </w:p>
     <w:p>
       <w:pPr>
         <w:ind w:firstLine="720"/>
       </w:pPr>
+      <w:proofErr w:type="spellStart"/>
+      <w:r>
+        <w:t>kafka</w:t>
+      </w:r>
+      <w:proofErr w:type="spellEnd"/>
+      <w:r>
+        <w:t>-console-producer --broker-list localhost:9092 --topic test</w:t>
+      </w:r>
+    </w:p>
+    <w:p>
+      <w:r>
+        <w:lastRenderedPageBreak/>
+        <w:t xml:space="preserve">Press enter. </w:t>
+      </w:r>
+      <w:r>
+        <w:t>No feedback appears; the cursor sits blinking and waiting for your input.</w:t>
+      </w:r>
+    </w:p>
+    <w:p>
+      <w:r>
+        <w:t>Type a message and press enter:</w:t>
+      </w:r>
+    </w:p>
+    <w:p>
+      <w:r>
+        <w:tab/>
+        <w:t>Hello World!</w:t>
+      </w:r>
+    </w:p>
+    <w:p>
+      <w:r>
+        <w:t xml:space="preserve">Check the message is created using </w:t>
+      </w:r>
+      <w:proofErr w:type="spellStart"/>
+      <w:r>
+        <w:t>kafka</w:t>
+      </w:r>
+      <w:proofErr w:type="spellEnd"/>
+      <w:r>
+        <w:t xml:space="preserve">-manager and </w:t>
+      </w:r>
+      <w:proofErr w:type="spellStart"/>
+      <w:r>
+        <w:t>kafkatool</w:t>
+      </w:r>
+      <w:proofErr w:type="spellEnd"/>
+      <w:r>
+        <w:t>.</w:t>
+      </w:r>
+    </w:p>
+    <w:p>
+      <w:r>
+        <w:t xml:space="preserve">In the </w:t>
+      </w:r>
+      <w:proofErr w:type="spellStart"/>
+      <w:r>
+        <w:t>kafka</w:t>
+      </w:r>
+      <w:proofErr w:type="spellEnd"/>
+      <w:r>
+        <w:t>-manager, go to Cluster, List and click the cluster you previously created</w:t>
+      </w:r>
+    </w:p>
+    <w:p>
+      <w:pPr>
+        <w:ind w:firstLine="720"/>
+      </w:pPr>
       <w:r>
         <w:rPr>
           <w:noProof/>
         </w:rPr>
         <w:drawing>
-          <wp:inline distT="0" distB="0" distL="0" distR="0" wp14:anchorId="0BE51958" wp14:editId="70A9DE15">
-            <wp:extent cx="5972810" cy="1845945"/>
-            <wp:effectExtent l="0" t="0" r="8890" b="1905"/>
-            <wp:docPr id="14" name="Afbeelding 14"/>
+          <wp:inline distT="0" distB="0" distL="0" distR="0" wp14:anchorId="23774AC3" wp14:editId="3433243B">
+            <wp:extent cx="3613399" cy="2428875"/>
+            <wp:effectExtent l="0" t="0" r="6350" b="0"/>
+            <wp:docPr id="13" name="Afbeelding 13"/>
             <wp:cNvGraphicFramePr>
               <a:graphicFrameLocks xmlns:a="http://schemas.openxmlformats.org/drawingml/2006/main" noChangeAspect="1"/>
             </wp:cNvGraphicFramePr>
@@ -1201,7 +2887,7 @@
                   <pic:spPr>
                     <a:xfrm>
                       <a:off x="0" y="0"/>
-                      <a:ext cx="5972810" cy="1845945"/>
+                      <a:ext cx="3633000" cy="2442051"/>
                     </a:xfrm>
                     <a:prstGeom prst="rect">
                       <a:avLst/>
@@ -1215,27 +2901,23 @@
       </w:r>
     </w:p>
     <w:p>
+      <w:r>
+        <w:t>Click brokers, click 0</w:t>
+      </w:r>
+    </w:p>
+    <w:p>
       <w:pPr>
         <w:ind w:firstLine="720"/>
       </w:pPr>
       <w:r>
-        <w:t>Scroll down and click the test topic</w:t>
-      </w:r>
-    </w:p>
-    <w:p>
-      <w:pPr>
-        <w:ind w:firstLine="720"/>
-      </w:pPr>
-      <w:r>
         <w:rPr>
           <w:noProof/>
         </w:rPr>
-        <w:lastRenderedPageBreak/>
         <w:drawing>
-          <wp:inline distT="0" distB="0" distL="0" distR="0" wp14:anchorId="6A99BDC8" wp14:editId="4F5FB4A3">
-            <wp:extent cx="5972810" cy="2195830"/>
-            <wp:effectExtent l="0" t="0" r="8890" b="0"/>
-            <wp:docPr id="17" name="Afbeelding 17"/>
+          <wp:inline distT="0" distB="0" distL="0" distR="0" wp14:anchorId="0BE51958" wp14:editId="70A9DE15">
+            <wp:extent cx="5972810" cy="1845945"/>
+            <wp:effectExtent l="0" t="0" r="8890" b="1905"/>
+            <wp:docPr id="14" name="Afbeelding 14"/>
             <wp:cNvGraphicFramePr>
               <a:graphicFrameLocks xmlns:a="http://schemas.openxmlformats.org/drawingml/2006/main" noChangeAspect="1"/>
             </wp:cNvGraphicFramePr>
@@ -1255,7 +2937,7 @@
                   <pic:spPr>
                     <a:xfrm>
                       <a:off x="0" y="0"/>
-                      <a:ext cx="5972810" cy="2195830"/>
+                      <a:ext cx="5972810" cy="1845945"/>
                     </a:xfrm>
                     <a:prstGeom prst="rect">
                       <a:avLst/>
@@ -1269,23 +2951,27 @@
       </w:r>
     </w:p>
     <w:p>
-      <w:r>
-        <w:t>Scroll down again and confirm the latest offset is empty. No consumer has picked up messages yet.</w:t>
-      </w:r>
-    </w:p>
-    <w:p>
       <w:pPr>
         <w:ind w:firstLine="720"/>
       </w:pPr>
       <w:r>
+        <w:t>Scroll down and click the test topic</w:t>
+      </w:r>
+    </w:p>
+    <w:p>
+      <w:pPr>
+        <w:ind w:firstLine="720"/>
+      </w:pPr>
+      <w:r>
         <w:rPr>
           <w:noProof/>
         </w:rPr>
+        <w:lastRenderedPageBreak/>
         <w:drawing>
-          <wp:inline distT="0" distB="0" distL="0" distR="0" wp14:anchorId="1C17FAD5" wp14:editId="7BEEBBB5">
-            <wp:extent cx="5202834" cy="4505325"/>
-            <wp:effectExtent l="0" t="0" r="0" b="0"/>
-            <wp:docPr id="19" name="Afbeelding 19"/>
+          <wp:inline distT="0" distB="0" distL="0" distR="0" wp14:anchorId="6A99BDC8" wp14:editId="4F5FB4A3">
+            <wp:extent cx="5972810" cy="2195830"/>
+            <wp:effectExtent l="0" t="0" r="8890" b="0"/>
+            <wp:docPr id="17" name="Afbeelding 17"/>
             <wp:cNvGraphicFramePr>
               <a:graphicFrameLocks xmlns:a="http://schemas.openxmlformats.org/drawingml/2006/main" noChangeAspect="1"/>
             </wp:cNvGraphicFramePr>
@@ -1305,7 +2991,7 @@
                   <pic:spPr>
                     <a:xfrm>
                       <a:off x="0" y="0"/>
-                      <a:ext cx="5204750" cy="4506984"/>
+                      <a:ext cx="5972810" cy="2195830"/>
                     </a:xfrm>
                     <a:prstGeom prst="rect">
                       <a:avLst/>
@@ -1320,24 +3006,7 @@
     </w:p>
     <w:p>
       <w:r>
-        <w:t xml:space="preserve">Open </w:t>
-      </w:r>
-      <w:proofErr w:type="spellStart"/>
-      <w:r>
-        <w:t>kafkatool</w:t>
-      </w:r>
-      <w:proofErr w:type="spellEnd"/>
-      <w:r>
-        <w:t xml:space="preserve">. Indicate the messages on the topic are string. </w:t>
-      </w:r>
-      <w:r>
-        <w:t xml:space="preserve">Click the update button. </w:t>
-      </w:r>
-      <w:r>
-        <w:t>Click the refresh button to view how many messages are present on the topic</w:t>
-      </w:r>
-      <w:r>
-        <w:t>. Confirm the number is 1.</w:t>
+        <w:t>Scroll down again and confirm the latest offset is empty. No consumer has picked up messages yet.</w:t>
       </w:r>
     </w:p>
     <w:p>
@@ -1348,12 +3017,11 @@
         <w:rPr>
           <w:noProof/>
         </w:rPr>
-        <w:lastRenderedPageBreak/>
         <w:drawing>
-          <wp:inline distT="0" distB="0" distL="0" distR="0" wp14:anchorId="00BCE6E2" wp14:editId="1D3C5F96">
-            <wp:extent cx="4067810" cy="2327119"/>
+          <wp:inline distT="0" distB="0" distL="0" distR="0" wp14:anchorId="1C17FAD5" wp14:editId="7BEEBBB5">
+            <wp:extent cx="5202834" cy="4505325"/>
             <wp:effectExtent l="0" t="0" r="0" b="0"/>
-            <wp:docPr id="20" name="Afbeelding 20"/>
+            <wp:docPr id="19" name="Afbeelding 19"/>
             <wp:cNvGraphicFramePr>
               <a:graphicFrameLocks xmlns:a="http://schemas.openxmlformats.org/drawingml/2006/main" noChangeAspect="1"/>
             </wp:cNvGraphicFramePr>
@@ -1373,7 +3041,7 @@
                   <pic:spPr>
                     <a:xfrm>
                       <a:off x="0" y="0"/>
-                      <a:ext cx="4077826" cy="2332849"/>
+                      <a:ext cx="5204750" cy="4506984"/>
                     </a:xfrm>
                     <a:prstGeom prst="rect">
                       <a:avLst/>
@@ -1388,13 +3056,24 @@
     </w:p>
     <w:p>
       <w:r>
-        <w:t xml:space="preserve">Open the partition under the test topic. Click the green play button. Confirm the Hello World! </w:t>
-      </w:r>
-      <w:r>
-        <w:t>m</w:t>
-      </w:r>
-      <w:r>
-        <w:t>essage has arrived.</w:t>
+        <w:t xml:space="preserve">Open </w:t>
+      </w:r>
+      <w:proofErr w:type="spellStart"/>
+      <w:r>
+        <w:t>kafkatool</w:t>
+      </w:r>
+      <w:proofErr w:type="spellEnd"/>
+      <w:r>
+        <w:t xml:space="preserve">. Indicate the messages on the topic are string. </w:t>
+      </w:r>
+      <w:r>
+        <w:t xml:space="preserve">Click the update button. </w:t>
+      </w:r>
+      <w:r>
+        <w:t>Click the refresh button to view how many messages are present on the topic</w:t>
+      </w:r>
+      <w:r>
+        <w:t>. Confirm the number is 1.</w:t>
       </w:r>
     </w:p>
     <w:p>
@@ -1405,11 +3084,12 @@
         <w:rPr>
           <w:noProof/>
         </w:rPr>
+        <w:lastRenderedPageBreak/>
         <w:drawing>
-          <wp:inline distT="0" distB="0" distL="0" distR="0" wp14:anchorId="3167CFCD" wp14:editId="578E287C">
-            <wp:extent cx="4900871" cy="3086100"/>
+          <wp:inline distT="0" distB="0" distL="0" distR="0" wp14:anchorId="00BCE6E2" wp14:editId="1D3C5F96">
+            <wp:extent cx="4067810" cy="2327119"/>
             <wp:effectExtent l="0" t="0" r="0" b="0"/>
-            <wp:docPr id="21" name="Afbeelding 21"/>
+            <wp:docPr id="20" name="Afbeelding 20"/>
             <wp:cNvGraphicFramePr>
               <a:graphicFrameLocks xmlns:a="http://schemas.openxmlformats.org/drawingml/2006/main" noChangeAspect="1"/>
             </wp:cNvGraphicFramePr>
@@ -1429,7 +3109,7 @@
                   <pic:spPr>
                     <a:xfrm>
                       <a:off x="0" y="0"/>
-                      <a:ext cx="4910016" cy="3091859"/>
+                      <a:ext cx="4077826" cy="2332849"/>
                     </a:xfrm>
                     <a:prstGeom prst="rect">
                       <a:avLst/>
@@ -1443,41 +3123,29 @@
       </w:r>
     </w:p>
     <w:p>
-      <w:pPr>
-        <w:pStyle w:val="Kop3"/>
-      </w:pPr>
-      <w:r>
-        <w:t>Consume a message</w:t>
-      </w:r>
-    </w:p>
-    <w:p>
-      <w:r>
-        <w:t>Consume a message</w:t>
-      </w:r>
-    </w:p>
-    <w:p>
-      <w:r>
-        <w:tab/>
-      </w:r>
-      <w:proofErr w:type="spellStart"/>
-      <w:r>
-        <w:t>kafka</w:t>
-      </w:r>
-      <w:proofErr w:type="spellEnd"/>
-      <w:r>
-        <w:t>-console-consumer --bootstrap-server localhost:9092 --topic test --from-beginning</w:t>
-      </w:r>
-    </w:p>
-    <w:p>
+      <w:r>
+        <w:t xml:space="preserve">Open the partition under the test topic. Click the green play button. Confirm the Hello World! </w:t>
+      </w:r>
+      <w:r>
+        <w:t>m</w:t>
+      </w:r>
+      <w:r>
+        <w:t>essage has arrived.</w:t>
+      </w:r>
+    </w:p>
+    <w:p>
+      <w:pPr>
+        <w:ind w:firstLine="720"/>
+      </w:pPr>
       <w:r>
         <w:rPr>
           <w:noProof/>
         </w:rPr>
         <w:drawing>
-          <wp:inline distT="0" distB="0" distL="0" distR="0" wp14:anchorId="124B1400" wp14:editId="778FFE37">
-            <wp:extent cx="5972810" cy="224790"/>
-            <wp:effectExtent l="0" t="0" r="8890" b="3810"/>
-            <wp:docPr id="22" name="Afbeelding 22"/>
+          <wp:inline distT="0" distB="0" distL="0" distR="0" wp14:anchorId="3167CFCD" wp14:editId="578E287C">
+            <wp:extent cx="4900871" cy="3086100"/>
+            <wp:effectExtent l="0" t="0" r="0" b="0"/>
+            <wp:docPr id="21" name="Afbeelding 21"/>
             <wp:cNvGraphicFramePr>
               <a:graphicFrameLocks xmlns:a="http://schemas.openxmlformats.org/drawingml/2006/main" noChangeAspect="1"/>
             </wp:cNvGraphicFramePr>
@@ -1497,6 +3165,76 @@
                   <pic:spPr>
                     <a:xfrm>
                       <a:off x="0" y="0"/>
+                      <a:ext cx="4910016" cy="3091859"/>
+                    </a:xfrm>
+                    <a:prstGeom prst="rect">
+                      <a:avLst/>
+                    </a:prstGeom>
+                  </pic:spPr>
+                </pic:pic>
+              </a:graphicData>
+            </a:graphic>
+          </wp:inline>
+        </w:drawing>
+      </w:r>
+    </w:p>
+    <w:p>
+      <w:pPr>
+        <w:pStyle w:val="Kop3"/>
+      </w:pPr>
+      <w:bookmarkStart w:id="7" w:name="_Toc473543061"/>
+      <w:r>
+        <w:t>Consume a message</w:t>
+      </w:r>
+      <w:bookmarkEnd w:id="7"/>
+    </w:p>
+    <w:p>
+      <w:r>
+        <w:t>Consume a message</w:t>
+      </w:r>
+    </w:p>
+    <w:p>
+      <w:r>
+        <w:tab/>
+      </w:r>
+      <w:proofErr w:type="spellStart"/>
+      <w:r>
+        <w:t>kafka</w:t>
+      </w:r>
+      <w:proofErr w:type="spellEnd"/>
+      <w:r>
+        <w:t>-console-consumer --bootstrap-server localhost:9092 --topic test --from-beginning</w:t>
+      </w:r>
+    </w:p>
+    <w:p>
+      <w:r>
+        <w:rPr>
+          <w:noProof/>
+        </w:rPr>
+        <w:drawing>
+          <wp:inline distT="0" distB="0" distL="0" distR="0" wp14:anchorId="124B1400" wp14:editId="778FFE37">
+            <wp:extent cx="5972810" cy="224790"/>
+            <wp:effectExtent l="0" t="0" r="8890" b="3810"/>
+            <wp:docPr id="22" name="Afbeelding 22"/>
+            <wp:cNvGraphicFramePr>
+              <a:graphicFrameLocks xmlns:a="http://schemas.openxmlformats.org/drawingml/2006/main" noChangeAspect="1"/>
+            </wp:cNvGraphicFramePr>
+            <a:graphic xmlns:a="http://schemas.openxmlformats.org/drawingml/2006/main">
+              <a:graphicData uri="http://schemas.openxmlformats.org/drawingml/2006/picture">
+                <pic:pic xmlns:pic="http://schemas.openxmlformats.org/drawingml/2006/picture">
+                  <pic:nvPicPr>
+                    <pic:cNvPr id="1" name=""/>
+                    <pic:cNvPicPr/>
+                  </pic:nvPicPr>
+                  <pic:blipFill>
+                    <a:blip r:embed="rId26"/>
+                    <a:stretch>
+                      <a:fillRect/>
+                    </a:stretch>
+                  </pic:blipFill>
+                  <pic:spPr>
+                    <a:xfrm>
+                      <a:off x="0" y="0"/>
                       <a:ext cx="5972810" cy="224790"/>
                     </a:xfrm>
                     <a:prstGeom prst="rect">
@@ -1527,7 +3265,7 @@
       <w:r>
         <w:t xml:space="preserve">-manager: </w:t>
       </w:r>
-      <w:hyperlink r:id="rId26" w:history="1">
+      <w:hyperlink r:id="rId27" w:history="1">
         <w:r>
           <w:rPr>
             <w:rStyle w:val="Hyperlink"/>
@@ -1560,61 +3298,6 @@
             <wp:extent cx="5972810" cy="2042160"/>
             <wp:effectExtent l="0" t="0" r="8890" b="0"/>
             <wp:docPr id="23" name="Afbeelding 23"/>
-            <wp:cNvGraphicFramePr>
-              <a:graphicFrameLocks xmlns:a="http://schemas.openxmlformats.org/drawingml/2006/main" noChangeAspect="1"/>
-            </wp:cNvGraphicFramePr>
-            <a:graphic xmlns:a="http://schemas.openxmlformats.org/drawingml/2006/main">
-              <a:graphicData uri="http://schemas.openxmlformats.org/drawingml/2006/picture">
-                <pic:pic xmlns:pic="http://schemas.openxmlformats.org/drawingml/2006/picture">
-                  <pic:nvPicPr>
-                    <pic:cNvPr id="1" name=""/>
-                    <pic:cNvPicPr/>
-                  </pic:nvPicPr>
-                  <pic:blipFill>
-                    <a:blip r:embed="rId27"/>
-                    <a:stretch>
-                      <a:fillRect/>
-                    </a:stretch>
-                  </pic:blipFill>
-                  <pic:spPr>
-                    <a:xfrm>
-                      <a:off x="0" y="0"/>
-                      <a:ext cx="5972810" cy="2042160"/>
-                    </a:xfrm>
-                    <a:prstGeom prst="rect">
-                      <a:avLst/>
-                    </a:prstGeom>
-                  </pic:spPr>
-                </pic:pic>
-              </a:graphicData>
-            </a:graphic>
-          </wp:inline>
-        </w:drawing>
-      </w:r>
-    </w:p>
-    <w:p>
-      <w:r>
-        <w:t>Confirm the console consumer is visible</w:t>
-      </w:r>
-    </w:p>
-    <w:p>
-      <w:r>
-        <w:t>Click the consumer name. Next click the topic test.</w:t>
-      </w:r>
-    </w:p>
-    <w:p>
-      <w:pPr>
-        <w:ind w:firstLine="720"/>
-      </w:pPr>
-      <w:r>
-        <w:rPr>
-          <w:noProof/>
-        </w:rPr>
-        <w:drawing>
-          <wp:inline distT="0" distB="0" distL="0" distR="0" wp14:anchorId="139A05A1" wp14:editId="291BDEA8">
-            <wp:extent cx="5972810" cy="2767965"/>
-            <wp:effectExtent l="0" t="0" r="8890" b="0"/>
-            <wp:docPr id="24" name="Afbeelding 24"/>
             <wp:cNvGraphicFramePr>
               <a:graphicFrameLocks xmlns:a="http://schemas.openxmlformats.org/drawingml/2006/main" noChangeAspect="1"/>
             </wp:cNvGraphicFramePr>
@@ -1634,6 +3317,61 @@
                   <pic:spPr>
                     <a:xfrm>
                       <a:off x="0" y="0"/>
+                      <a:ext cx="5972810" cy="2042160"/>
+                    </a:xfrm>
+                    <a:prstGeom prst="rect">
+                      <a:avLst/>
+                    </a:prstGeom>
+                  </pic:spPr>
+                </pic:pic>
+              </a:graphicData>
+            </a:graphic>
+          </wp:inline>
+        </w:drawing>
+      </w:r>
+    </w:p>
+    <w:p>
+      <w:r>
+        <w:t>Confirm the console consumer is visible</w:t>
+      </w:r>
+    </w:p>
+    <w:p>
+      <w:r>
+        <w:t>Click the consumer name. Next click the topic test.</w:t>
+      </w:r>
+    </w:p>
+    <w:p>
+      <w:pPr>
+        <w:ind w:firstLine="720"/>
+      </w:pPr>
+      <w:r>
+        <w:rPr>
+          <w:noProof/>
+        </w:rPr>
+        <w:drawing>
+          <wp:inline distT="0" distB="0" distL="0" distR="0" wp14:anchorId="139A05A1" wp14:editId="291BDEA8">
+            <wp:extent cx="5972810" cy="2767965"/>
+            <wp:effectExtent l="0" t="0" r="8890" b="0"/>
+            <wp:docPr id="24" name="Afbeelding 24"/>
+            <wp:cNvGraphicFramePr>
+              <a:graphicFrameLocks xmlns:a="http://schemas.openxmlformats.org/drawingml/2006/main" noChangeAspect="1"/>
+            </wp:cNvGraphicFramePr>
+            <a:graphic xmlns:a="http://schemas.openxmlformats.org/drawingml/2006/main">
+              <a:graphicData uri="http://schemas.openxmlformats.org/drawingml/2006/picture">
+                <pic:pic xmlns:pic="http://schemas.openxmlformats.org/drawingml/2006/picture">
+                  <pic:nvPicPr>
+                    <pic:cNvPr id="1" name=""/>
+                    <pic:cNvPicPr/>
+                  </pic:nvPicPr>
+                  <pic:blipFill>
+                    <a:blip r:embed="rId29"/>
+                    <a:stretch>
+                      <a:fillRect/>
+                    </a:stretch>
+                  </pic:blipFill>
+                  <pic:spPr>
+                    <a:xfrm>
+                      <a:off x="0" y="0"/>
                       <a:ext cx="5972810" cy="2767965"/>
                     </a:xfrm>
                     <a:prstGeom prst="rect">
@@ -1670,9 +3408,11 @@
       <w:pPr>
         <w:pStyle w:val="Kop3"/>
       </w:pPr>
+      <w:bookmarkStart w:id="8" w:name="_Toc473543062"/>
       <w:r>
         <w:t>Availability</w:t>
       </w:r>
+      <w:bookmarkEnd w:id="8"/>
     </w:p>
     <w:p>
       <w:r>
@@ -1765,9 +3505,11 @@
       <w:pPr>
         <w:pStyle w:val="Kop3"/>
       </w:pPr>
+      <w:bookmarkStart w:id="9" w:name="_Toc473543063"/>
       <w:r>
         <w:t>Bonus</w:t>
       </w:r>
+      <w:bookmarkEnd w:id="9"/>
     </w:p>
     <w:p>
       <w:r>
@@ -1812,9 +3554,11 @@
       <w:pPr>
         <w:pStyle w:val="Kop3"/>
       </w:pPr>
-      <w:r>
-        <w:t xml:space="preserve">Questions: </w:t>
-      </w:r>
+      <w:bookmarkStart w:id="10" w:name="_Toc473543064"/>
+      <w:r>
+        <w:t>Questions</w:t>
+      </w:r>
+      <w:bookmarkEnd w:id="10"/>
     </w:p>
     <w:p>
       <w:pPr>
@@ -1861,10 +3605,548 @@
       <w:pPr>
         <w:pStyle w:val="Kop1"/>
       </w:pPr>
+      <w:bookmarkStart w:id="11" w:name="_Toc473543065"/>
       <w:r>
         <w:lastRenderedPageBreak/>
+        <w:t>Java producer and client</w:t>
+      </w:r>
+      <w:bookmarkEnd w:id="11"/>
+    </w:p>
+    <w:p>
+      <w:r>
+        <w:t>Start the Kafka broker if it is not already running</w:t>
+      </w:r>
+    </w:p>
+    <w:p>
+      <w:pPr>
+        <w:ind w:firstLine="720"/>
+      </w:pPr>
+      <w:proofErr w:type="spellStart"/>
+      <w:r>
+        <w:t>kafka</w:t>
+      </w:r>
+      <w:proofErr w:type="spellEnd"/>
+      <w:r>
+        <w:t>-server-start /</w:t>
+      </w:r>
+      <w:proofErr w:type="spellStart"/>
+      <w:r>
+        <w:t>etc</w:t>
+      </w:r>
+      <w:proofErr w:type="spellEnd"/>
+      <w:r>
+        <w:t>/</w:t>
+      </w:r>
+      <w:proofErr w:type="spellStart"/>
+      <w:r>
+        <w:t>kafka</w:t>
+      </w:r>
+      <w:proofErr w:type="spellEnd"/>
+      <w:r>
+        <w:t>/</w:t>
+      </w:r>
+      <w:proofErr w:type="spellStart"/>
+      <w:r>
+        <w:t>server.properties</w:t>
+      </w:r>
+      <w:proofErr w:type="spellEnd"/>
+    </w:p>
+    <w:p>
+      <w:r>
+        <w:t>In a second terminal window start eclipse</w:t>
+      </w:r>
+    </w:p>
+    <w:p>
+      <w:r>
+        <w:tab/>
+        <w:t xml:space="preserve">cd ~/eclipse </w:t>
+      </w:r>
+    </w:p>
+    <w:p>
+      <w:r>
+        <w:tab/>
+      </w:r>
+      <w:r>
+        <w:t>./</w:t>
+      </w:r>
+      <w:r>
+        <w:t>eclipse</w:t>
+      </w:r>
+    </w:p>
+    <w:p>
+      <w:r>
+        <w:t xml:space="preserve">In a third terminal start </w:t>
+      </w:r>
+      <w:proofErr w:type="spellStart"/>
+      <w:r>
+        <w:t>kafkatool</w:t>
+      </w:r>
+      <w:proofErr w:type="spellEnd"/>
+    </w:p>
+    <w:p>
+      <w:r>
+        <w:tab/>
+      </w:r>
+      <w:proofErr w:type="spellStart"/>
+      <w:r>
+        <w:t>kafkatool</w:t>
+      </w:r>
+      <w:proofErr w:type="spellEnd"/>
+    </w:p>
+    <w:p>
+      <w:r>
+        <w:t xml:space="preserve">You can run the below code in the VM or outside within your own IDE. The sources can be downloaded from: </w:t>
+      </w:r>
+      <w:r>
+        <w:t>https://github.com/MaartenSmeets/kafka-workshop</w:t>
+      </w:r>
+    </w:p>
+    <w:p>
+      <w:pPr>
+        <w:pStyle w:val="Kop2"/>
+      </w:pPr>
+      <w:bookmarkStart w:id="12" w:name="_Toc473543066"/>
+      <w:r>
+        <w:t>Produce a message</w:t>
+      </w:r>
+      <w:bookmarkEnd w:id="12"/>
+    </w:p>
+    <w:p>
+      <w:r>
+        <w:t>Run the Java producer (green play icon, run as Java application) and confirm message arrive</w:t>
+      </w:r>
+      <w:r>
+        <w:t>s</w:t>
+      </w:r>
+      <w:r>
+        <w:t xml:space="preserve"> on the topic specified with </w:t>
+      </w:r>
+      <w:proofErr w:type="spellStart"/>
+      <w:r>
+        <w:t>kafkatool</w:t>
+      </w:r>
+      <w:proofErr w:type="spellEnd"/>
+      <w:r>
+        <w:t>. When running the producer, no output is produced.</w:t>
+      </w:r>
+    </w:p>
+    <w:p>
+      <w:r>
+        <w:rPr>
+          <w:noProof/>
+        </w:rPr>
+        <w:drawing>
+          <wp:inline distT="0" distB="0" distL="0" distR="0" wp14:anchorId="663D5A5A" wp14:editId="549680FC">
+            <wp:extent cx="5972810" cy="2473325"/>
+            <wp:effectExtent l="0" t="0" r="8890" b="3175"/>
+            <wp:docPr id="34" name="Afbeelding 34"/>
+            <wp:cNvGraphicFramePr>
+              <a:graphicFrameLocks xmlns:a="http://schemas.openxmlformats.org/drawingml/2006/main" noChangeAspect="1"/>
+            </wp:cNvGraphicFramePr>
+            <a:graphic xmlns:a="http://schemas.openxmlformats.org/drawingml/2006/main">
+              <a:graphicData uri="http://schemas.openxmlformats.org/drawingml/2006/picture">
+                <pic:pic xmlns:pic="http://schemas.openxmlformats.org/drawingml/2006/picture">
+                  <pic:nvPicPr>
+                    <pic:cNvPr id="1" name=""/>
+                    <pic:cNvPicPr/>
+                  </pic:nvPicPr>
+                  <pic:blipFill>
+                    <a:blip r:embed="rId30"/>
+                    <a:stretch>
+                      <a:fillRect/>
+                    </a:stretch>
+                  </pic:blipFill>
+                  <pic:spPr>
+                    <a:xfrm>
+                      <a:off x="0" y="0"/>
+                      <a:ext cx="5972810" cy="2473325"/>
+                    </a:xfrm>
+                    <a:prstGeom prst="rect">
+                      <a:avLst/>
+                    </a:prstGeom>
+                  </pic:spPr>
+                </pic:pic>
+              </a:graphicData>
+            </a:graphic>
+          </wp:inline>
+        </w:drawing>
+      </w:r>
+    </w:p>
+    <w:p>
+      <w:r>
+        <w:lastRenderedPageBreak/>
+        <w:tab/>
+      </w:r>
+      <w:r>
+        <w:rPr>
+          <w:noProof/>
+        </w:rPr>
+        <w:drawing>
+          <wp:inline distT="0" distB="0" distL="0" distR="0" wp14:anchorId="730468DD" wp14:editId="25926C90">
+            <wp:extent cx="5972810" cy="3010535"/>
+            <wp:effectExtent l="0" t="0" r="8890" b="0"/>
+            <wp:docPr id="33" name="Afbeelding 33"/>
+            <wp:cNvGraphicFramePr>
+              <a:graphicFrameLocks xmlns:a="http://schemas.openxmlformats.org/drawingml/2006/main" noChangeAspect="1"/>
+            </wp:cNvGraphicFramePr>
+            <a:graphic xmlns:a="http://schemas.openxmlformats.org/drawingml/2006/main">
+              <a:graphicData uri="http://schemas.openxmlformats.org/drawingml/2006/picture">
+                <pic:pic xmlns:pic="http://schemas.openxmlformats.org/drawingml/2006/picture">
+                  <pic:nvPicPr>
+                    <pic:cNvPr id="1" name=""/>
+                    <pic:cNvPicPr/>
+                  </pic:nvPicPr>
+                  <pic:blipFill>
+                    <a:blip r:embed="rId31"/>
+                    <a:stretch>
+                      <a:fillRect/>
+                    </a:stretch>
+                  </pic:blipFill>
+                  <pic:spPr>
+                    <a:xfrm>
+                      <a:off x="0" y="0"/>
+                      <a:ext cx="5972810" cy="3010535"/>
+                    </a:xfrm>
+                    <a:prstGeom prst="rect">
+                      <a:avLst/>
+                    </a:prstGeom>
+                  </pic:spPr>
+                </pic:pic>
+              </a:graphicData>
+            </a:graphic>
+          </wp:inline>
+        </w:drawing>
+      </w:r>
+    </w:p>
+    <w:p>
+      <w:pPr>
+        <w:pStyle w:val="Kop2"/>
+      </w:pPr>
+      <w:bookmarkStart w:id="13" w:name="_Toc473543067"/>
+      <w:r>
+        <w:t>Consume a message</w:t>
+      </w:r>
+      <w:bookmarkEnd w:id="13"/>
+    </w:p>
+    <w:p>
+      <w:r>
+        <w:t>Run the Java consumer. Confirm in the console the message is consumed.</w:t>
+      </w:r>
+    </w:p>
+    <w:p>
+      <w:r>
+        <w:rPr>
+          <w:noProof/>
+        </w:rPr>
+        <w:drawing>
+          <wp:inline distT="0" distB="0" distL="0" distR="0" wp14:anchorId="3AF86359" wp14:editId="3B576B89">
+            <wp:extent cx="5972810" cy="2685415"/>
+            <wp:effectExtent l="0" t="0" r="8890" b="635"/>
+            <wp:docPr id="35" name="Afbeelding 35"/>
+            <wp:cNvGraphicFramePr>
+              <a:graphicFrameLocks xmlns:a="http://schemas.openxmlformats.org/drawingml/2006/main" noChangeAspect="1"/>
+            </wp:cNvGraphicFramePr>
+            <a:graphic xmlns:a="http://schemas.openxmlformats.org/drawingml/2006/main">
+              <a:graphicData uri="http://schemas.openxmlformats.org/drawingml/2006/picture">
+                <pic:pic xmlns:pic="http://schemas.openxmlformats.org/drawingml/2006/picture">
+                  <pic:nvPicPr>
+                    <pic:cNvPr id="1" name=""/>
+                    <pic:cNvPicPr/>
+                  </pic:nvPicPr>
+                  <pic:blipFill>
+                    <a:blip r:embed="rId32"/>
+                    <a:stretch>
+                      <a:fillRect/>
+                    </a:stretch>
+                  </pic:blipFill>
+                  <pic:spPr>
+                    <a:xfrm>
+                      <a:off x="0" y="0"/>
+                      <a:ext cx="5972810" cy="2685415"/>
+                    </a:xfrm>
+                    <a:prstGeom prst="rect">
+                      <a:avLst/>
+                    </a:prstGeom>
+                  </pic:spPr>
+                </pic:pic>
+              </a:graphicData>
+            </a:graphic>
+          </wp:inline>
+        </w:drawing>
+      </w:r>
+    </w:p>
+    <w:p>
+      <w:r>
+        <w:t>Run the consumer again. This time no messages are consumed.</w:t>
+      </w:r>
+      <w:r>
+        <w:t xml:space="preserve"> Why? How does the consumer know which offset to use?</w:t>
+      </w:r>
+    </w:p>
+    <w:p>
+      <w:r>
+        <w:rPr>
+          <w:noProof/>
+        </w:rPr>
+        <w:lastRenderedPageBreak/>
+        <w:drawing>
+          <wp:inline distT="0" distB="0" distL="0" distR="0" wp14:anchorId="252EAEC7" wp14:editId="15C4D76E">
+            <wp:extent cx="5972810" cy="2007235"/>
+            <wp:effectExtent l="0" t="0" r="8890" b="0"/>
+            <wp:docPr id="36" name="Afbeelding 36"/>
+            <wp:cNvGraphicFramePr>
+              <a:graphicFrameLocks xmlns:a="http://schemas.openxmlformats.org/drawingml/2006/main" noChangeAspect="1"/>
+            </wp:cNvGraphicFramePr>
+            <a:graphic xmlns:a="http://schemas.openxmlformats.org/drawingml/2006/main">
+              <a:graphicData uri="http://schemas.openxmlformats.org/drawingml/2006/picture">
+                <pic:pic xmlns:pic="http://schemas.openxmlformats.org/drawingml/2006/picture">
+                  <pic:nvPicPr>
+                    <pic:cNvPr id="1" name=""/>
+                    <pic:cNvPicPr/>
+                  </pic:nvPicPr>
+                  <pic:blipFill>
+                    <a:blip r:embed="rId33"/>
+                    <a:stretch>
+                      <a:fillRect/>
+                    </a:stretch>
+                  </pic:blipFill>
+                  <pic:spPr>
+                    <a:xfrm>
+                      <a:off x="0" y="0"/>
+                      <a:ext cx="5972810" cy="2007235"/>
+                    </a:xfrm>
+                    <a:prstGeom prst="rect">
+                      <a:avLst/>
+                    </a:prstGeom>
+                  </pic:spPr>
+                </pic:pic>
+              </a:graphicData>
+            </a:graphic>
+          </wp:inline>
+        </w:drawing>
+      </w:r>
+    </w:p>
+    <w:p>
+      <w:r>
+        <w:t xml:space="preserve">Produce a new message and check the offset </w:t>
+      </w:r>
+      <w:r>
+        <w:t xml:space="preserve">and lag </w:t>
+      </w:r>
+      <w:r>
+        <w:t xml:space="preserve">for the consumer in </w:t>
+      </w:r>
+      <w:proofErr w:type="spellStart"/>
+      <w:r>
+        <w:t>kafkatool</w:t>
+      </w:r>
+      <w:proofErr w:type="spellEnd"/>
+    </w:p>
+    <w:p>
+      <w:r>
+        <w:rPr>
+          <w:noProof/>
+        </w:rPr>
+        <w:drawing>
+          <wp:inline distT="0" distB="0" distL="0" distR="0" wp14:anchorId="4A952EF5" wp14:editId="6C16C7F9">
+            <wp:extent cx="5972810" cy="1002665"/>
+            <wp:effectExtent l="0" t="0" r="8890" b="6985"/>
+            <wp:docPr id="37" name="Afbeelding 37"/>
+            <wp:cNvGraphicFramePr>
+              <a:graphicFrameLocks xmlns:a="http://schemas.openxmlformats.org/drawingml/2006/main" noChangeAspect="1"/>
+            </wp:cNvGraphicFramePr>
+            <a:graphic xmlns:a="http://schemas.openxmlformats.org/drawingml/2006/main">
+              <a:graphicData uri="http://schemas.openxmlformats.org/drawingml/2006/picture">
+                <pic:pic xmlns:pic="http://schemas.openxmlformats.org/drawingml/2006/picture">
+                  <pic:nvPicPr>
+                    <pic:cNvPr id="1" name=""/>
+                    <pic:cNvPicPr/>
+                  </pic:nvPicPr>
+                  <pic:blipFill>
+                    <a:blip r:embed="rId34"/>
+                    <a:stretch>
+                      <a:fillRect/>
+                    </a:stretch>
+                  </pic:blipFill>
+                  <pic:spPr>
+                    <a:xfrm>
+                      <a:off x="0" y="0"/>
+                      <a:ext cx="5972810" cy="1002665"/>
+                    </a:xfrm>
+                    <a:prstGeom prst="rect">
+                      <a:avLst/>
+                    </a:prstGeom>
+                  </pic:spPr>
+                </pic:pic>
+              </a:graphicData>
+            </a:graphic>
+          </wp:inline>
+        </w:drawing>
+      </w:r>
+    </w:p>
+    <w:p>
+      <w:r>
+        <w:t>Produce a new message and run the consumer once</w:t>
+      </w:r>
+      <w:r>
+        <w:t>. Confirm two messages are picked up</w:t>
+      </w:r>
+    </w:p>
+    <w:p>
+      <w:r>
+        <w:rPr>
+          <w:noProof/>
+        </w:rPr>
+        <w:drawing>
+          <wp:inline distT="0" distB="0" distL="0" distR="0" wp14:anchorId="6A363578" wp14:editId="0BF53755">
+            <wp:extent cx="5972810" cy="2047240"/>
+            <wp:effectExtent l="0" t="0" r="8890" b="0"/>
+            <wp:docPr id="38" name="Afbeelding 38"/>
+            <wp:cNvGraphicFramePr>
+              <a:graphicFrameLocks xmlns:a="http://schemas.openxmlformats.org/drawingml/2006/main" noChangeAspect="1"/>
+            </wp:cNvGraphicFramePr>
+            <a:graphic xmlns:a="http://schemas.openxmlformats.org/drawingml/2006/main">
+              <a:graphicData uri="http://schemas.openxmlformats.org/drawingml/2006/picture">
+                <pic:pic xmlns:pic="http://schemas.openxmlformats.org/drawingml/2006/picture">
+                  <pic:nvPicPr>
+                    <pic:cNvPr id="1" name=""/>
+                    <pic:cNvPicPr/>
+                  </pic:nvPicPr>
+                  <pic:blipFill>
+                    <a:blip r:embed="rId35"/>
+                    <a:stretch>
+                      <a:fillRect/>
+                    </a:stretch>
+                  </pic:blipFill>
+                  <pic:spPr>
+                    <a:xfrm>
+                      <a:off x="0" y="0"/>
+                      <a:ext cx="5972810" cy="2047240"/>
+                    </a:xfrm>
+                    <a:prstGeom prst="rect">
+                      <a:avLst/>
+                    </a:prstGeom>
+                  </pic:spPr>
+                </pic:pic>
+              </a:graphicData>
+            </a:graphic>
+          </wp:inline>
+        </w:drawing>
+      </w:r>
+    </w:p>
+    <w:p>
+      <w:r>
+        <w:t xml:space="preserve">Confirm the lag has disappeared (is 0) for this consumer in </w:t>
+      </w:r>
+      <w:proofErr w:type="spellStart"/>
+      <w:r>
+        <w:t>kafkatool</w:t>
+      </w:r>
+      <w:proofErr w:type="spellEnd"/>
+    </w:p>
+    <w:p>
+      <w:r>
+        <w:rPr>
+          <w:noProof/>
+        </w:rPr>
+        <w:drawing>
+          <wp:inline distT="0" distB="0" distL="0" distR="0" wp14:anchorId="77391D00" wp14:editId="37B67EDD">
+            <wp:extent cx="5972810" cy="963295"/>
+            <wp:effectExtent l="0" t="0" r="8890" b="8255"/>
+            <wp:docPr id="39" name="Afbeelding 39"/>
+            <wp:cNvGraphicFramePr>
+              <a:graphicFrameLocks xmlns:a="http://schemas.openxmlformats.org/drawingml/2006/main" noChangeAspect="1"/>
+            </wp:cNvGraphicFramePr>
+            <a:graphic xmlns:a="http://schemas.openxmlformats.org/drawingml/2006/main">
+              <a:graphicData uri="http://schemas.openxmlformats.org/drawingml/2006/picture">
+                <pic:pic xmlns:pic="http://schemas.openxmlformats.org/drawingml/2006/picture">
+                  <pic:nvPicPr>
+                    <pic:cNvPr id="1" name=""/>
+                    <pic:cNvPicPr/>
+                  </pic:nvPicPr>
+                  <pic:blipFill>
+                    <a:blip r:embed="rId36"/>
+                    <a:stretch>
+                      <a:fillRect/>
+                    </a:stretch>
+                  </pic:blipFill>
+                  <pic:spPr>
+                    <a:xfrm>
+                      <a:off x="0" y="0"/>
+                      <a:ext cx="5972810" cy="963295"/>
+                    </a:xfrm>
+                    <a:prstGeom prst="rect">
+                      <a:avLst/>
+                    </a:prstGeom>
+                  </pic:spPr>
+                </pic:pic>
+              </a:graphicData>
+            </a:graphic>
+          </wp:inline>
+        </w:drawing>
+      </w:r>
+    </w:p>
+    <w:p>
+      <w:r>
+        <w:t>Confirm the offset with a command-line</w:t>
+      </w:r>
+    </w:p>
+    <w:p>
+      <w:pPr>
+        <w:ind w:firstLine="720"/>
+      </w:pPr>
+      <w:proofErr w:type="spellStart"/>
+      <w:r>
+        <w:t>kafka</w:t>
+      </w:r>
+      <w:proofErr w:type="spellEnd"/>
+      <w:r>
+        <w:t xml:space="preserve">-run-class </w:t>
+      </w:r>
+      <w:proofErr w:type="spellStart"/>
+      <w:r>
+        <w:t>kafka.tools.GetOffsetShell</w:t>
+      </w:r>
+      <w:proofErr w:type="spellEnd"/>
+      <w:r>
+        <w:t xml:space="preserve"> --broker-list localhost:9092 --topic </w:t>
+      </w:r>
+      <w:proofErr w:type="spellStart"/>
+      <w:r>
+        <w:t>javaclienttopic</w:t>
+      </w:r>
+      <w:proofErr w:type="spellEnd"/>
+      <w:r>
+        <w:t xml:space="preserve"> --time -1</w:t>
+      </w:r>
+    </w:p>
+    <w:p>
+      <w:pPr>
+        <w:pStyle w:val="Kop2"/>
+      </w:pPr>
+      <w:bookmarkStart w:id="14" w:name="_Toc473543068"/>
+      <w:r>
+        <w:lastRenderedPageBreak/>
+        <w:t>Questions</w:t>
+      </w:r>
+      <w:bookmarkEnd w:id="14"/>
+    </w:p>
+    <w:p>
+      <w:r>
+        <w:t>What do the different timeout values in the consumer mean? Play with them and check the behavior. For example make the poll timeout in the consumer really small (1). What happens? Why?</w:t>
+      </w:r>
+      <w:bookmarkStart w:id="15" w:name="_GoBack"/>
+      <w:bookmarkEnd w:id="15"/>
+    </w:p>
+    <w:p>
+      <w:pPr>
+        <w:pStyle w:val="Kop1"/>
+      </w:pPr>
+      <w:bookmarkStart w:id="16" w:name="_Toc473543069"/>
+      <w:r>
         <w:t>Run Node.js Kafka Client on your host laptop</w:t>
       </w:r>
+      <w:bookmarkEnd w:id="16"/>
     </w:p>
     <w:p>
       <w:r>
@@ -1893,26 +4175,14 @@
       <w:r>
         <w:t xml:space="preserve"> installed – at least Node.JS 4.4.7 at the time of writing. To install or upgrade Node.JS, go to </w:t>
       </w:r>
-      <w:bookmarkStart w:id="0" w:name="_GoBack"/>
-      <w:r>
-        <w:fldChar w:fldCharType="begin"/>
-      </w:r>
-      <w:r>
-        <w:instrText xml:space="preserve"> HYPERLINK "https://nodejs.org/en/download/" </w:instrText>
-      </w:r>
-      <w:r>
-        <w:fldChar w:fldCharType="separate"/>
-      </w:r>
-      <w:r>
-        <w:rPr>
-          <w:rStyle w:val="Hyperlink"/>
-        </w:rPr>
-        <w:t>https://nodejs.org/en/download/</w:t>
-      </w:r>
-      <w:r>
-        <w:fldChar w:fldCharType="end"/>
-      </w:r>
-      <w:bookmarkEnd w:id="0"/>
+      <w:hyperlink r:id="rId37" w:history="1">
+        <w:r>
+          <w:rPr>
+            <w:rStyle w:val="Hyperlink"/>
+          </w:rPr>
+          <w:t>https://nodejs.org/en/download/</w:t>
+        </w:r>
+      </w:hyperlink>
       <w:r>
         <w:t xml:space="preserve"> . The latest stable release at the time of writing is v6.9.4</w:t>
       </w:r>
@@ -1955,6 +4225,9 @@
     </w:p>
     <w:p>
       <w:r>
+        <w:rPr>
+          <w:noProof/>
+        </w:rPr>
         <w:drawing>
           <wp:inline distT="0" distB="0" distL="0" distR="0" wp14:anchorId="542F5005" wp14:editId="361DAD7A">
             <wp:extent cx="4732430" cy="464860"/>
@@ -1971,7 +4244,7 @@
                     <pic:cNvPicPr/>
                   </pic:nvPicPr>
                   <pic:blipFill>
-                    <a:blip r:embed="rId29"/>
+                    <a:blip r:embed="rId38"/>
                     <a:stretch>
                       <a:fillRect/>
                     </a:stretch>
@@ -1996,9 +4269,11 @@
       <w:pPr>
         <w:pStyle w:val="Kop2"/>
       </w:pPr>
+      <w:bookmarkStart w:id="17" w:name="_Toc473543070"/>
       <w:r>
         <w:t>Consume Message from Kafka in Node.JS</w:t>
       </w:r>
+      <w:bookmarkEnd w:id="17"/>
     </w:p>
     <w:p>
       <w:r>
@@ -2357,6 +4632,7 @@
           <w:sz w:val="18"/>
           <w:szCs w:val="18"/>
         </w:rPr>
+        <w:lastRenderedPageBreak/>
         <w:t>consumer.addTopics</w:t>
       </w:r>
       <w:proofErr w:type="spellEnd"/>
@@ -2405,7 +4681,6 @@
     </w:p>
     <w:p>
       <w:r>
-        <w:lastRenderedPageBreak/>
         <w:t>Check if the topic name is correct and if the host (</w:t>
       </w:r>
       <w:proofErr w:type="spellStart"/>
@@ -2442,6 +4717,9 @@
     </w:p>
     <w:p>
       <w:r>
+        <w:rPr>
+          <w:noProof/>
+        </w:rPr>
         <w:drawing>
           <wp:inline distT="0" distB="0" distL="0" distR="0" wp14:anchorId="2B94FD1C" wp14:editId="0DBEE235">
             <wp:extent cx="5189670" cy="579170"/>
@@ -2458,7 +4736,7 @@
                     <pic:cNvPicPr/>
                   </pic:nvPicPr>
                   <pic:blipFill>
-                    <a:blip r:embed="rId30"/>
+                    <a:blip r:embed="rId39"/>
                     <a:stretch>
                       <a:fillRect/>
                     </a:stretch>
@@ -2486,6 +4764,9 @@
     </w:p>
     <w:p>
       <w:r>
+        <w:rPr>
+          <w:noProof/>
+        </w:rPr>
         <w:drawing>
           <wp:inline distT="0" distB="0" distL="0" distR="0" wp14:anchorId="6EF8C638" wp14:editId="58D950AC">
             <wp:extent cx="4732430" cy="1889924"/>
@@ -2502,7 +4783,7 @@
                     <pic:cNvPicPr/>
                   </pic:nvPicPr>
                   <pic:blipFill>
-                    <a:blip r:embed="rId31"/>
+                    <a:blip r:embed="rId40"/>
                     <a:stretch>
                       <a:fillRect/>
                     </a:stretch>
@@ -2527,9 +4808,11 @@
       <w:pPr>
         <w:pStyle w:val="Kop2"/>
       </w:pPr>
+      <w:bookmarkStart w:id="18" w:name="_Toc473543071"/>
       <w:r>
         <w:t>Produce messages to Kafka from Node.JS</w:t>
       </w:r>
+      <w:bookmarkEnd w:id="18"/>
     </w:p>
     <w:p>
       <w:r>
@@ -2826,6 +5109,7 @@
           <w:sz w:val="18"/>
           <w:szCs w:val="18"/>
         </w:rPr>
+        <w:lastRenderedPageBreak/>
         <w:t xml:space="preserve">        { topic: 'test', messages: 'hi from Windows Host', partition: 0 },</w:t>
       </w:r>
     </w:p>
@@ -2877,7 +5161,6 @@
           <w:sz w:val="18"/>
           <w:szCs w:val="18"/>
         </w:rPr>
-        <w:lastRenderedPageBreak/>
         <w:t xml:space="preserve">    ];</w:t>
       </w:r>
     </w:p>
@@ -3066,6 +5349,9 @@
     </w:p>
     <w:p>
       <w:r>
+        <w:rPr>
+          <w:noProof/>
+        </w:rPr>
         <w:drawing>
           <wp:inline distT="0" distB="0" distL="0" distR="0" wp14:anchorId="23F8B9EB" wp14:editId="18012146">
             <wp:extent cx="5972810" cy="1985645"/>
@@ -3082,7 +5368,7 @@
                     <pic:cNvPicPr/>
                   </pic:nvPicPr>
                   <pic:blipFill>
-                    <a:blip r:embed="rId32"/>
+                    <a:blip r:embed="rId41"/>
                     <a:stretch>
                       <a:fillRect/>
                     </a:stretch>
@@ -3110,6 +5396,10 @@
     </w:p>
     <w:p>
       <w:r>
+        <w:rPr>
+          <w:noProof/>
+        </w:rPr>
+        <w:lastRenderedPageBreak/>
         <w:drawing>
           <wp:inline distT="0" distB="0" distL="0" distR="0" wp14:anchorId="7E66370B" wp14:editId="325A9F2D">
             <wp:extent cx="5972810" cy="1911985"/>
@@ -3126,7 +5416,7 @@
                     <pic:cNvPicPr/>
                   </pic:nvPicPr>
                   <pic:blipFill>
-                    <a:blip r:embed="rId33"/>
+                    <a:blip r:embed="rId42"/>
                     <a:stretch>
                       <a:fillRect/>
                     </a:stretch>
@@ -3149,12 +5439,14 @@
     </w:p>
     <w:p>
       <w:r>
-        <w:lastRenderedPageBreak/>
         <w:t>Corresponding with this line in the KafkaProducer.js program:</w:t>
       </w:r>
     </w:p>
     <w:p>
       <w:r>
+        <w:rPr>
+          <w:noProof/>
+        </w:rPr>
         <w:drawing>
           <wp:inline distT="0" distB="0" distL="0" distR="0" wp14:anchorId="599956B1" wp14:editId="6A9F99DE">
             <wp:extent cx="5029636" cy="3139712"/>
@@ -3171,7 +5463,7 @@
                     <pic:cNvPicPr/>
                   </pic:nvPicPr>
                   <pic:blipFill>
-                    <a:blip r:embed="rId34"/>
+                    <a:blip r:embed="rId43"/>
                     <a:stretch>
                       <a:fillRect/>
                     </a:stretch>
@@ -3204,7 +5496,7 @@
       <w:r>
         <w:t xml:space="preserve">-node: </w:t>
       </w:r>
-      <w:hyperlink r:id="rId35" w:history="1">
+      <w:hyperlink r:id="rId44" w:history="1">
         <w:r>
           <w:rPr>
             <w:rStyle w:val="Hyperlink"/>
@@ -3225,10 +5517,12 @@
       <w:pPr>
         <w:pStyle w:val="Kop1"/>
       </w:pPr>
+      <w:bookmarkStart w:id="19" w:name="_Toc473543072"/>
       <w:r>
         <w:lastRenderedPageBreak/>
         <w:t>Oracle Stream Analytics</w:t>
       </w:r>
+      <w:bookmarkEnd w:id="19"/>
     </w:p>
     <w:p>
       <w:r>
@@ -3318,7 +5612,7 @@
       <w:r>
         <w:t xml:space="preserve">Start a browser and go to </w:t>
       </w:r>
-      <w:hyperlink r:id="rId36" w:history="1">
+      <w:hyperlink r:id="rId45" w:history="1">
         <w:r>
           <w:rPr>
             <w:rStyle w:val="Hyperlink"/>
@@ -3342,9 +5636,11 @@
       <w:pPr>
         <w:pStyle w:val="Kop2"/>
       </w:pPr>
+      <w:bookmarkStart w:id="20" w:name="_Toc473543073"/>
       <w:r>
         <w:t>Create a connection</w:t>
       </w:r>
+      <w:bookmarkEnd w:id="20"/>
     </w:p>
     <w:p>
       <w:r>
@@ -3372,7 +5668,7 @@
                     <pic:cNvPicPr/>
                   </pic:nvPicPr>
                   <pic:blipFill>
-                    <a:blip r:embed="rId37"/>
+                    <a:blip r:embed="rId46"/>
                     <a:stretch>
                       <a:fillRect/>
                     </a:stretch>
@@ -3420,7 +5716,7 @@
                     <pic:cNvPicPr/>
                   </pic:nvPicPr>
                   <pic:blipFill>
-                    <a:blip r:embed="rId38"/>
+                    <a:blip r:embed="rId47"/>
                     <a:stretch>
                       <a:fillRect/>
                     </a:stretch>
@@ -3450,9 +5746,11 @@
       <w:pPr>
         <w:pStyle w:val="Kop2"/>
       </w:pPr>
+      <w:bookmarkStart w:id="21" w:name="_Toc473543074"/>
       <w:r>
         <w:t>Create a Stream</w:t>
       </w:r>
+      <w:bookmarkEnd w:id="21"/>
     </w:p>
     <w:p>
       <w:r>
@@ -3480,7 +5778,7 @@
                     <pic:cNvPicPr/>
                   </pic:nvPicPr>
                   <pic:blipFill>
-                    <a:blip r:embed="rId39"/>
+                    <a:blip r:embed="rId48"/>
                     <a:stretch>
                       <a:fillRect/>
                     </a:stretch>
@@ -3524,7 +5822,7 @@
                     <pic:cNvPicPr/>
                   </pic:nvPicPr>
                   <pic:blipFill>
-                    <a:blip r:embed="rId40"/>
+                    <a:blip r:embed="rId49"/>
                     <a:stretch>
                       <a:fillRect/>
                     </a:stretch>
@@ -3566,7 +5864,7 @@
                     <pic:cNvPicPr/>
                   </pic:nvPicPr>
                   <pic:blipFill>
-                    <a:blip r:embed="rId41"/>
+                    <a:blip r:embed="rId50"/>
                     <a:stretch>
                       <a:fillRect/>
                     </a:stretch>
@@ -3591,9 +5889,11 @@
       <w:pPr>
         <w:pStyle w:val="Kop2"/>
       </w:pPr>
+      <w:bookmarkStart w:id="22" w:name="_Toc473543075"/>
       <w:r>
         <w:t>Create an exploration</w:t>
       </w:r>
+      <w:bookmarkEnd w:id="22"/>
     </w:p>
     <w:p>
       <w:r>
@@ -3622,7 +5922,7 @@
                     <pic:cNvPicPr/>
                   </pic:nvPicPr>
                   <pic:blipFill>
-                    <a:blip r:embed="rId42"/>
+                    <a:blip r:embed="rId51"/>
                     <a:stretch>
                       <a:fillRect/>
                     </a:stretch>
@@ -3652,9 +5952,11 @@
       <w:pPr>
         <w:pStyle w:val="Kop2"/>
       </w:pPr>
+      <w:bookmarkStart w:id="23" w:name="_Toc473543076"/>
       <w:r>
         <w:t>Confirm OSA receives messages</w:t>
       </w:r>
+      <w:bookmarkEnd w:id="23"/>
     </w:p>
     <w:p>
       <w:r>
@@ -3703,7 +6005,7 @@
                     <pic:cNvPicPr/>
                   </pic:nvPicPr>
                   <pic:blipFill>
-                    <a:blip r:embed="rId43"/>
+                    <a:blip r:embed="rId52"/>
                     <a:stretch>
                       <a:fillRect/>
                     </a:stretch>
@@ -3729,9 +6031,11 @@
       <w:pPr>
         <w:pStyle w:val="Kop1"/>
       </w:pPr>
+      <w:bookmarkStart w:id="24" w:name="_Toc473543077"/>
       <w:r>
         <w:t>References</w:t>
       </w:r>
+      <w:bookmarkEnd w:id="24"/>
     </w:p>
     <w:p/>
     <w:p>
@@ -3740,7 +6044,7 @@
       </w:r>
     </w:p>
     <w:p>
-      <w:hyperlink r:id="rId44" w:history="1">
+      <w:hyperlink r:id="rId53" w:history="1">
         <w:r>
           <w:rPr>
             <w:rStyle w:val="Hyperlink"/>
@@ -3755,7 +6059,7 @@
       </w:r>
     </w:p>
     <w:p>
-      <w:hyperlink r:id="rId45" w:history="1">
+      <w:hyperlink r:id="rId54" w:history="1">
         <w:r>
           <w:rPr>
             <w:rStyle w:val="Hyperlink"/>
@@ -4613,6 +6917,7 @@
   <w:style w:type="character" w:default="1" w:styleId="Standaardalinea-lettertype">
     <w:name w:val="Default Paragraph Font"/>
     <w:uiPriority w:val="1"/>
+    <w:semiHidden/>
     <w:unhideWhenUsed/>
   </w:style>
   <w:style w:type="table" w:default="1" w:styleId="Standaardtabel">
@@ -5020,12 +7325,49 @@
     <w:basedOn w:val="Kop1"/>
     <w:next w:val="Standaard"/>
     <w:uiPriority w:val="39"/>
-    <w:semiHidden/>
     <w:unhideWhenUsed/>
     <w:qFormat/>
     <w:rsid w:val="004859AD"/>
     <w:pPr>
       <w:outlineLvl w:val="9"/>
+    </w:pPr>
+  </w:style>
+  <w:style w:type="paragraph" w:styleId="Inhopg1">
+    <w:name w:val="toc 1"/>
+    <w:basedOn w:val="Standaard"/>
+    <w:next w:val="Standaard"/>
+    <w:autoRedefine/>
+    <w:uiPriority w:val="39"/>
+    <w:unhideWhenUsed/>
+    <w:rsid w:val="00021AE6"/>
+    <w:pPr>
+      <w:spacing w:after="100"/>
+    </w:pPr>
+  </w:style>
+  <w:style w:type="paragraph" w:styleId="Inhopg2">
+    <w:name w:val="toc 2"/>
+    <w:basedOn w:val="Standaard"/>
+    <w:next w:val="Standaard"/>
+    <w:autoRedefine/>
+    <w:uiPriority w:val="39"/>
+    <w:unhideWhenUsed/>
+    <w:rsid w:val="00021AE6"/>
+    <w:pPr>
+      <w:spacing w:after="100"/>
+      <w:ind w:left="200"/>
+    </w:pPr>
+  </w:style>
+  <w:style w:type="paragraph" w:styleId="Inhopg3">
+    <w:name w:val="toc 3"/>
+    <w:basedOn w:val="Standaard"/>
+    <w:next w:val="Standaard"/>
+    <w:autoRedefine/>
+    <w:uiPriority w:val="39"/>
+    <w:unhideWhenUsed/>
+    <w:rsid w:val="00021AE6"/>
+    <w:pPr>
+      <w:spacing w:after="100"/>
+      <w:ind w:left="400"/>
     </w:pPr>
   </w:style>
 </w:styles>
@@ -5290,4 +7632,16 @@
     </a:ext>
   </a:extLst>
 </a:theme>
+</file>
+
+<file path=customXml/item1.xml><?xml version="1.0" encoding="utf-8"?>
+<b:Sources xmlns:b="http://schemas.openxmlformats.org/officeDocument/2006/bibliography" xmlns="http://schemas.openxmlformats.org/officeDocument/2006/bibliography" SelectedStyle="\APASixthEditionOfficeOnline.xsl" StyleName="APA" Version="6"/>
+</file>
+
+<file path=customXml/itemProps1.xml><?xml version="1.0" encoding="utf-8"?>
+<ds:datastoreItem xmlns:ds="http://schemas.openxmlformats.org/officeDocument/2006/customXml" ds:itemID="{FA967EAB-A2AE-4181-985B-172795A8240E}">
+  <ds:schemaRefs>
+    <ds:schemaRef ds:uri="http://schemas.openxmlformats.org/officeDocument/2006/bibliography"/>
+  </ds:schemaRefs>
+</ds:datastoreItem>
 </file>
</xml_diff>

<commit_message>
Adding Lab on Kafka Streams (including Maven installation)
</commit_message>
<xml_diff>
--- a/Getting started with Kafka.docx
+++ b/Getting started with Kafka.docx
@@ -3808,18 +3808,16 @@
       <w:r>
         <w:t xml:space="preserve">You can run the below code in the VM or outside within your own IDE. </w:t>
       </w:r>
-      <w:bookmarkStart w:id="11" w:name="_GoBack"/>
+    </w:p>
+    <w:p>
+      <w:pPr>
+        <w:pStyle w:val="Heading2"/>
+      </w:pPr>
+      <w:bookmarkStart w:id="11" w:name="_Toc474153798"/>
+      <w:r>
+        <w:t>Produce a message</w:t>
+      </w:r>
       <w:bookmarkEnd w:id="11"/>
-    </w:p>
-    <w:p>
-      <w:pPr>
-        <w:pStyle w:val="Heading2"/>
-      </w:pPr>
-      <w:bookmarkStart w:id="12" w:name="_Toc474153798"/>
-      <w:r>
-        <w:t>Produce a message</w:t>
-      </w:r>
-      <w:bookmarkEnd w:id="12"/>
     </w:p>
     <w:p>
       <w:r>
@@ -3932,11 +3930,11 @@
       <w:pPr>
         <w:pStyle w:val="Heading2"/>
       </w:pPr>
-      <w:bookmarkStart w:id="13" w:name="_Toc474153799"/>
+      <w:bookmarkStart w:id="12" w:name="_Toc474153799"/>
       <w:r>
         <w:t>Consume a message</w:t>
       </w:r>
-      <w:bookmarkEnd w:id="13"/>
+      <w:bookmarkEnd w:id="12"/>
     </w:p>
     <w:p>
       <w:r>
@@ -4234,12 +4232,12 @@
       <w:pPr>
         <w:pStyle w:val="Heading2"/>
       </w:pPr>
-      <w:bookmarkStart w:id="14" w:name="_Toc474153800"/>
+      <w:bookmarkStart w:id="13" w:name="_Toc474153800"/>
       <w:r>
         <w:lastRenderedPageBreak/>
         <w:t>Questions</w:t>
       </w:r>
-      <w:bookmarkEnd w:id="14"/>
+      <w:bookmarkEnd w:id="13"/>
     </w:p>
     <w:p>
       <w:r>
@@ -4264,7 +4262,7 @@
       <w:pPr>
         <w:pStyle w:val="Heading1"/>
       </w:pPr>
-      <w:bookmarkStart w:id="15" w:name="_Toc474153804"/>
+      <w:bookmarkStart w:id="14" w:name="_Toc474153804"/>
       <w:r>
         <w:lastRenderedPageBreak/>
         <w:t xml:space="preserve">Run Node.js Kafka Client </w:t>
@@ -4977,11 +4975,11 @@
       <w:pPr>
         <w:pStyle w:val="Heading2"/>
       </w:pPr>
-      <w:bookmarkStart w:id="16" w:name="_Toc473543070"/>
+      <w:bookmarkStart w:id="15" w:name="_Toc473543070"/>
       <w:r>
         <w:t>Consume Message from Kafka in Node.JS</w:t>
       </w:r>
-      <w:bookmarkEnd w:id="16"/>
+      <w:bookmarkEnd w:id="15"/>
     </w:p>
     <w:p>
       <w:r>
@@ -5518,11 +5516,11 @@
       <w:pPr>
         <w:pStyle w:val="Heading2"/>
       </w:pPr>
-      <w:bookmarkStart w:id="17" w:name="_Toc473543071"/>
+      <w:bookmarkStart w:id="16" w:name="_Toc473543071"/>
       <w:r>
         <w:t>Produce messages to Kafka from Node.JS</w:t>
       </w:r>
-      <w:bookmarkEnd w:id="17"/>
+      <w:bookmarkEnd w:id="16"/>
     </w:p>
     <w:p>
       <w:r>
@@ -6240,7 +6238,7 @@
         <w:lastRenderedPageBreak/>
         <w:t>Kafka REST</w:t>
       </w:r>
-      <w:bookmarkEnd w:id="15"/>
+      <w:bookmarkEnd w:id="14"/>
     </w:p>
     <w:p>
       <w:r>
@@ -6298,11 +6296,11 @@
       <w:pPr>
         <w:pStyle w:val="Heading2"/>
       </w:pPr>
-      <w:bookmarkStart w:id="18" w:name="_Toc474153805"/>
+      <w:bookmarkStart w:id="17" w:name="_Toc474153805"/>
       <w:r>
         <w:t>Produce a message</w:t>
       </w:r>
-      <w:bookmarkEnd w:id="18"/>
+      <w:bookmarkEnd w:id="17"/>
     </w:p>
     <w:p>
       <w:r>
@@ -6445,11 +6443,11 @@
       <w:pPr>
         <w:pStyle w:val="Heading2"/>
       </w:pPr>
-      <w:bookmarkStart w:id="19" w:name="_Toc474153806"/>
+      <w:bookmarkStart w:id="18" w:name="_Toc474153806"/>
       <w:r>
         <w:t>Create a consumer</w:t>
       </w:r>
-      <w:bookmarkEnd w:id="19"/>
+      <w:bookmarkEnd w:id="18"/>
     </w:p>
     <w:p>
       <w:r>
@@ -6707,11 +6705,11 @@
       <w:pPr>
         <w:pStyle w:val="Heading2"/>
       </w:pPr>
-      <w:bookmarkStart w:id="20" w:name="_Toc474153807"/>
+      <w:bookmarkStart w:id="19" w:name="_Toc474153807"/>
       <w:r>
         <w:t>Bonus</w:t>
       </w:r>
-      <w:bookmarkEnd w:id="20"/>
+      <w:bookmarkEnd w:id="19"/>
     </w:p>
     <w:p>
       <w:r>
@@ -6774,21 +6772,699 @@
       <w:pPr>
         <w:pStyle w:val="Heading1"/>
       </w:pPr>
-      <w:bookmarkStart w:id="21" w:name="_Toc474153808"/>
+      <w:bookmarkStart w:id="20" w:name="_Toc474153808"/>
+      <w:r>
+        <w:lastRenderedPageBreak/>
+        <w:t xml:space="preserve">Kafka </w:t>
+      </w:r>
+      <w:r>
+        <w:t>Streams</w:t>
+      </w:r>
+    </w:p>
+    <w:p>
+      <w:r>
+        <w:t>A brief introduction to Kafka Streams</w:t>
+      </w:r>
+    </w:p>
+    <w:p>
+      <w:pPr>
+        <w:pStyle w:val="Heading2"/>
+      </w:pPr>
+      <w:r>
+        <w:t>Preparation – publish Country Messages from node client</w:t>
+      </w:r>
+    </w:p>
+    <w:p>
+      <w:r>
+        <w:t xml:space="preserve">In a terminal window in the VM, go to directory </w:t>
+      </w:r>
+      <w:proofErr w:type="spellStart"/>
+      <w:r>
+        <w:t>kafka</w:t>
+      </w:r>
+      <w:proofErr w:type="spellEnd"/>
+      <w:r>
+        <w:t>-workshop/</w:t>
+      </w:r>
+      <w:proofErr w:type="spellStart"/>
+      <w:r>
+        <w:t>kafka</w:t>
+      </w:r>
+      <w:proofErr w:type="spellEnd"/>
+      <w:r>
+        <w:t>-node-countries.</w:t>
+      </w:r>
+    </w:p>
+    <w:p>
+      <w:r>
+        <w:t xml:space="preserve">Type </w:t>
+      </w:r>
+    </w:p>
+    <w:p>
+      <w:proofErr w:type="spellStart"/>
+      <w:r>
+        <w:t>npm</w:t>
+      </w:r>
+      <w:proofErr w:type="spellEnd"/>
+      <w:r>
+        <w:t xml:space="preserve"> install</w:t>
+      </w:r>
+    </w:p>
+    <w:p>
+      <w:r>
+        <w:t>to have the node modules installed that are required by the Node producer to Kafka.</w:t>
+      </w:r>
+    </w:p>
+    <w:p>
+      <w:r>
+        <w:t>Next, run the producer:</w:t>
+      </w:r>
+    </w:p>
+    <w:p>
+      <w:r>
+        <w:t>node KafkaCountryProducer.js</w:t>
+      </w:r>
+    </w:p>
+    <w:p>
+      <w:r>
+        <w:t xml:space="preserve">The Node application starts publishing country messages to topic </w:t>
+      </w:r>
+      <w:r>
+        <w:rPr>
+          <w:i/>
+        </w:rPr>
+        <w:t>countries</w:t>
+      </w:r>
+      <w:r>
+        <w:t xml:space="preserve">. The countries are read from the file countries2.csv. </w:t>
+      </w:r>
+    </w:p>
+    <w:p>
+      <w:r>
+        <w:t>You can check the country messages in Kafka Tool:</w:t>
+      </w:r>
+    </w:p>
+    <w:p>
+      <w:r>
+        <w:rPr>
+          <w:noProof/>
+        </w:rPr>
+        <w:drawing>
+          <wp:inline distT="0" distB="0" distL="0" distR="0" wp14:anchorId="26617F4F" wp14:editId="7DB74525">
+            <wp:extent cx="5972810" cy="2312035"/>
+            <wp:effectExtent l="0" t="0" r="8890" b="0"/>
+            <wp:docPr id="8" name="Picture 8"/>
+            <wp:cNvGraphicFramePr>
+              <a:graphicFrameLocks xmlns:a="http://schemas.openxmlformats.org/drawingml/2006/main" noChangeAspect="1"/>
+            </wp:cNvGraphicFramePr>
+            <a:graphic xmlns:a="http://schemas.openxmlformats.org/drawingml/2006/main">
+              <a:graphicData uri="http://schemas.openxmlformats.org/drawingml/2006/picture">
+                <pic:pic xmlns:pic="http://schemas.openxmlformats.org/drawingml/2006/picture">
+                  <pic:nvPicPr>
+                    <pic:cNvPr id="0" name=""/>
+                    <pic:cNvPicPr/>
+                  </pic:nvPicPr>
+                  <pic:blipFill>
+                    <a:blip r:embed="rId60"/>
+                    <a:stretch>
+                      <a:fillRect/>
+                    </a:stretch>
+                  </pic:blipFill>
+                  <pic:spPr>
+                    <a:xfrm>
+                      <a:off x="0" y="0"/>
+                      <a:ext cx="5972810" cy="2312035"/>
+                    </a:xfrm>
+                    <a:prstGeom prst="rect">
+                      <a:avLst/>
+                    </a:prstGeom>
+                  </pic:spPr>
+                </pic:pic>
+              </a:graphicData>
+            </a:graphic>
+          </wp:inline>
+        </w:drawing>
+      </w:r>
+    </w:p>
+    <w:p>
+      <w:r>
+        <w:t>Note: when you inspect the JavaScript code, you will see how you can change the speed with which the messages are produced.</w:t>
+      </w:r>
+    </w:p>
+    <w:p>
+      <w:pPr>
+        <w:pStyle w:val="Heading2"/>
+      </w:pPr>
+      <w:r>
+        <w:t xml:space="preserve">Preparation </w:t>
+      </w:r>
+      <w:r>
+        <w:t xml:space="preserve">2 </w:t>
+      </w:r>
+      <w:r>
+        <w:t xml:space="preserve">– </w:t>
+      </w:r>
+      <w:r>
+        <w:t>Install maven on VM</w:t>
+      </w:r>
+    </w:p>
+    <w:p>
+      <w:r>
+        <w:t>I</w:t>
+      </w:r>
+      <w:r>
+        <w:t xml:space="preserve">nstall Maven on the VM. (See for example instructions here: </w:t>
+      </w:r>
+      <w:hyperlink r:id="rId61" w:history="1">
+        <w:r>
+          <w:rPr>
+            <w:rStyle w:val="Hyperlink"/>
+          </w:rPr>
+          <w:t>http://howtoprogram.xyz/2016/09/08/install-maven-ubuntu-16-04-lts-xenial-xerus/</w:t>
+        </w:r>
+      </w:hyperlink>
+      <w:r>
+        <w:t xml:space="preserve"> ).</w:t>
+      </w:r>
+    </w:p>
+    <w:p>
+      <w:pPr>
+        <w:rPr>
+          <w:rFonts w:eastAsia="Times New Roman"/>
+        </w:rPr>
+      </w:pPr>
+      <w:r>
+        <w:rPr>
+          <w:rFonts w:eastAsia="Times New Roman"/>
+        </w:rPr>
+        <w:t xml:space="preserve">Type </w:t>
+      </w:r>
+    </w:p>
+    <w:p>
+      <w:pPr>
+        <w:rPr>
+          <w:rFonts w:eastAsia="Times New Roman"/>
+        </w:rPr>
+      </w:pPr>
+      <w:proofErr w:type="spellStart"/>
+      <w:r>
+        <w:rPr>
+          <w:rFonts w:eastAsia="Times New Roman"/>
+        </w:rPr>
+        <w:t>sudo</w:t>
+      </w:r>
+      <w:proofErr w:type="spellEnd"/>
+      <w:r>
+        <w:rPr>
+          <w:rFonts w:eastAsia="Times New Roman"/>
+        </w:rPr>
+        <w:t xml:space="preserve"> apt-get update</w:t>
+      </w:r>
+    </w:p>
+    <w:p>
+      <w:pPr>
+        <w:rPr>
+          <w:rFonts w:eastAsia="Times New Roman"/>
+        </w:rPr>
+      </w:pPr>
+      <w:r>
+        <w:rPr>
+          <w:rFonts w:eastAsia="Times New Roman"/>
+        </w:rPr>
+        <w:t>and provide the root password (Welcome01).</w:t>
+      </w:r>
+    </w:p>
+    <w:p>
+      <w:pPr>
+        <w:rPr>
+          <w:rFonts w:eastAsia="Times New Roman"/>
+        </w:rPr>
+      </w:pPr>
+      <w:r>
+        <w:rPr>
+          <w:rFonts w:eastAsia="Times New Roman"/>
+        </w:rPr>
+        <w:lastRenderedPageBreak/>
+        <w:t>After some time, the process completes.</w:t>
+      </w:r>
+    </w:p>
+    <w:p>
+      <w:pPr>
+        <w:rPr>
+          <w:rFonts w:eastAsia="Times New Roman"/>
+        </w:rPr>
+      </w:pPr>
+      <w:r>
+        <w:rPr>
+          <w:noProof/>
+        </w:rPr>
+        <w:drawing>
+          <wp:inline distT="0" distB="0" distL="0" distR="0" wp14:anchorId="4FCFC4E6" wp14:editId="4A6C6DC5">
+            <wp:extent cx="5822185" cy="1333616"/>
+            <wp:effectExtent l="0" t="0" r="7620" b="0"/>
+            <wp:docPr id="43" name="Picture 43"/>
+            <wp:cNvGraphicFramePr>
+              <a:graphicFrameLocks xmlns:a="http://schemas.openxmlformats.org/drawingml/2006/main" noChangeAspect="1"/>
+            </wp:cNvGraphicFramePr>
+            <a:graphic xmlns:a="http://schemas.openxmlformats.org/drawingml/2006/main">
+              <a:graphicData uri="http://schemas.openxmlformats.org/drawingml/2006/picture">
+                <pic:pic xmlns:pic="http://schemas.openxmlformats.org/drawingml/2006/picture">
+                  <pic:nvPicPr>
+                    <pic:cNvPr id="0" name=""/>
+                    <pic:cNvPicPr/>
+                  </pic:nvPicPr>
+                  <pic:blipFill>
+                    <a:blip r:embed="rId62"/>
+                    <a:stretch>
+                      <a:fillRect/>
+                    </a:stretch>
+                  </pic:blipFill>
+                  <pic:spPr>
+                    <a:xfrm>
+                      <a:off x="0" y="0"/>
+                      <a:ext cx="5822185" cy="1333616"/>
+                    </a:xfrm>
+                    <a:prstGeom prst="rect">
+                      <a:avLst/>
+                    </a:prstGeom>
+                  </pic:spPr>
+                </pic:pic>
+              </a:graphicData>
+            </a:graphic>
+          </wp:inline>
+        </w:drawing>
+      </w:r>
+    </w:p>
+    <w:p>
+      <w:pPr>
+        <w:rPr>
+          <w:rFonts w:eastAsia="Times New Roman"/>
+        </w:rPr>
+      </w:pPr>
+      <w:r>
+        <w:rPr>
+          <w:rFonts w:eastAsia="Times New Roman"/>
+        </w:rPr>
+        <w:t>Next, type:</w:t>
+      </w:r>
+    </w:p>
+    <w:p>
+      <w:pPr>
+        <w:rPr>
+          <w:rFonts w:eastAsia="Times New Roman"/>
+        </w:rPr>
+      </w:pPr>
+      <w:proofErr w:type="spellStart"/>
+      <w:r>
+        <w:rPr>
+          <w:rFonts w:eastAsia="Times New Roman"/>
+        </w:rPr>
+        <w:t>sudo</w:t>
+      </w:r>
+      <w:proofErr w:type="spellEnd"/>
+      <w:r>
+        <w:rPr>
+          <w:rFonts w:eastAsia="Times New Roman"/>
+        </w:rPr>
+        <w:t xml:space="preserve"> apt-get install maven</w:t>
+      </w:r>
+    </w:p>
+    <w:p>
+      <w:r>
+        <w:t xml:space="preserve">Confirm that you want to continue. </w:t>
+      </w:r>
+    </w:p>
+    <w:p>
+      <w:r>
+        <w:t>Quite a few files are downloaded and installed. This process will take a few minutes.</w:t>
+      </w:r>
+    </w:p>
+    <w:p>
+      <w:r>
+        <w:t>We can verify whether Maven is installed successfully or not by type command:</w:t>
+      </w:r>
+    </w:p>
+    <w:p>
+      <w:proofErr w:type="spellStart"/>
+      <w:r>
+        <w:t>mvn</w:t>
+      </w:r>
+      <w:proofErr w:type="spellEnd"/>
+      <w:r>
+        <w:t xml:space="preserve"> –v</w:t>
+      </w:r>
+    </w:p>
+    <w:p>
+      <w:r>
+        <w:rPr>
+          <w:noProof/>
+        </w:rPr>
+        <w:drawing>
+          <wp:inline distT="0" distB="0" distL="0" distR="0" wp14:anchorId="58675DA0" wp14:editId="0ED19213">
+            <wp:extent cx="5966977" cy="2110923"/>
+            <wp:effectExtent l="0" t="0" r="0" b="3810"/>
+            <wp:docPr id="42" name="Picture 42"/>
+            <wp:cNvGraphicFramePr>
+              <a:graphicFrameLocks xmlns:a="http://schemas.openxmlformats.org/drawingml/2006/main" noChangeAspect="1"/>
+            </wp:cNvGraphicFramePr>
+            <a:graphic xmlns:a="http://schemas.openxmlformats.org/drawingml/2006/main">
+              <a:graphicData uri="http://schemas.openxmlformats.org/drawingml/2006/picture">
+                <pic:pic xmlns:pic="http://schemas.openxmlformats.org/drawingml/2006/picture">
+                  <pic:nvPicPr>
+                    <pic:cNvPr id="0" name=""/>
+                    <pic:cNvPicPr/>
+                  </pic:nvPicPr>
+                  <pic:blipFill>
+                    <a:blip r:embed="rId63"/>
+                    <a:stretch>
+                      <a:fillRect/>
+                    </a:stretch>
+                  </pic:blipFill>
+                  <pic:spPr>
+                    <a:xfrm>
+                      <a:off x="0" y="0"/>
+                      <a:ext cx="5966977" cy="2110923"/>
+                    </a:xfrm>
+                    <a:prstGeom prst="rect">
+                      <a:avLst/>
+                    </a:prstGeom>
+                  </pic:spPr>
+                </pic:pic>
+              </a:graphicData>
+            </a:graphic>
+          </wp:inline>
+        </w:drawing>
+      </w:r>
+    </w:p>
+    <w:p/>
+    <w:p>
+      <w:pPr>
+        <w:pStyle w:val="Heading2"/>
+      </w:pPr>
+      <w:r>
+        <w:t>Run Kafka Streams Application</w:t>
+      </w:r>
+    </w:p>
+    <w:p>
+      <w:r>
+        <w:t xml:space="preserve">In a different terminal window in the VM, go to directory </w:t>
+      </w:r>
+      <w:proofErr w:type="spellStart"/>
+      <w:r>
+        <w:t>kafka</w:t>
+      </w:r>
+      <w:proofErr w:type="spellEnd"/>
+      <w:r>
+        <w:t>-workshop/</w:t>
+      </w:r>
+      <w:proofErr w:type="spellStart"/>
+      <w:r>
+        <w:t>kafka</w:t>
+      </w:r>
+      <w:proofErr w:type="spellEnd"/>
+      <w:r>
+        <w:t>-streams-countries.</w:t>
+      </w:r>
+    </w:p>
+    <w:p>
+      <w:r>
+        <w:rPr>
+          <w:noProof/>
+        </w:rPr>
+        <w:drawing>
+          <wp:inline distT="0" distB="0" distL="0" distR="0" wp14:anchorId="4B0F8481" wp14:editId="2D5B190A">
+            <wp:extent cx="5182049" cy="472481"/>
+            <wp:effectExtent l="0" t="0" r="0" b="3810"/>
+            <wp:docPr id="40" name="Picture 40"/>
+            <wp:cNvGraphicFramePr>
+              <a:graphicFrameLocks xmlns:a="http://schemas.openxmlformats.org/drawingml/2006/main" noChangeAspect="1"/>
+            </wp:cNvGraphicFramePr>
+            <a:graphic xmlns:a="http://schemas.openxmlformats.org/drawingml/2006/main">
+              <a:graphicData uri="http://schemas.openxmlformats.org/drawingml/2006/picture">
+                <pic:pic xmlns:pic="http://schemas.openxmlformats.org/drawingml/2006/picture">
+                  <pic:nvPicPr>
+                    <pic:cNvPr id="0" name=""/>
+                    <pic:cNvPicPr/>
+                  </pic:nvPicPr>
+                  <pic:blipFill>
+                    <a:blip r:embed="rId64"/>
+                    <a:stretch>
+                      <a:fillRect/>
+                    </a:stretch>
+                  </pic:blipFill>
+                  <pic:spPr>
+                    <a:xfrm>
+                      <a:off x="0" y="0"/>
+                      <a:ext cx="5182049" cy="472481"/>
+                    </a:xfrm>
+                    <a:prstGeom prst="rect">
+                      <a:avLst/>
+                    </a:prstGeom>
+                  </pic:spPr>
+                </pic:pic>
+              </a:graphicData>
+            </a:graphic>
+          </wp:inline>
+        </w:drawing>
+      </w:r>
+    </w:p>
+    <w:p>
+      <w:r>
+        <w:t>Type</w:t>
+      </w:r>
+    </w:p>
+    <w:p>
+      <w:proofErr w:type="spellStart"/>
+      <w:r>
+        <w:t>mvn</w:t>
+      </w:r>
+      <w:proofErr w:type="spellEnd"/>
+      <w:r>
+        <w:t xml:space="preserve"> install </w:t>
+      </w:r>
+      <w:proofErr w:type="spellStart"/>
+      <w:r>
+        <w:t>dependency:copy-dependencies</w:t>
+      </w:r>
+      <w:proofErr w:type="spellEnd"/>
+    </w:p>
+    <w:p>
+      <w:r>
+        <w:t>This will install a number of JAR files for the libraries and framework the Kafka Streams application depends upon.</w:t>
+      </w:r>
+    </w:p>
+    <w:p>
+      <w:r>
+        <w:rPr>
+          <w:noProof/>
+        </w:rPr>
+        <w:lastRenderedPageBreak/>
+        <w:drawing>
+          <wp:inline distT="0" distB="0" distL="0" distR="0" wp14:anchorId="1265E060" wp14:editId="695D6C15">
+            <wp:extent cx="5972810" cy="3073400"/>
+            <wp:effectExtent l="0" t="0" r="8890" b="0"/>
+            <wp:docPr id="45" name="Picture 45"/>
+            <wp:cNvGraphicFramePr>
+              <a:graphicFrameLocks xmlns:a="http://schemas.openxmlformats.org/drawingml/2006/main" noChangeAspect="1"/>
+            </wp:cNvGraphicFramePr>
+            <a:graphic xmlns:a="http://schemas.openxmlformats.org/drawingml/2006/main">
+              <a:graphicData uri="http://schemas.openxmlformats.org/drawingml/2006/picture">
+                <pic:pic xmlns:pic="http://schemas.openxmlformats.org/drawingml/2006/picture">
+                  <pic:nvPicPr>
+                    <pic:cNvPr id="0" name=""/>
+                    <pic:cNvPicPr/>
+                  </pic:nvPicPr>
+                  <pic:blipFill>
+                    <a:blip r:embed="rId65"/>
+                    <a:stretch>
+                      <a:fillRect/>
+                    </a:stretch>
+                  </pic:blipFill>
+                  <pic:spPr>
+                    <a:xfrm>
+                      <a:off x="0" y="0"/>
+                      <a:ext cx="5972810" cy="3073400"/>
+                    </a:xfrm>
+                    <a:prstGeom prst="rect">
+                      <a:avLst/>
+                    </a:prstGeom>
+                  </pic:spPr>
+                </pic:pic>
+              </a:graphicData>
+            </a:graphic>
+          </wp:inline>
+        </w:drawing>
+      </w:r>
+    </w:p>
+    <w:p/>
+    <w:p>
+      <w:r>
+        <w:t>Then type:</w:t>
+      </w:r>
+    </w:p>
+    <w:p>
+      <w:proofErr w:type="spellStart"/>
+      <w:r>
+        <w:t>mvn</w:t>
+      </w:r>
+      <w:proofErr w:type="spellEnd"/>
+      <w:r>
+        <w:t xml:space="preserve"> package</w:t>
+      </w:r>
+    </w:p>
+    <w:p>
+      <w:r>
+        <w:rPr>
+          <w:noProof/>
+        </w:rPr>
+        <w:drawing>
+          <wp:inline distT="0" distB="0" distL="0" distR="0" wp14:anchorId="3CC3E1E0" wp14:editId="51C4217D">
+            <wp:extent cx="5972810" cy="3062605"/>
+            <wp:effectExtent l="0" t="0" r="8890" b="4445"/>
+            <wp:docPr id="49" name="Picture 49"/>
+            <wp:cNvGraphicFramePr>
+              <a:graphicFrameLocks xmlns:a="http://schemas.openxmlformats.org/drawingml/2006/main" noChangeAspect="1"/>
+            </wp:cNvGraphicFramePr>
+            <a:graphic xmlns:a="http://schemas.openxmlformats.org/drawingml/2006/main">
+              <a:graphicData uri="http://schemas.openxmlformats.org/drawingml/2006/picture">
+                <pic:pic xmlns:pic="http://schemas.openxmlformats.org/drawingml/2006/picture">
+                  <pic:nvPicPr>
+                    <pic:cNvPr id="0" name=""/>
+                    <pic:cNvPicPr/>
+                  </pic:nvPicPr>
+                  <pic:blipFill>
+                    <a:blip r:embed="rId66"/>
+                    <a:stretch>
+                      <a:fillRect/>
+                    </a:stretch>
+                  </pic:blipFill>
+                  <pic:spPr>
+                    <a:xfrm>
+                      <a:off x="0" y="0"/>
+                      <a:ext cx="5972810" cy="3062605"/>
+                    </a:xfrm>
+                    <a:prstGeom prst="rect">
+                      <a:avLst/>
+                    </a:prstGeom>
+                  </pic:spPr>
+                </pic:pic>
+              </a:graphicData>
+            </a:graphic>
+          </wp:inline>
+        </w:drawing>
+      </w:r>
+    </w:p>
+    <w:p>
+      <w:r>
+        <w:t>This will build the application – creating the JAR file with the runnable class.</w:t>
+      </w:r>
+    </w:p>
+    <w:p>
+      <w:r>
+        <w:t>To run the application, type:</w:t>
+      </w:r>
+    </w:p>
+    <w:p>
+      <w:r>
+        <w:t>java -</w:t>
+      </w:r>
+      <w:proofErr w:type="spellStart"/>
+      <w:r>
+        <w:t>cp</w:t>
+      </w:r>
+      <w:proofErr w:type="spellEnd"/>
+      <w:r>
+        <w:t xml:space="preserve"> target/Country-E</w:t>
+      </w:r>
+      <w:r>
+        <w:t>vents-Analyzer-1.0-SNAPSHOT.jar:</w:t>
+      </w:r>
+      <w:r>
+        <w:t xml:space="preserve">target/dependency/* </w:t>
+      </w:r>
+      <w:proofErr w:type="spellStart"/>
+      <w:r>
+        <w:t>nl.amis.streams.countries.App</w:t>
+      </w:r>
+      <w:proofErr w:type="spellEnd"/>
+    </w:p>
+    <w:p>
+      <w:r>
+        <w:rPr>
+          <w:noProof/>
+        </w:rPr>
+        <w:lastRenderedPageBreak/>
+        <w:drawing>
+          <wp:inline distT="0" distB="0" distL="0" distR="0" wp14:anchorId="43440825" wp14:editId="1374C41A">
+            <wp:extent cx="5972810" cy="921385"/>
+            <wp:effectExtent l="0" t="0" r="8890" b="0"/>
+            <wp:docPr id="53" name="Picture 53"/>
+            <wp:cNvGraphicFramePr>
+              <a:graphicFrameLocks xmlns:a="http://schemas.openxmlformats.org/drawingml/2006/main" noChangeAspect="1"/>
+            </wp:cNvGraphicFramePr>
+            <a:graphic xmlns:a="http://schemas.openxmlformats.org/drawingml/2006/main">
+              <a:graphicData uri="http://schemas.openxmlformats.org/drawingml/2006/picture">
+                <pic:pic xmlns:pic="http://schemas.openxmlformats.org/drawingml/2006/picture">
+                  <pic:nvPicPr>
+                    <pic:cNvPr id="0" name=""/>
+                    <pic:cNvPicPr/>
+                  </pic:nvPicPr>
+                  <pic:blipFill>
+                    <a:blip r:embed="rId67"/>
+                    <a:stretch>
+                      <a:fillRect/>
+                    </a:stretch>
+                  </pic:blipFill>
+                  <pic:spPr>
+                    <a:xfrm>
+                      <a:off x="0" y="0"/>
+                      <a:ext cx="5972810" cy="921385"/>
+                    </a:xfrm>
+                    <a:prstGeom prst="rect">
+                      <a:avLst/>
+                    </a:prstGeom>
+                  </pic:spPr>
+                </pic:pic>
+              </a:graphicData>
+            </a:graphic>
+          </wp:inline>
+        </w:drawing>
+      </w:r>
+    </w:p>
+    <w:p>
+      <w:pPr>
+        <w:rPr>
+          <w:caps/>
+          <w:color w:val="FFFFFF" w:themeColor="background1"/>
+          <w:spacing w:val="15"/>
+          <w:sz w:val="22"/>
+          <w:szCs w:val="22"/>
+        </w:rPr>
+      </w:pPr>
+      <w:r>
+        <w:br w:type="page"/>
+      </w:r>
+    </w:p>
+    <w:p>
+      <w:pPr>
+        <w:pStyle w:val="Heading1"/>
+      </w:pPr>
       <w:r>
         <w:lastRenderedPageBreak/>
         <w:t>References</w:t>
       </w:r>
+      <w:bookmarkEnd w:id="20"/>
+    </w:p>
+    <w:p/>
+    <w:p>
+      <w:r>
+        <w:t>Kafka OSA:</w:t>
+      </w:r>
+      <w:bookmarkStart w:id="21" w:name="_GoBack"/>
       <w:bookmarkEnd w:id="21"/>
     </w:p>
-    <w:p/>
-    <w:p>
-      <w:r>
-        <w:t>Kafka OSA:</w:t>
-      </w:r>
-    </w:p>
-    <w:p>
-      <w:hyperlink r:id="rId60" w:history="1">
+    <w:p>
+      <w:hyperlink r:id="rId68" w:history="1">
         <w:r>
           <w:rPr>
             <w:rStyle w:val="Hyperlink"/>
@@ -6803,7 +7479,7 @@
       </w:r>
     </w:p>
     <w:p>
-      <w:hyperlink r:id="rId61" w:history="1">
+      <w:hyperlink r:id="rId69" w:history="1">
         <w:r>
           <w:rPr>
             <w:rStyle w:val="Hyperlink"/>
@@ -7910,6 +8586,36 @@
       <w:szCs w:val="16"/>
     </w:rPr>
   </w:style>
+  <w:style w:type="character" w:customStyle="1" w:styleId="crayon-e">
+    <w:name w:val="crayon-e"/>
+    <w:basedOn w:val="DefaultParagraphFont"/>
+    <w:rsid w:val="008F5E6A"/>
+  </w:style>
+  <w:style w:type="character" w:customStyle="1" w:styleId="crayon-v">
+    <w:name w:val="crayon-v"/>
+    <w:basedOn w:val="DefaultParagraphFont"/>
+    <w:rsid w:val="008F5E6A"/>
+  </w:style>
+  <w:style w:type="character" w:customStyle="1" w:styleId="crayon-o">
+    <w:name w:val="crayon-o"/>
+    <w:basedOn w:val="DefaultParagraphFont"/>
+    <w:rsid w:val="008F5E6A"/>
+  </w:style>
+  <w:style w:type="character" w:customStyle="1" w:styleId="crayon-r">
+    <w:name w:val="crayon-r"/>
+    <w:basedOn w:val="DefaultParagraphFont"/>
+    <w:rsid w:val="008F5E6A"/>
+  </w:style>
+  <w:style w:type="character" w:customStyle="1" w:styleId="crayon-h">
+    <w:name w:val="crayon-h"/>
+    <w:basedOn w:val="DefaultParagraphFont"/>
+    <w:rsid w:val="008F5E6A"/>
+  </w:style>
+  <w:style w:type="character" w:customStyle="1" w:styleId="crayon-i">
+    <w:name w:val="crayon-i"/>
+    <w:basedOn w:val="DefaultParagraphFont"/>
+    <w:rsid w:val="008F5E6A"/>
+  </w:style>
 </w:styles>
 </file>
 
@@ -8764,6 +9470,36 @@
       <w:sz w:val="16"/>
       <w:szCs w:val="16"/>
     </w:rPr>
+  </w:style>
+  <w:style w:type="character" w:customStyle="1" w:styleId="crayon-e">
+    <w:name w:val="crayon-e"/>
+    <w:basedOn w:val="DefaultParagraphFont"/>
+    <w:rsid w:val="008F5E6A"/>
+  </w:style>
+  <w:style w:type="character" w:customStyle="1" w:styleId="crayon-v">
+    <w:name w:val="crayon-v"/>
+    <w:basedOn w:val="DefaultParagraphFont"/>
+    <w:rsid w:val="008F5E6A"/>
+  </w:style>
+  <w:style w:type="character" w:customStyle="1" w:styleId="crayon-o">
+    <w:name w:val="crayon-o"/>
+    <w:basedOn w:val="DefaultParagraphFont"/>
+    <w:rsid w:val="008F5E6A"/>
+  </w:style>
+  <w:style w:type="character" w:customStyle="1" w:styleId="crayon-r">
+    <w:name w:val="crayon-r"/>
+    <w:basedOn w:val="DefaultParagraphFont"/>
+    <w:rsid w:val="008F5E6A"/>
+  </w:style>
+  <w:style w:type="character" w:customStyle="1" w:styleId="crayon-h">
+    <w:name w:val="crayon-h"/>
+    <w:basedOn w:val="DefaultParagraphFont"/>
+    <w:rsid w:val="008F5E6A"/>
+  </w:style>
+  <w:style w:type="character" w:customStyle="1" w:styleId="crayon-i">
+    <w:name w:val="crayon-i"/>
+    <w:basedOn w:val="DefaultParagraphFont"/>
+    <w:rsid w:val="008F5E6A"/>
   </w:style>
 </w:styles>
 </file>
@@ -9023,7 +9759,7 @@
   <a:extraClrSchemeLst/>
   <a:extLst>
     <a:ext uri="{05A4C25C-085E-4340-85A3-A5531E510DB2}">
-      <thm15:themeFamily xmlns:thm15="http://schemas.microsoft.com/office/thememl/2012/main" xmlns="" name="Office Theme" id="{62F939B6-93AF-4DB8-9C6B-D6C7DFDC589F}" vid="{4A3C46E8-61CC-4603-A589-7422A47A8E4A}"/>
+      <thm15:themeFamily xmlns="" xmlns:thm15="http://schemas.microsoft.com/office/thememl/2012/main" name="Office Theme" id="{62F939B6-93AF-4DB8-9C6B-D6C7DFDC589F}" vid="{4A3C46E8-61CC-4603-A589-7422A47A8E4A}"/>
     </a:ext>
   </a:extLst>
 </a:theme>
@@ -9034,7 +9770,7 @@
 </file>
 
 <file path=customXml/itemProps1.xml><?xml version="1.0" encoding="utf-8"?>
-<ds:datastoreItem xmlns:ds="http://schemas.openxmlformats.org/officeDocument/2006/customXml" ds:itemID="{E8F7EE01-5A41-4C02-9E39-370A4E02DF82}">
+<ds:datastoreItem xmlns:ds="http://schemas.openxmlformats.org/officeDocument/2006/customXml" ds:itemID="{48AF9446-44C5-4912-B8D4-93FDBA69B273}">
   <ds:schemaRefs>
     <ds:schemaRef ds:uri="http://schemas.openxmlformats.org/officeDocument/2006/bibliography"/>
   </ds:schemaRefs>

</xml_diff>

<commit_message>
Adding details in Lab on Kafka Streams.
</commit_message>
<xml_diff>
--- a/Getting started with Kafka.docx
+++ b/Getting started with Kafka.docx
@@ -6775,10 +6775,7 @@
       <w:bookmarkStart w:id="20" w:name="_Toc474153808"/>
       <w:r>
         <w:lastRenderedPageBreak/>
-        <w:t xml:space="preserve">Kafka </w:t>
-      </w:r>
-      <w:r>
-        <w:t>Streams</w:t>
+        <w:t>Kafka Streams</w:t>
       </w:r>
     </w:p>
     <w:p>
@@ -6916,16 +6913,7 @@
         <w:pStyle w:val="Heading2"/>
       </w:pPr>
       <w:r>
-        <w:t xml:space="preserve">Preparation </w:t>
-      </w:r>
-      <w:r>
-        <w:t xml:space="preserve">2 </w:t>
-      </w:r>
-      <w:r>
-        <w:t xml:space="preserve">– </w:t>
-      </w:r>
-      <w:r>
-        <w:t>Install maven on VM</w:t>
+        <w:t>Preparation 2 – Install maven on VM</w:t>
       </w:r>
     </w:p>
     <w:p>
@@ -7389,16 +7377,17 @@
       <w:proofErr w:type="spellEnd"/>
     </w:p>
     <w:p>
+      <w:bookmarkStart w:id="21" w:name="_GoBack"/>
       <w:r>
         <w:rPr>
           <w:noProof/>
         </w:rPr>
         <w:lastRenderedPageBreak/>
         <w:drawing>
-          <wp:inline distT="0" distB="0" distL="0" distR="0" wp14:anchorId="43440825" wp14:editId="1374C41A">
-            <wp:extent cx="5972810" cy="921385"/>
-            <wp:effectExtent l="0" t="0" r="8890" b="0"/>
-            <wp:docPr id="53" name="Picture 53"/>
+          <wp:inline distT="0" distB="0" distL="0" distR="0" wp14:anchorId="78484DA6" wp14:editId="67177CF0">
+            <wp:extent cx="5972810" cy="2200275"/>
+            <wp:effectExtent l="0" t="0" r="8890" b="9525"/>
+            <wp:docPr id="6" name="Picture 6"/>
             <wp:cNvGraphicFramePr>
               <a:graphicFrameLocks xmlns:a="http://schemas.openxmlformats.org/drawingml/2006/main" noChangeAspect="1"/>
             </wp:cNvGraphicFramePr>
@@ -7418,7 +7407,7 @@
                   <pic:spPr>
                     <a:xfrm>
                       <a:off x="0" y="0"/>
-                      <a:ext cx="5972810" cy="921385"/>
+                      <a:ext cx="5972810" cy="2200275"/>
                     </a:xfrm>
                     <a:prstGeom prst="rect">
                       <a:avLst/>
@@ -7430,6 +7419,2000 @@
           </wp:inline>
         </w:drawing>
       </w:r>
+      <w:bookmarkEnd w:id="21"/>
+    </w:p>
+    <w:p>
+      <w:r>
+        <w:t>Check in Kafka Tool what happened in terms of topics. Note: Kafka Streams uses Kafka Topics as the intermediate stages for streams.</w:t>
+      </w:r>
+    </w:p>
+    <w:p>
+      <w:r>
+        <w:rPr>
+          <w:noProof/>
+        </w:rPr>
+        <w:drawing>
+          <wp:inline distT="0" distB="0" distL="0" distR="0" wp14:anchorId="4BFA02C1" wp14:editId="5B9693AF">
+            <wp:extent cx="5972810" cy="2715260"/>
+            <wp:effectExtent l="0" t="0" r="8890" b="8890"/>
+            <wp:docPr id="54" name="Picture 54"/>
+            <wp:cNvGraphicFramePr>
+              <a:graphicFrameLocks xmlns:a="http://schemas.openxmlformats.org/drawingml/2006/main" noChangeAspect="1"/>
+            </wp:cNvGraphicFramePr>
+            <a:graphic xmlns:a="http://schemas.openxmlformats.org/drawingml/2006/main">
+              <a:graphicData uri="http://schemas.openxmlformats.org/drawingml/2006/picture">
+                <pic:pic xmlns:pic="http://schemas.openxmlformats.org/drawingml/2006/picture">
+                  <pic:nvPicPr>
+                    <pic:cNvPr id="0" name=""/>
+                    <pic:cNvPicPr/>
+                  </pic:nvPicPr>
+                  <pic:blipFill>
+                    <a:blip r:embed="rId68"/>
+                    <a:stretch>
+                      <a:fillRect/>
+                    </a:stretch>
+                  </pic:blipFill>
+                  <pic:spPr>
+                    <a:xfrm>
+                      <a:off x="0" y="0"/>
+                      <a:ext cx="5972810" cy="2715260"/>
+                    </a:xfrm>
+                    <a:prstGeom prst="rect">
+                      <a:avLst/>
+                    </a:prstGeom>
+                  </pic:spPr>
+                </pic:pic>
+              </a:graphicData>
+            </a:graphic>
+          </wp:inline>
+        </w:drawing>
+      </w:r>
+    </w:p>
+    <w:p>
+      <w:r>
+        <w:t>You can inspect the messages published for example to Top3CountrySizePerContinent (both key and message are of type String):</w:t>
+      </w:r>
+    </w:p>
+    <w:p>
+      <w:r>
+        <w:rPr>
+          <w:noProof/>
+        </w:rPr>
+        <w:lastRenderedPageBreak/>
+        <w:drawing>
+          <wp:inline distT="0" distB="0" distL="0" distR="0" wp14:anchorId="0602FE46" wp14:editId="390927B8">
+            <wp:extent cx="5972810" cy="2840355"/>
+            <wp:effectExtent l="0" t="0" r="8890" b="0"/>
+            <wp:docPr id="55" name="Picture 55"/>
+            <wp:cNvGraphicFramePr>
+              <a:graphicFrameLocks xmlns:a="http://schemas.openxmlformats.org/drawingml/2006/main" noChangeAspect="1"/>
+            </wp:cNvGraphicFramePr>
+            <a:graphic xmlns:a="http://schemas.openxmlformats.org/drawingml/2006/main">
+              <a:graphicData uri="http://schemas.openxmlformats.org/drawingml/2006/picture">
+                <pic:pic xmlns:pic="http://schemas.openxmlformats.org/drawingml/2006/picture">
+                  <pic:nvPicPr>
+                    <pic:cNvPr id="0" name=""/>
+                    <pic:cNvPicPr/>
+                  </pic:nvPicPr>
+                  <pic:blipFill>
+                    <a:blip r:embed="rId69"/>
+                    <a:stretch>
+                      <a:fillRect/>
+                    </a:stretch>
+                  </pic:blipFill>
+                  <pic:spPr>
+                    <a:xfrm>
+                      <a:off x="0" y="0"/>
+                      <a:ext cx="5972810" cy="2840355"/>
+                    </a:xfrm>
+                    <a:prstGeom prst="rect">
+                      <a:avLst/>
+                    </a:prstGeom>
+                  </pic:spPr>
+                </pic:pic>
+              </a:graphicData>
+            </a:graphic>
+          </wp:inline>
+        </w:drawing>
+      </w:r>
+    </w:p>
+    <w:p>
+      <w:r>
+        <w:t xml:space="preserve">You will see messages that represent the latest </w:t>
+      </w:r>
+      <w:r>
+        <w:t>status of the Top3 per continent. Each time a message appears for Africa, something has changed in the Top 3 for Africa – or: a country message was published for a country that was large enough to make it into the top3 until now. Note that this country may not be in the top3 in the near future, when even bigger countries make an appearance.</w:t>
+      </w:r>
+    </w:p>
+    <w:p>
+      <w:r>
+        <w:t xml:space="preserve">Now it is interesting to inspect the Java code that constitutes this Kafka Streams application. What is done to make the logic rock. </w:t>
+      </w:r>
+    </w:p>
+    <w:p>
+      <w:r>
+        <w:t>When you strip it down, the core logic for extracting the running country count per continent is not much more than:</w:t>
+      </w:r>
+    </w:p>
+    <w:p>
+      <w:pPr>
+        <w:rPr>
+          <w:rFonts w:ascii="Lucida Console" w:hAnsi="Lucida Console"/>
+          <w:sz w:val="18"/>
+        </w:rPr>
+      </w:pPr>
+      <w:proofErr w:type="spellStart"/>
+      <w:r>
+        <w:rPr>
+          <w:rFonts w:ascii="Lucida Console" w:hAnsi="Lucida Console"/>
+          <w:sz w:val="18"/>
+        </w:rPr>
+        <w:t>KStreamBuilder</w:t>
+      </w:r>
+      <w:proofErr w:type="spellEnd"/>
+      <w:r>
+        <w:rPr>
+          <w:rFonts w:ascii="Lucida Console" w:hAnsi="Lucida Console"/>
+          <w:sz w:val="18"/>
+        </w:rPr>
+        <w:t xml:space="preserve"> </w:t>
+      </w:r>
+      <w:proofErr w:type="spellStart"/>
+      <w:r>
+        <w:rPr>
+          <w:rFonts w:ascii="Lucida Console" w:hAnsi="Lucida Console"/>
+          <w:sz w:val="18"/>
+        </w:rPr>
+        <w:t>kStreamBuilder</w:t>
+      </w:r>
+      <w:proofErr w:type="spellEnd"/>
+      <w:r>
+        <w:rPr>
+          <w:rFonts w:ascii="Lucida Console" w:hAnsi="Lucida Console"/>
+          <w:sz w:val="18"/>
+        </w:rPr>
+        <w:t xml:space="preserve"> = new </w:t>
+      </w:r>
+      <w:proofErr w:type="spellStart"/>
+      <w:r>
+        <w:rPr>
+          <w:rFonts w:ascii="Lucida Console" w:hAnsi="Lucida Console"/>
+          <w:sz w:val="18"/>
+        </w:rPr>
+        <w:t>KStreamBuilder</w:t>
+      </w:r>
+      <w:proofErr w:type="spellEnd"/>
+      <w:r>
+        <w:rPr>
+          <w:rFonts w:ascii="Lucida Console" w:hAnsi="Lucida Console"/>
+          <w:sz w:val="18"/>
+        </w:rPr>
+        <w:t>();</w:t>
+      </w:r>
+    </w:p>
+    <w:p>
+      <w:pPr>
+        <w:rPr>
+          <w:rFonts w:ascii="Lucida Console" w:hAnsi="Lucida Console"/>
+          <w:sz w:val="18"/>
+        </w:rPr>
+      </w:pPr>
+      <w:r>
+        <w:rPr>
+          <w:rFonts w:ascii="Lucida Console" w:hAnsi="Lucida Console"/>
+          <w:sz w:val="18"/>
+        </w:rPr>
+        <w:t>// the source of all streaming analysis is the topic with country messages</w:t>
+      </w:r>
+      <w:r>
+        <w:rPr>
+          <w:rFonts w:ascii="Lucida Console" w:hAnsi="Lucida Console"/>
+          <w:sz w:val="18"/>
+        </w:rPr>
+        <w:br/>
+      </w:r>
+      <w:proofErr w:type="spellStart"/>
+      <w:r>
+        <w:rPr>
+          <w:rFonts w:ascii="Lucida Console" w:hAnsi="Lucida Console"/>
+          <w:sz w:val="18"/>
+        </w:rPr>
+        <w:t>KStream</w:t>
+      </w:r>
+      <w:proofErr w:type="spellEnd"/>
+      <w:r>
+        <w:rPr>
+          <w:rFonts w:ascii="Lucida Console" w:hAnsi="Lucida Console"/>
+          <w:sz w:val="18"/>
+        </w:rPr>
+        <w:t xml:space="preserve">&lt;String, </w:t>
+      </w:r>
+      <w:proofErr w:type="spellStart"/>
+      <w:r>
+        <w:rPr>
+          <w:rFonts w:ascii="Lucida Console" w:hAnsi="Lucida Console"/>
+          <w:sz w:val="18"/>
+        </w:rPr>
+        <w:t>CountryMessage</w:t>
+      </w:r>
+      <w:proofErr w:type="spellEnd"/>
+      <w:r>
+        <w:rPr>
+          <w:rFonts w:ascii="Lucida Console" w:hAnsi="Lucida Console"/>
+          <w:sz w:val="18"/>
+        </w:rPr>
+        <w:t xml:space="preserve">&gt; </w:t>
+      </w:r>
+      <w:proofErr w:type="spellStart"/>
+      <w:r>
+        <w:rPr>
+          <w:rFonts w:ascii="Lucida Console" w:hAnsi="Lucida Console"/>
+          <w:sz w:val="18"/>
+        </w:rPr>
+        <w:t>countriesStream</w:t>
+      </w:r>
+      <w:proofErr w:type="spellEnd"/>
+      <w:r>
+        <w:rPr>
+          <w:rFonts w:ascii="Lucida Console" w:hAnsi="Lucida Console"/>
+          <w:sz w:val="18"/>
+        </w:rPr>
+        <w:t xml:space="preserve"> = </w:t>
+      </w:r>
+      <w:proofErr w:type="spellStart"/>
+      <w:r>
+        <w:rPr>
+          <w:rFonts w:ascii="Lucida Console" w:hAnsi="Lucida Console"/>
+          <w:sz w:val="18"/>
+        </w:rPr>
+        <w:t>kStreamBuilder.stream</w:t>
+      </w:r>
+      <w:proofErr w:type="spellEnd"/>
+      <w:r>
+        <w:rPr>
+          <w:rFonts w:ascii="Lucida Console" w:hAnsi="Lucida Console"/>
+          <w:sz w:val="18"/>
+        </w:rPr>
+        <w:t>(</w:t>
+      </w:r>
+      <w:proofErr w:type="spellStart"/>
+      <w:r>
+        <w:rPr>
+          <w:rFonts w:ascii="Lucida Console" w:hAnsi="Lucida Console"/>
+          <w:sz w:val="18"/>
+        </w:rPr>
+        <w:t>stringSerde</w:t>
+      </w:r>
+      <w:proofErr w:type="spellEnd"/>
+      <w:r>
+        <w:rPr>
+          <w:rFonts w:ascii="Lucida Console" w:hAnsi="Lucida Console"/>
+          <w:sz w:val="18"/>
+        </w:rPr>
+        <w:t xml:space="preserve">, </w:t>
+      </w:r>
+      <w:proofErr w:type="spellStart"/>
+      <w:r>
+        <w:rPr>
+          <w:rFonts w:ascii="Lucida Console" w:hAnsi="Lucida Console"/>
+          <w:sz w:val="18"/>
+        </w:rPr>
+        <w:t>countryMessageSerde</w:t>
+      </w:r>
+      <w:proofErr w:type="spellEnd"/>
+      <w:r>
+        <w:rPr>
+          <w:rFonts w:ascii="Lucida Console" w:hAnsi="Lucida Console"/>
+          <w:sz w:val="18"/>
+        </w:rPr>
+        <w:t>, "countries");</w:t>
+      </w:r>
+    </w:p>
+    <w:p>
+      <w:r>
+        <w:rPr>
+          <w:rFonts w:ascii="Lucida Console" w:hAnsi="Lucida Console"/>
+          <w:sz w:val="18"/>
+        </w:rPr>
+        <w:t xml:space="preserve">// running count of countries per continent, published in topic </w:t>
+      </w:r>
+      <w:proofErr w:type="spellStart"/>
+      <w:r>
+        <w:rPr>
+          <w:rFonts w:ascii="Lucida Console" w:hAnsi="Lucida Console"/>
+          <w:sz w:val="18"/>
+        </w:rPr>
+        <w:t>RunningCountryCountPerContinent</w:t>
+      </w:r>
+      <w:proofErr w:type="spellEnd"/>
+      <w:r>
+        <w:rPr>
+          <w:rFonts w:ascii="Lucida Console" w:hAnsi="Lucida Console"/>
+          <w:sz w:val="18"/>
+        </w:rPr>
+        <w:br/>
+      </w:r>
+      <w:proofErr w:type="spellStart"/>
+      <w:r>
+        <w:rPr>
+          <w:rFonts w:ascii="Lucida Console" w:hAnsi="Lucida Console"/>
+          <w:sz w:val="18"/>
+        </w:rPr>
+        <w:t>KTable</w:t>
+      </w:r>
+      <w:proofErr w:type="spellEnd"/>
+      <w:r>
+        <w:rPr>
+          <w:rFonts w:ascii="Lucida Console" w:hAnsi="Lucida Console"/>
+          <w:sz w:val="18"/>
+        </w:rPr>
+        <w:t>&lt;</w:t>
+      </w:r>
+      <w:proofErr w:type="spellStart"/>
+      <w:r>
+        <w:rPr>
+          <w:rFonts w:ascii="Lucida Console" w:hAnsi="Lucida Console"/>
+          <w:sz w:val="18"/>
+        </w:rPr>
+        <w:t>String,Long</w:t>
+      </w:r>
+      <w:proofErr w:type="spellEnd"/>
+      <w:r>
+        <w:rPr>
+          <w:rFonts w:ascii="Lucida Console" w:hAnsi="Lucida Console"/>
+          <w:sz w:val="18"/>
+        </w:rPr>
+        <w:t xml:space="preserve">&gt; </w:t>
+      </w:r>
+      <w:proofErr w:type="spellStart"/>
+      <w:r>
+        <w:rPr>
+          <w:rFonts w:ascii="Lucida Console" w:hAnsi="Lucida Console"/>
+          <w:sz w:val="18"/>
+        </w:rPr>
+        <w:t>runningCountriesCountPerContinent</w:t>
+      </w:r>
+      <w:proofErr w:type="spellEnd"/>
+      <w:r>
+        <w:rPr>
+          <w:rFonts w:ascii="Lucida Console" w:hAnsi="Lucida Console"/>
+          <w:sz w:val="18"/>
+        </w:rPr>
+        <w:t xml:space="preserve"> = </w:t>
+      </w:r>
+      <w:r>
+        <w:rPr>
+          <w:rFonts w:ascii="Lucida Console" w:hAnsi="Lucida Console"/>
+          <w:sz w:val="18"/>
+        </w:rPr>
+        <w:br/>
+        <w:t xml:space="preserve">  </w:t>
+      </w:r>
+      <w:proofErr w:type="spellStart"/>
+      <w:r>
+        <w:rPr>
+          <w:rFonts w:ascii="Lucida Console" w:hAnsi="Lucida Console"/>
+          <w:sz w:val="18"/>
+        </w:rPr>
+        <w:t>countriesStream</w:t>
+      </w:r>
+      <w:proofErr w:type="spellEnd"/>
+      <w:r>
+        <w:rPr>
+          <w:rFonts w:ascii="Lucida Console" w:hAnsi="Lucida Console"/>
+          <w:sz w:val="18"/>
+        </w:rPr>
+        <w:br/>
+      </w:r>
+      <w:r>
+        <w:rPr>
+          <w:rFonts w:ascii="Lucida Console" w:hAnsi="Lucida Console"/>
+          <w:sz w:val="18"/>
+        </w:rPr>
+        <w:t>.</w:t>
+      </w:r>
+      <w:proofErr w:type="spellStart"/>
+      <w:r>
+        <w:rPr>
+          <w:rFonts w:ascii="Lucida Console" w:hAnsi="Lucida Console"/>
+          <w:sz w:val="18"/>
+        </w:rPr>
+        <w:t>selectKey</w:t>
+      </w:r>
+      <w:proofErr w:type="spellEnd"/>
+      <w:r>
+        <w:rPr>
+          <w:rFonts w:ascii="Lucida Console" w:hAnsi="Lucida Console"/>
+          <w:sz w:val="18"/>
+        </w:rPr>
+        <w:t xml:space="preserve">((k, country) -&gt; </w:t>
+      </w:r>
+      <w:proofErr w:type="spellStart"/>
+      <w:r>
+        <w:rPr>
+          <w:rFonts w:ascii="Lucida Console" w:hAnsi="Lucida Console"/>
+          <w:sz w:val="18"/>
+        </w:rPr>
+        <w:t>country.continent</w:t>
+      </w:r>
+      <w:proofErr w:type="spellEnd"/>
+      <w:r>
+        <w:rPr>
+          <w:rFonts w:ascii="Lucida Console" w:hAnsi="Lucida Console"/>
+          <w:sz w:val="18"/>
+        </w:rPr>
+        <w:t>)</w:t>
+      </w:r>
+      <w:r>
+        <w:rPr>
+          <w:rFonts w:ascii="Lucida Console" w:hAnsi="Lucida Console"/>
+          <w:sz w:val="18"/>
+        </w:rPr>
+        <w:br/>
+      </w:r>
+      <w:r>
+        <w:rPr>
+          <w:rFonts w:ascii="Lucida Console" w:hAnsi="Lucida Console"/>
+          <w:sz w:val="18"/>
+        </w:rPr>
+        <w:t>.</w:t>
+      </w:r>
+      <w:proofErr w:type="spellStart"/>
+      <w:r>
+        <w:rPr>
+          <w:rFonts w:ascii="Lucida Console" w:hAnsi="Lucida Console"/>
+          <w:sz w:val="18"/>
+        </w:rPr>
+        <w:t>countByKey</w:t>
+      </w:r>
+      <w:proofErr w:type="spellEnd"/>
+      <w:r>
+        <w:rPr>
+          <w:rFonts w:ascii="Lucida Console" w:hAnsi="Lucida Console"/>
+          <w:sz w:val="18"/>
+        </w:rPr>
+        <w:t>("Counts")</w:t>
+      </w:r>
+      <w:r>
+        <w:rPr>
+          <w:rFonts w:ascii="Lucida Console" w:hAnsi="Lucida Console"/>
+          <w:sz w:val="18"/>
+        </w:rPr>
+        <w:br/>
+        <w:t>;</w:t>
+      </w:r>
+      <w:r>
+        <w:rPr>
+          <w:rFonts w:ascii="Lucida Console" w:hAnsi="Lucida Console"/>
+          <w:sz w:val="18"/>
+        </w:rPr>
+        <w:br/>
+        <w:t xml:space="preserve">// publish running count to Kafka topic </w:t>
+      </w:r>
+      <w:proofErr w:type="spellStart"/>
+      <w:r>
+        <w:rPr>
+          <w:rFonts w:ascii="Lucida Console" w:hAnsi="Lucida Console"/>
+          <w:sz w:val="18"/>
+        </w:rPr>
+        <w:t>RunningCountryCountPerContinent</w:t>
+      </w:r>
+      <w:proofErr w:type="spellEnd"/>
+      <w:r>
+        <w:rPr>
+          <w:rFonts w:ascii="Lucida Console" w:hAnsi="Lucida Console"/>
+          <w:sz w:val="18"/>
+        </w:rPr>
+        <w:br/>
+      </w:r>
+      <w:proofErr w:type="spellStart"/>
+      <w:r>
+        <w:rPr>
+          <w:rFonts w:ascii="Lucida Console" w:hAnsi="Lucida Console"/>
+          <w:sz w:val="18"/>
+        </w:rPr>
+        <w:t>runningCountriesCountPerContinent.toStream</w:t>
+      </w:r>
+      <w:proofErr w:type="spellEnd"/>
+      <w:r>
+        <w:rPr>
+          <w:rFonts w:ascii="Lucida Console" w:hAnsi="Lucida Console"/>
+          <w:sz w:val="18"/>
+        </w:rPr>
+        <w:t>().to(</w:t>
+      </w:r>
+      <w:proofErr w:type="spellStart"/>
+      <w:r>
+        <w:rPr>
+          <w:rFonts w:ascii="Lucida Console" w:hAnsi="Lucida Console"/>
+          <w:sz w:val="18"/>
+        </w:rPr>
+        <w:t>stringSerde</w:t>
+      </w:r>
+      <w:proofErr w:type="spellEnd"/>
+      <w:r>
+        <w:rPr>
+          <w:rFonts w:ascii="Lucida Console" w:hAnsi="Lucida Console"/>
+          <w:sz w:val="18"/>
+        </w:rPr>
+        <w:t xml:space="preserve">, </w:t>
+      </w:r>
+      <w:proofErr w:type="spellStart"/>
+      <w:r>
+        <w:rPr>
+          <w:rFonts w:ascii="Lucida Console" w:hAnsi="Lucida Console"/>
+          <w:sz w:val="18"/>
+        </w:rPr>
+        <w:t>longSerde</w:t>
+      </w:r>
+      <w:proofErr w:type="spellEnd"/>
+      <w:r>
+        <w:rPr>
+          <w:rFonts w:ascii="Lucida Console" w:hAnsi="Lucida Console"/>
+          <w:sz w:val="18"/>
+        </w:rPr>
+        <w:t>,  "</w:t>
+      </w:r>
+      <w:proofErr w:type="spellStart"/>
+      <w:r>
+        <w:rPr>
+          <w:rFonts w:ascii="Lucida Console" w:hAnsi="Lucida Console"/>
+          <w:sz w:val="18"/>
+        </w:rPr>
+        <w:t>RunningCountryCountPerContinent</w:t>
+      </w:r>
+      <w:proofErr w:type="spellEnd"/>
+      <w:r>
+        <w:rPr>
+          <w:rFonts w:ascii="Lucida Console" w:hAnsi="Lucida Console"/>
+          <w:sz w:val="18"/>
+        </w:rPr>
+        <w:t>");</w:t>
+      </w:r>
+      <w:r>
+        <w:rPr>
+          <w:rFonts w:ascii="Lucida Console" w:hAnsi="Lucida Console"/>
+          <w:sz w:val="18"/>
+        </w:rPr>
+        <w:br/>
+        <w:t>// print results to the condole</w:t>
+      </w:r>
+      <w:r>
+        <w:rPr>
+          <w:rFonts w:ascii="Lucida Console" w:hAnsi="Lucida Console"/>
+          <w:sz w:val="18"/>
+        </w:rPr>
+        <w:br/>
+      </w:r>
+      <w:proofErr w:type="spellStart"/>
+      <w:r>
+        <w:rPr>
+          <w:rFonts w:ascii="Lucida Console" w:hAnsi="Lucida Console"/>
+          <w:sz w:val="18"/>
+        </w:rPr>
+        <w:t>runningCountriesCountPerContinent.print</w:t>
+      </w:r>
+      <w:proofErr w:type="spellEnd"/>
+      <w:r>
+        <w:rPr>
+          <w:rFonts w:ascii="Lucida Console" w:hAnsi="Lucida Console"/>
+          <w:sz w:val="18"/>
+        </w:rPr>
+        <w:t>(</w:t>
+      </w:r>
+      <w:proofErr w:type="spellStart"/>
+      <w:r>
+        <w:rPr>
+          <w:rFonts w:ascii="Lucida Console" w:hAnsi="Lucida Console"/>
+          <w:sz w:val="18"/>
+        </w:rPr>
+        <w:t>stringSerde</w:t>
+      </w:r>
+      <w:proofErr w:type="spellEnd"/>
+      <w:r>
+        <w:rPr>
+          <w:rFonts w:ascii="Lucida Console" w:hAnsi="Lucida Console"/>
+          <w:sz w:val="18"/>
+        </w:rPr>
+        <w:t xml:space="preserve">, </w:t>
+      </w:r>
+      <w:proofErr w:type="spellStart"/>
+      <w:r>
+        <w:rPr>
+          <w:rFonts w:ascii="Lucida Console" w:hAnsi="Lucida Console"/>
+          <w:sz w:val="18"/>
+        </w:rPr>
+        <w:t>longSerde</w:t>
+      </w:r>
+      <w:proofErr w:type="spellEnd"/>
+      <w:r>
+        <w:rPr>
+          <w:rFonts w:ascii="Lucida Console" w:hAnsi="Lucida Console"/>
+          <w:sz w:val="18"/>
+        </w:rPr>
+        <w:t>);</w:t>
+      </w:r>
+      <w:r>
+        <w:br w:type="page"/>
+      </w:r>
+    </w:p>
+    <w:p>
+      <w:r>
+        <w:lastRenderedPageBreak/>
+        <w:t xml:space="preserve">The running sum of combined populations per continent is calculated and published to Kafka Topic </w:t>
+      </w:r>
+      <w:proofErr w:type="spellStart"/>
+      <w:r>
+        <w:rPr>
+          <w:rFonts w:ascii="Lucida Console" w:hAnsi="Lucida Console"/>
+          <w:i/>
+          <w:sz w:val="18"/>
+        </w:rPr>
+        <w:t>RunningPopulationSumPerContinent</w:t>
+      </w:r>
+      <w:proofErr w:type="spellEnd"/>
+      <w:r>
+        <w:rPr>
+          <w:rFonts w:ascii="Lucida Console" w:hAnsi="Lucida Console"/>
+          <w:sz w:val="18"/>
+        </w:rPr>
+        <w:t>.</w:t>
+      </w:r>
+    </w:p>
+    <w:p>
+      <w:pPr>
+        <w:rPr>
+          <w:rFonts w:ascii="Lucida Console" w:hAnsi="Lucida Console"/>
+          <w:sz w:val="18"/>
+        </w:rPr>
+      </w:pPr>
+      <w:r>
+        <w:rPr>
+          <w:rFonts w:ascii="Lucida Console" w:hAnsi="Lucida Console"/>
+          <w:sz w:val="18"/>
+        </w:rPr>
+        <w:t xml:space="preserve">// running sum of population sizes per continent, published in topic </w:t>
+      </w:r>
+      <w:proofErr w:type="spellStart"/>
+      <w:r>
+        <w:rPr>
+          <w:rFonts w:ascii="Lucida Console" w:hAnsi="Lucida Console"/>
+          <w:sz w:val="18"/>
+        </w:rPr>
+        <w:t>RunningPopulationSumPerContinent</w:t>
+      </w:r>
+      <w:proofErr w:type="spellEnd"/>
+    </w:p>
+    <w:p>
+      <w:pPr>
+        <w:rPr>
+          <w:rFonts w:ascii="Lucida Console" w:hAnsi="Lucida Console"/>
+          <w:sz w:val="18"/>
+        </w:rPr>
+      </w:pPr>
+      <w:r>
+        <w:rPr>
+          <w:rFonts w:ascii="Lucida Console" w:hAnsi="Lucida Console"/>
+          <w:sz w:val="18"/>
+        </w:rPr>
+        <w:t xml:space="preserve">// </w:t>
+      </w:r>
+      <w:proofErr w:type="spellStart"/>
+      <w:r>
+        <w:rPr>
+          <w:rFonts w:ascii="Lucida Console" w:hAnsi="Lucida Console"/>
+          <w:sz w:val="18"/>
+        </w:rPr>
+        <w:t>selectKey</w:t>
+      </w:r>
+      <w:proofErr w:type="spellEnd"/>
+      <w:r>
+        <w:rPr>
+          <w:rFonts w:ascii="Lucida Console" w:hAnsi="Lucida Console"/>
+          <w:sz w:val="18"/>
+        </w:rPr>
+        <w:t xml:space="preserve"> assigns the key to group by to each record, in this case continent</w:t>
+      </w:r>
+    </w:p>
+    <w:p>
+      <w:pPr>
+        <w:rPr>
+          <w:rFonts w:ascii="Lucida Console" w:hAnsi="Lucida Console"/>
+          <w:sz w:val="18"/>
+        </w:rPr>
+      </w:pPr>
+      <w:r>
+        <w:rPr>
+          <w:rFonts w:ascii="Lucida Console" w:hAnsi="Lucida Console"/>
+          <w:sz w:val="18"/>
+        </w:rPr>
+        <w:t>// the aggregation itself is a simple summation of populations (per continent)</w:t>
+      </w:r>
+    </w:p>
+    <w:p>
+      <w:pPr>
+        <w:rPr>
+          <w:rFonts w:ascii="Lucida Console" w:hAnsi="Lucida Console"/>
+          <w:sz w:val="18"/>
+        </w:rPr>
+      </w:pPr>
+      <w:proofErr w:type="spellStart"/>
+      <w:r>
+        <w:rPr>
+          <w:rFonts w:ascii="Lucida Console" w:hAnsi="Lucida Console"/>
+          <w:sz w:val="18"/>
+        </w:rPr>
+        <w:t>KTable</w:t>
+      </w:r>
+      <w:proofErr w:type="spellEnd"/>
+      <w:r>
+        <w:rPr>
+          <w:rFonts w:ascii="Lucida Console" w:hAnsi="Lucida Console"/>
+          <w:sz w:val="18"/>
+        </w:rPr>
+        <w:t>&lt;</w:t>
+      </w:r>
+      <w:proofErr w:type="spellStart"/>
+      <w:r>
+        <w:rPr>
+          <w:rFonts w:ascii="Lucida Console" w:hAnsi="Lucida Console"/>
+          <w:sz w:val="18"/>
+        </w:rPr>
+        <w:t>String,Integer</w:t>
+      </w:r>
+      <w:proofErr w:type="spellEnd"/>
+      <w:r>
+        <w:rPr>
+          <w:rFonts w:ascii="Lucida Console" w:hAnsi="Lucida Console"/>
+          <w:sz w:val="18"/>
+        </w:rPr>
+        <w:t xml:space="preserve">&gt; </w:t>
+      </w:r>
+      <w:proofErr w:type="spellStart"/>
+      <w:r>
+        <w:rPr>
+          <w:rFonts w:ascii="Lucida Console" w:hAnsi="Lucida Console"/>
+          <w:sz w:val="18"/>
+        </w:rPr>
+        <w:t>runningPopulationSumPerContinent</w:t>
+      </w:r>
+      <w:proofErr w:type="spellEnd"/>
+      <w:r>
+        <w:rPr>
+          <w:rFonts w:ascii="Lucida Console" w:hAnsi="Lucida Console"/>
+          <w:sz w:val="18"/>
+        </w:rPr>
+        <w:t xml:space="preserve"> = </w:t>
+      </w:r>
+      <w:proofErr w:type="spellStart"/>
+      <w:r>
+        <w:rPr>
+          <w:rFonts w:ascii="Lucida Console" w:hAnsi="Lucida Console"/>
+          <w:sz w:val="18"/>
+        </w:rPr>
+        <w:t>countriesStream</w:t>
+      </w:r>
+      <w:proofErr w:type="spellEnd"/>
+    </w:p>
+    <w:p>
+      <w:pPr>
+        <w:rPr>
+          <w:rFonts w:ascii="Lucida Console" w:hAnsi="Lucida Console"/>
+          <w:sz w:val="18"/>
+        </w:rPr>
+      </w:pPr>
+      <w:r>
+        <w:rPr>
+          <w:rFonts w:ascii="Lucida Console" w:hAnsi="Lucida Console"/>
+          <w:sz w:val="18"/>
+        </w:rPr>
+        <w:t xml:space="preserve">                      .</w:t>
+      </w:r>
+      <w:proofErr w:type="spellStart"/>
+      <w:r>
+        <w:rPr>
+          <w:rFonts w:ascii="Lucida Console" w:hAnsi="Lucida Console"/>
+          <w:sz w:val="18"/>
+        </w:rPr>
+        <w:t>selectKey</w:t>
+      </w:r>
+      <w:proofErr w:type="spellEnd"/>
+      <w:r>
+        <w:rPr>
+          <w:rFonts w:ascii="Lucida Console" w:hAnsi="Lucida Console"/>
+          <w:sz w:val="18"/>
+        </w:rPr>
+        <w:t xml:space="preserve">((k, country) -&gt; </w:t>
+      </w:r>
+      <w:proofErr w:type="spellStart"/>
+      <w:r>
+        <w:rPr>
+          <w:rFonts w:ascii="Lucida Console" w:hAnsi="Lucida Console"/>
+          <w:sz w:val="18"/>
+        </w:rPr>
+        <w:t>country.continent</w:t>
+      </w:r>
+      <w:proofErr w:type="spellEnd"/>
+      <w:r>
+        <w:rPr>
+          <w:rFonts w:ascii="Lucida Console" w:hAnsi="Lucida Console"/>
+          <w:sz w:val="18"/>
+        </w:rPr>
+        <w:t>)</w:t>
+      </w:r>
+    </w:p>
+    <w:p>
+      <w:pPr>
+        <w:rPr>
+          <w:rFonts w:ascii="Lucida Console" w:hAnsi="Lucida Console"/>
+          <w:sz w:val="18"/>
+        </w:rPr>
+      </w:pPr>
+      <w:r>
+        <w:rPr>
+          <w:rFonts w:ascii="Lucida Console" w:hAnsi="Lucida Console"/>
+          <w:sz w:val="18"/>
+        </w:rPr>
+        <w:t xml:space="preserve">                      .</w:t>
+      </w:r>
+      <w:proofErr w:type="spellStart"/>
+      <w:r>
+        <w:rPr>
+          <w:rFonts w:ascii="Lucida Console" w:hAnsi="Lucida Console"/>
+          <w:sz w:val="18"/>
+        </w:rPr>
+        <w:t>aggregateByKey</w:t>
+      </w:r>
+      <w:proofErr w:type="spellEnd"/>
+      <w:r>
+        <w:rPr>
+          <w:rFonts w:ascii="Lucida Console" w:hAnsi="Lucida Console"/>
+          <w:sz w:val="18"/>
+        </w:rPr>
+        <w:t xml:space="preserve">( </w:t>
+      </w:r>
+    </w:p>
+    <w:p>
+      <w:pPr>
+        <w:rPr>
+          <w:rFonts w:ascii="Lucida Console" w:hAnsi="Lucida Console"/>
+          <w:sz w:val="18"/>
+        </w:rPr>
+      </w:pPr>
+      <w:r>
+        <w:rPr>
+          <w:rFonts w:ascii="Lucida Console" w:hAnsi="Lucida Console"/>
+          <w:sz w:val="18"/>
+        </w:rPr>
+        <w:t xml:space="preserve">                          () -&gt; { return 0;}</w:t>
+      </w:r>
+    </w:p>
+    <w:p>
+      <w:pPr>
+        <w:rPr>
+          <w:rFonts w:ascii="Lucida Console" w:hAnsi="Lucida Console"/>
+          <w:sz w:val="18"/>
+        </w:rPr>
+      </w:pPr>
+      <w:r>
+        <w:rPr>
+          <w:rFonts w:ascii="Lucida Console" w:hAnsi="Lucida Console"/>
+          <w:sz w:val="18"/>
+        </w:rPr>
+        <w:t xml:space="preserve">                        , (continent, </w:t>
+      </w:r>
+      <w:proofErr w:type="spellStart"/>
+      <w:r>
+        <w:rPr>
+          <w:rFonts w:ascii="Lucida Console" w:hAnsi="Lucida Console"/>
+          <w:sz w:val="18"/>
+        </w:rPr>
+        <w:t>countryMsg</w:t>
+      </w:r>
+      <w:proofErr w:type="spellEnd"/>
+      <w:r>
+        <w:rPr>
+          <w:rFonts w:ascii="Lucida Console" w:hAnsi="Lucida Console"/>
+          <w:sz w:val="18"/>
+        </w:rPr>
+        <w:t>, aggregate) -&gt; {</w:t>
+      </w:r>
+    </w:p>
+    <w:p>
+      <w:pPr>
+        <w:rPr>
+          <w:rFonts w:ascii="Lucida Console" w:hAnsi="Lucida Console"/>
+          <w:sz w:val="18"/>
+        </w:rPr>
+      </w:pPr>
+      <w:r>
+        <w:rPr>
+          <w:rFonts w:ascii="Lucida Console" w:hAnsi="Lucida Console"/>
+          <w:sz w:val="18"/>
+        </w:rPr>
+        <w:t xml:space="preserve">                            return aggregate + </w:t>
+      </w:r>
+      <w:proofErr w:type="spellStart"/>
+      <w:r>
+        <w:rPr>
+          <w:rFonts w:ascii="Lucida Console" w:hAnsi="Lucida Console"/>
+          <w:sz w:val="18"/>
+        </w:rPr>
+        <w:t>countryMsg.population</w:t>
+      </w:r>
+      <w:proofErr w:type="spellEnd"/>
+      <w:r>
+        <w:rPr>
+          <w:rFonts w:ascii="Lucida Console" w:hAnsi="Lucida Console"/>
+          <w:sz w:val="18"/>
+        </w:rPr>
+        <w:t>;</w:t>
+      </w:r>
+    </w:p>
+    <w:p>
+      <w:pPr>
+        <w:rPr>
+          <w:rFonts w:ascii="Lucida Console" w:hAnsi="Lucida Console"/>
+          <w:sz w:val="18"/>
+        </w:rPr>
+      </w:pPr>
+      <w:r>
+        <w:rPr>
+          <w:rFonts w:ascii="Lucida Console" w:hAnsi="Lucida Console"/>
+          <w:sz w:val="18"/>
+        </w:rPr>
+        <w:t xml:space="preserve">                        }</w:t>
+      </w:r>
+    </w:p>
+    <w:p>
+      <w:pPr>
+        <w:rPr>
+          <w:rFonts w:ascii="Lucida Console" w:hAnsi="Lucida Console"/>
+          <w:sz w:val="18"/>
+        </w:rPr>
+      </w:pPr>
+      <w:r>
+        <w:rPr>
+          <w:rFonts w:ascii="Lucida Console" w:hAnsi="Lucida Console"/>
+          <w:sz w:val="18"/>
+        </w:rPr>
+        <w:t xml:space="preserve">                        , </w:t>
+      </w:r>
+      <w:proofErr w:type="spellStart"/>
+      <w:r>
+        <w:rPr>
+          <w:rFonts w:ascii="Lucida Console" w:hAnsi="Lucida Console"/>
+          <w:sz w:val="18"/>
+        </w:rPr>
+        <w:t>stringSerde</w:t>
+      </w:r>
+      <w:proofErr w:type="spellEnd"/>
+      <w:r>
+        <w:rPr>
+          <w:rFonts w:ascii="Lucida Console" w:hAnsi="Lucida Console"/>
+          <w:sz w:val="18"/>
+        </w:rPr>
+        <w:t xml:space="preserve">, </w:t>
+      </w:r>
+      <w:proofErr w:type="spellStart"/>
+      <w:r>
+        <w:rPr>
+          <w:rFonts w:ascii="Lucida Console" w:hAnsi="Lucida Console"/>
+          <w:sz w:val="18"/>
+        </w:rPr>
+        <w:t>integerSerde</w:t>
+      </w:r>
+      <w:proofErr w:type="spellEnd"/>
+    </w:p>
+    <w:p>
+      <w:pPr>
+        <w:rPr>
+          <w:rFonts w:ascii="Lucida Console" w:hAnsi="Lucida Console"/>
+          <w:sz w:val="18"/>
+        </w:rPr>
+      </w:pPr>
+      <w:r>
+        <w:rPr>
+          <w:rFonts w:ascii="Lucida Console" w:hAnsi="Lucida Console"/>
+          <w:sz w:val="18"/>
+        </w:rPr>
+        <w:t xml:space="preserve">                        ,  "</w:t>
+      </w:r>
+      <w:proofErr w:type="spellStart"/>
+      <w:r>
+        <w:rPr>
+          <w:rFonts w:ascii="Lucida Console" w:hAnsi="Lucida Console"/>
+          <w:sz w:val="18"/>
+        </w:rPr>
+        <w:t>PopulationSumsPerContinent</w:t>
+      </w:r>
+      <w:proofErr w:type="spellEnd"/>
+      <w:r>
+        <w:rPr>
+          <w:rFonts w:ascii="Lucida Console" w:hAnsi="Lucida Console"/>
+          <w:sz w:val="18"/>
+        </w:rPr>
+        <w:t>"</w:t>
+      </w:r>
+    </w:p>
+    <w:p>
+      <w:pPr>
+        <w:rPr>
+          <w:rFonts w:ascii="Lucida Console" w:hAnsi="Lucida Console"/>
+          <w:sz w:val="18"/>
+        </w:rPr>
+      </w:pPr>
+      <w:r>
+        <w:rPr>
+          <w:rFonts w:ascii="Lucida Console" w:hAnsi="Lucida Console"/>
+          <w:sz w:val="18"/>
+        </w:rPr>
+        <w:t xml:space="preserve">                        );</w:t>
+      </w:r>
+    </w:p>
+    <w:p>
+      <w:pPr>
+        <w:rPr>
+          <w:rFonts w:ascii="Lucida Console" w:hAnsi="Lucida Console"/>
+          <w:sz w:val="18"/>
+        </w:rPr>
+      </w:pPr>
+      <w:r>
+        <w:rPr>
+          <w:rFonts w:ascii="Lucida Console" w:hAnsi="Lucida Console"/>
+          <w:sz w:val="18"/>
+        </w:rPr>
+        <w:t>runningPopulationSumPerContinent.print(stringSerde,integerSerde);</w:t>
+      </w:r>
+    </w:p>
+    <w:p>
+      <w:pPr>
+        <w:rPr>
+          <w:rFonts w:ascii="Lucida Console" w:hAnsi="Lucida Console"/>
+          <w:sz w:val="18"/>
+        </w:rPr>
+      </w:pPr>
+      <w:proofErr w:type="spellStart"/>
+      <w:r>
+        <w:rPr>
+          <w:rFonts w:ascii="Lucida Console" w:hAnsi="Lucida Console"/>
+          <w:sz w:val="18"/>
+        </w:rPr>
+        <w:t>runningPopulationSumPerContinent.toStream</w:t>
+      </w:r>
+      <w:proofErr w:type="spellEnd"/>
+      <w:r>
+        <w:rPr>
+          <w:rFonts w:ascii="Lucida Console" w:hAnsi="Lucida Console"/>
+          <w:sz w:val="18"/>
+        </w:rPr>
+        <w:t>().to(</w:t>
+      </w:r>
+      <w:proofErr w:type="spellStart"/>
+      <w:r>
+        <w:rPr>
+          <w:rFonts w:ascii="Lucida Console" w:hAnsi="Lucida Console"/>
+          <w:sz w:val="18"/>
+        </w:rPr>
+        <w:t>stringSerde</w:t>
+      </w:r>
+      <w:proofErr w:type="spellEnd"/>
+      <w:r>
+        <w:rPr>
+          <w:rFonts w:ascii="Lucida Console" w:hAnsi="Lucida Console"/>
+          <w:sz w:val="18"/>
+        </w:rPr>
+        <w:t xml:space="preserve">, </w:t>
+      </w:r>
+      <w:proofErr w:type="spellStart"/>
+      <w:r>
+        <w:rPr>
+          <w:rFonts w:ascii="Lucida Console" w:hAnsi="Lucida Console"/>
+          <w:sz w:val="18"/>
+        </w:rPr>
+        <w:t>integerSerde</w:t>
+      </w:r>
+      <w:proofErr w:type="spellEnd"/>
+      <w:r>
+        <w:rPr>
+          <w:rFonts w:ascii="Lucida Console" w:hAnsi="Lucida Console"/>
+          <w:sz w:val="18"/>
+        </w:rPr>
+        <w:t>,  "</w:t>
+      </w:r>
+      <w:proofErr w:type="spellStart"/>
+      <w:r>
+        <w:rPr>
+          <w:rFonts w:ascii="Lucida Console" w:hAnsi="Lucida Console"/>
+          <w:sz w:val="18"/>
+        </w:rPr>
+        <w:t>RunningPopulationSumPerContinent</w:t>
+      </w:r>
+      <w:proofErr w:type="spellEnd"/>
+      <w:r>
+        <w:rPr>
+          <w:rFonts w:ascii="Lucida Console" w:hAnsi="Lucida Console"/>
+          <w:sz w:val="18"/>
+        </w:rPr>
+        <w:t>");</w:t>
+      </w:r>
+    </w:p>
+    <w:p>
+      <w:r>
+        <w:t>The Kafka Streams logic to derive the (running) Top3 biggest countries per continent is little more complex, but not a whole lot.:</w:t>
+      </w:r>
+    </w:p>
+    <w:p>
+      <w:pPr>
+        <w:rPr>
+          <w:rFonts w:ascii="Lucida Console" w:hAnsi="Lucida Console"/>
+          <w:sz w:val="18"/>
+        </w:rPr>
+      </w:pPr>
+      <w:r>
+        <w:rPr>
+          <w:rFonts w:ascii="Lucida Console" w:hAnsi="Lucida Console"/>
+          <w:sz w:val="18"/>
+        </w:rPr>
+        <w:t>static pu</w:t>
+      </w:r>
+      <w:r>
+        <w:rPr>
+          <w:rFonts w:ascii="Lucida Console" w:hAnsi="Lucida Console"/>
+          <w:sz w:val="18"/>
+        </w:rPr>
+        <w:t>blic class CountryTop3 {</w:t>
+      </w:r>
+    </w:p>
+    <w:p>
+      <w:pPr>
+        <w:rPr>
+          <w:rFonts w:ascii="Lucida Console" w:hAnsi="Lucida Console"/>
+          <w:sz w:val="18"/>
+        </w:rPr>
+      </w:pPr>
+      <w:r>
+        <w:rPr>
+          <w:rFonts w:ascii="Lucida Console" w:hAnsi="Lucida Console"/>
+          <w:sz w:val="18"/>
+        </w:rPr>
+        <w:t xml:space="preserve">  public  </w:t>
+      </w:r>
+      <w:proofErr w:type="spellStart"/>
+      <w:r>
+        <w:rPr>
+          <w:rFonts w:ascii="Lucida Console" w:hAnsi="Lucida Console"/>
+          <w:sz w:val="18"/>
+        </w:rPr>
+        <w:t>CountryMessage</w:t>
+      </w:r>
+      <w:proofErr w:type="spellEnd"/>
+      <w:r>
+        <w:rPr>
+          <w:rFonts w:ascii="Lucida Console" w:hAnsi="Lucida Console"/>
+          <w:sz w:val="18"/>
+        </w:rPr>
+        <w:t xml:space="preserve">[]  </w:t>
+      </w:r>
+      <w:proofErr w:type="spellStart"/>
+      <w:r>
+        <w:rPr>
+          <w:rFonts w:ascii="Lucida Console" w:hAnsi="Lucida Console"/>
+          <w:sz w:val="18"/>
+        </w:rPr>
+        <w:t>nrs</w:t>
+      </w:r>
+      <w:proofErr w:type="spellEnd"/>
+      <w:r>
+        <w:rPr>
+          <w:rFonts w:ascii="Lucida Console" w:hAnsi="Lucida Console"/>
+          <w:sz w:val="18"/>
+        </w:rPr>
+        <w:t xml:space="preserve"> = new </w:t>
+      </w:r>
+      <w:proofErr w:type="spellStart"/>
+      <w:r>
+        <w:rPr>
+          <w:rFonts w:ascii="Lucida Console" w:hAnsi="Lucida Console"/>
+          <w:sz w:val="18"/>
+        </w:rPr>
+        <w:t>CountryMessage</w:t>
+      </w:r>
+      <w:proofErr w:type="spellEnd"/>
+      <w:r>
+        <w:rPr>
+          <w:rFonts w:ascii="Lucida Console" w:hAnsi="Lucida Console"/>
+          <w:sz w:val="18"/>
+        </w:rPr>
+        <w:t>[4] ;</w:t>
+      </w:r>
+    </w:p>
+    <w:p>
+      <w:pPr>
+        <w:rPr>
+          <w:rFonts w:ascii="Lucida Console" w:hAnsi="Lucida Console"/>
+          <w:sz w:val="18"/>
+        </w:rPr>
+      </w:pPr>
+      <w:r>
+        <w:rPr>
+          <w:rFonts w:ascii="Lucida Console" w:hAnsi="Lucida Console"/>
+          <w:sz w:val="18"/>
+        </w:rPr>
+        <w:t xml:space="preserve">  public CountryTop3() {}</w:t>
+      </w:r>
+    </w:p>
+    <w:p>
+      <w:pPr>
+        <w:rPr>
+          <w:rFonts w:ascii="Lucida Console" w:hAnsi="Lucida Console"/>
+          <w:sz w:val="18"/>
+        </w:rPr>
+      </w:pPr>
+      <w:r>
+        <w:rPr>
+          <w:rFonts w:ascii="Lucida Console" w:hAnsi="Lucida Console"/>
+          <w:sz w:val="18"/>
+        </w:rPr>
+        <w:t>}</w:t>
+      </w:r>
+      <w:r>
+        <w:rPr>
+          <w:rFonts w:ascii="Lucida Console" w:hAnsi="Lucida Console"/>
+          <w:sz w:val="18"/>
+        </w:rPr>
+        <w:t xml:space="preserve"> </w:t>
+      </w:r>
+      <w:r>
+        <w:rPr>
+          <w:rFonts w:ascii="Lucida Console" w:hAnsi="Lucida Console"/>
+          <w:sz w:val="18"/>
+        </w:rPr>
+        <w:br/>
+      </w:r>
+      <w:r>
+        <w:rPr>
+          <w:rFonts w:ascii="Lucida Console" w:hAnsi="Lucida Console"/>
+          <w:sz w:val="18"/>
+        </w:rPr>
+        <w:br/>
+      </w:r>
+      <w:r>
+        <w:rPr>
+          <w:rFonts w:ascii="Lucida Console" w:hAnsi="Lucida Console"/>
+          <w:sz w:val="18"/>
+        </w:rPr>
+        <w:t>// top 3 largest countries per continent, published top topic , published to topic Top3CountrySizePerContinent</w:t>
+      </w:r>
+    </w:p>
+    <w:p>
+      <w:pPr>
+        <w:rPr>
+          <w:rFonts w:ascii="Lucida Console" w:hAnsi="Lucida Console"/>
+          <w:sz w:val="18"/>
+        </w:rPr>
+      </w:pPr>
+      <w:proofErr w:type="spellStart"/>
+      <w:r>
+        <w:rPr>
+          <w:rFonts w:ascii="Lucida Console" w:hAnsi="Lucida Console"/>
+          <w:sz w:val="18"/>
+        </w:rPr>
+        <w:t>KTable</w:t>
+      </w:r>
+      <w:proofErr w:type="spellEnd"/>
+      <w:r>
+        <w:rPr>
+          <w:rFonts w:ascii="Lucida Console" w:hAnsi="Lucida Console"/>
+          <w:sz w:val="18"/>
+        </w:rPr>
+        <w:t xml:space="preserve">&lt;String,CountryTop3&gt; top3PerContinent = </w:t>
+      </w:r>
+      <w:proofErr w:type="spellStart"/>
+      <w:r>
+        <w:rPr>
+          <w:rFonts w:ascii="Lucida Console" w:hAnsi="Lucida Console"/>
+          <w:sz w:val="18"/>
+        </w:rPr>
+        <w:t>countriesStream</w:t>
+      </w:r>
+      <w:proofErr w:type="spellEnd"/>
+    </w:p>
+    <w:p>
+      <w:pPr>
+        <w:rPr>
+          <w:rFonts w:ascii="Lucida Console" w:hAnsi="Lucida Console"/>
+          <w:sz w:val="18"/>
+        </w:rPr>
+      </w:pPr>
+      <w:r>
+        <w:rPr>
+          <w:rFonts w:ascii="Lucida Console" w:hAnsi="Lucida Console"/>
+          <w:sz w:val="18"/>
+        </w:rPr>
+        <w:t xml:space="preserve">                      .</w:t>
+      </w:r>
+      <w:proofErr w:type="spellStart"/>
+      <w:r>
+        <w:rPr>
+          <w:rFonts w:ascii="Lucida Console" w:hAnsi="Lucida Console"/>
+          <w:sz w:val="18"/>
+        </w:rPr>
+        <w:t>selectKey</w:t>
+      </w:r>
+      <w:proofErr w:type="spellEnd"/>
+      <w:r>
+        <w:rPr>
+          <w:rFonts w:ascii="Lucida Console" w:hAnsi="Lucida Console"/>
+          <w:sz w:val="18"/>
+        </w:rPr>
+        <w:t xml:space="preserve">((k, country) -&gt; </w:t>
+      </w:r>
+      <w:proofErr w:type="spellStart"/>
+      <w:r>
+        <w:rPr>
+          <w:rFonts w:ascii="Lucida Console" w:hAnsi="Lucida Console"/>
+          <w:sz w:val="18"/>
+        </w:rPr>
+        <w:t>country.continent</w:t>
+      </w:r>
+      <w:proofErr w:type="spellEnd"/>
+      <w:r>
+        <w:rPr>
+          <w:rFonts w:ascii="Lucida Console" w:hAnsi="Lucida Console"/>
+          <w:sz w:val="18"/>
+        </w:rPr>
+        <w:t>)</w:t>
+      </w:r>
+    </w:p>
+    <w:p>
+      <w:pPr>
+        <w:rPr>
+          <w:rFonts w:ascii="Lucida Console" w:hAnsi="Lucida Console"/>
+          <w:sz w:val="18"/>
+        </w:rPr>
+      </w:pPr>
+      <w:r>
+        <w:rPr>
+          <w:rFonts w:ascii="Lucida Console" w:hAnsi="Lucida Console"/>
+          <w:sz w:val="18"/>
+        </w:rPr>
+        <w:t xml:space="preserve">                      .</w:t>
+      </w:r>
+      <w:proofErr w:type="spellStart"/>
+      <w:r>
+        <w:rPr>
+          <w:rFonts w:ascii="Lucida Console" w:hAnsi="Lucida Console"/>
+          <w:sz w:val="18"/>
+        </w:rPr>
+        <w:t>aggregateByKey</w:t>
+      </w:r>
+      <w:proofErr w:type="spellEnd"/>
+      <w:r>
+        <w:rPr>
+          <w:rFonts w:ascii="Lucida Console" w:hAnsi="Lucida Console"/>
+          <w:sz w:val="18"/>
+        </w:rPr>
+        <w:t xml:space="preserve">( </w:t>
+      </w:r>
+    </w:p>
+    <w:p>
+      <w:pPr>
+        <w:rPr>
+          <w:rFonts w:ascii="Lucida Console" w:hAnsi="Lucida Console"/>
+          <w:sz w:val="18"/>
+        </w:rPr>
+      </w:pPr>
+      <w:r>
+        <w:rPr>
+          <w:rFonts w:ascii="Lucida Console" w:hAnsi="Lucida Console"/>
+          <w:sz w:val="18"/>
+        </w:rPr>
+        <w:t xml:space="preserve">                          CountryTop3::new</w:t>
+      </w:r>
+    </w:p>
+    <w:p>
+      <w:pPr>
+        <w:rPr>
+          <w:rFonts w:ascii="Lucida Console" w:hAnsi="Lucida Console"/>
+          <w:sz w:val="18"/>
+        </w:rPr>
+      </w:pPr>
+      <w:r>
+        <w:rPr>
+          <w:rFonts w:ascii="Lucida Console" w:hAnsi="Lucida Console"/>
+          <w:sz w:val="18"/>
+        </w:rPr>
+        <w:t xml:space="preserve">                      , (continent, </w:t>
+      </w:r>
+      <w:proofErr w:type="spellStart"/>
+      <w:r>
+        <w:rPr>
+          <w:rFonts w:ascii="Lucida Console" w:hAnsi="Lucida Console"/>
+          <w:sz w:val="18"/>
+        </w:rPr>
+        <w:t>countryMsg</w:t>
+      </w:r>
+      <w:proofErr w:type="spellEnd"/>
+      <w:r>
+        <w:rPr>
+          <w:rFonts w:ascii="Lucida Console" w:hAnsi="Lucida Console"/>
+          <w:sz w:val="18"/>
+        </w:rPr>
+        <w:t>, top3) -&gt; {</w:t>
+      </w:r>
+    </w:p>
+    <w:p>
+      <w:pPr>
+        <w:rPr>
+          <w:rFonts w:ascii="Lucida Console" w:hAnsi="Lucida Console"/>
+          <w:sz w:val="18"/>
+        </w:rPr>
+      </w:pPr>
+      <w:r>
+        <w:rPr>
+          <w:rFonts w:ascii="Lucida Console" w:hAnsi="Lucida Console"/>
+          <w:sz w:val="18"/>
+        </w:rPr>
+        <w:t xml:space="preserve">                                   top3.nrs[3]=</w:t>
+      </w:r>
+      <w:proofErr w:type="spellStart"/>
+      <w:r>
+        <w:rPr>
+          <w:rFonts w:ascii="Lucida Console" w:hAnsi="Lucida Console"/>
+          <w:sz w:val="18"/>
+        </w:rPr>
+        <w:t>countryMsg</w:t>
+      </w:r>
+      <w:proofErr w:type="spellEnd"/>
+      <w:r>
+        <w:rPr>
+          <w:rFonts w:ascii="Lucida Console" w:hAnsi="Lucida Console"/>
+          <w:sz w:val="18"/>
+        </w:rPr>
+        <w:t>;</w:t>
+      </w:r>
+    </w:p>
+    <w:p>
+      <w:pPr>
+        <w:rPr>
+          <w:rFonts w:ascii="Lucida Console" w:hAnsi="Lucida Console"/>
+          <w:sz w:val="18"/>
+        </w:rPr>
+      </w:pPr>
+      <w:r>
+        <w:rPr>
+          <w:rFonts w:ascii="Lucida Console" w:hAnsi="Lucida Console"/>
+          <w:sz w:val="18"/>
+        </w:rPr>
+        <w:t xml:space="preserve">                                   //  sort the array by country size</w:t>
+      </w:r>
+    </w:p>
+    <w:p>
+      <w:pPr>
+        <w:rPr>
+          <w:rFonts w:ascii="Lucida Console" w:hAnsi="Lucida Console"/>
+          <w:sz w:val="18"/>
+        </w:rPr>
+      </w:pPr>
+      <w:r>
+        <w:rPr>
+          <w:rFonts w:ascii="Lucida Console" w:hAnsi="Lucida Console"/>
+          <w:sz w:val="18"/>
+        </w:rPr>
+        <w:lastRenderedPageBreak/>
+        <w:t xml:space="preserve">                                   </w:t>
+      </w:r>
+      <w:proofErr w:type="spellStart"/>
+      <w:r>
+        <w:rPr>
+          <w:rFonts w:ascii="Lucida Console" w:hAnsi="Lucida Console"/>
+          <w:sz w:val="18"/>
+        </w:rPr>
+        <w:t>Arrays.sort</w:t>
+      </w:r>
+      <w:proofErr w:type="spellEnd"/>
+      <w:r>
+        <w:rPr>
+          <w:rFonts w:ascii="Lucida Console" w:hAnsi="Lucida Console"/>
+          <w:sz w:val="18"/>
+        </w:rPr>
+        <w:t>(</w:t>
+      </w:r>
+    </w:p>
+    <w:p>
+      <w:pPr>
+        <w:rPr>
+          <w:rFonts w:ascii="Lucida Console" w:hAnsi="Lucida Console"/>
+          <w:sz w:val="18"/>
+        </w:rPr>
+      </w:pPr>
+      <w:r>
+        <w:rPr>
+          <w:rFonts w:ascii="Lucida Console" w:hAnsi="Lucida Console"/>
+          <w:sz w:val="18"/>
+        </w:rPr>
+        <w:t xml:space="preserve">                                       top3.nrs, (a, b) -&gt; {</w:t>
+      </w:r>
+    </w:p>
+    <w:p>
+      <w:pPr>
+        <w:rPr>
+          <w:rFonts w:ascii="Lucida Console" w:hAnsi="Lucida Console"/>
+          <w:sz w:val="18"/>
+        </w:rPr>
+      </w:pPr>
+      <w:r>
+        <w:rPr>
+          <w:rFonts w:ascii="Lucida Console" w:hAnsi="Lucida Console"/>
+          <w:sz w:val="18"/>
+        </w:rPr>
+        <w:t xml:space="preserve">                                         if (a==null)  return 1;</w:t>
+      </w:r>
+    </w:p>
+    <w:p>
+      <w:pPr>
+        <w:rPr>
+          <w:rFonts w:ascii="Lucida Console" w:hAnsi="Lucida Console"/>
+          <w:sz w:val="18"/>
+        </w:rPr>
+      </w:pPr>
+      <w:r>
+        <w:rPr>
+          <w:rFonts w:ascii="Lucida Console" w:hAnsi="Lucida Console"/>
+          <w:sz w:val="18"/>
+        </w:rPr>
+        <w:t xml:space="preserve">                                         if (b==null)  return -1;</w:t>
+      </w:r>
+    </w:p>
+    <w:p>
+      <w:pPr>
+        <w:rPr>
+          <w:rFonts w:ascii="Lucida Console" w:hAnsi="Lucida Console"/>
+          <w:sz w:val="18"/>
+        </w:rPr>
+      </w:pPr>
+      <w:r>
+        <w:rPr>
+          <w:rFonts w:ascii="Lucida Console" w:hAnsi="Lucida Console"/>
+          <w:sz w:val="18"/>
+        </w:rPr>
+        <w:t xml:space="preserve">                                         return </w:t>
+      </w:r>
+      <w:proofErr w:type="spellStart"/>
+      <w:r>
+        <w:rPr>
+          <w:rFonts w:ascii="Lucida Console" w:hAnsi="Lucida Console"/>
+          <w:sz w:val="18"/>
+        </w:rPr>
+        <w:t>Integer.compare</w:t>
+      </w:r>
+      <w:proofErr w:type="spellEnd"/>
+      <w:r>
+        <w:rPr>
+          <w:rFonts w:ascii="Lucida Console" w:hAnsi="Lucida Console"/>
+          <w:sz w:val="18"/>
+        </w:rPr>
+        <w:t>(</w:t>
+      </w:r>
+      <w:proofErr w:type="spellStart"/>
+      <w:r>
+        <w:rPr>
+          <w:rFonts w:ascii="Lucida Console" w:hAnsi="Lucida Console"/>
+          <w:sz w:val="18"/>
+        </w:rPr>
+        <w:t>b.size</w:t>
+      </w:r>
+      <w:proofErr w:type="spellEnd"/>
+      <w:r>
+        <w:rPr>
+          <w:rFonts w:ascii="Lucida Console" w:hAnsi="Lucida Console"/>
+          <w:sz w:val="18"/>
+        </w:rPr>
+        <w:t xml:space="preserve">, </w:t>
+      </w:r>
+      <w:proofErr w:type="spellStart"/>
+      <w:r>
+        <w:rPr>
+          <w:rFonts w:ascii="Lucida Console" w:hAnsi="Lucida Console"/>
+          <w:sz w:val="18"/>
+        </w:rPr>
+        <w:t>a.size</w:t>
+      </w:r>
+      <w:proofErr w:type="spellEnd"/>
+      <w:r>
+        <w:rPr>
+          <w:rFonts w:ascii="Lucida Console" w:hAnsi="Lucida Console"/>
+          <w:sz w:val="18"/>
+        </w:rPr>
+        <w:t>);</w:t>
+      </w:r>
+    </w:p>
+    <w:p>
+      <w:pPr>
+        <w:rPr>
+          <w:rFonts w:ascii="Lucida Console" w:hAnsi="Lucida Console"/>
+          <w:sz w:val="18"/>
+        </w:rPr>
+      </w:pPr>
+      <w:r>
+        <w:rPr>
+          <w:rFonts w:ascii="Lucida Console" w:hAnsi="Lucida Console"/>
+          <w:sz w:val="18"/>
+        </w:rPr>
+        <w:t xml:space="preserve">                                       }</w:t>
+      </w:r>
+    </w:p>
+    <w:p>
+      <w:pPr>
+        <w:rPr>
+          <w:rFonts w:ascii="Lucida Console" w:hAnsi="Lucida Console"/>
+          <w:sz w:val="18"/>
+        </w:rPr>
+      </w:pPr>
+      <w:r>
+        <w:rPr>
+          <w:rFonts w:ascii="Lucida Console" w:hAnsi="Lucida Console"/>
+          <w:sz w:val="18"/>
+        </w:rPr>
+        <w:t xml:space="preserve">                                   );</w:t>
+      </w:r>
+    </w:p>
+    <w:p>
+      <w:pPr>
+        <w:rPr>
+          <w:rFonts w:ascii="Lucida Console" w:hAnsi="Lucida Console"/>
+          <w:sz w:val="18"/>
+        </w:rPr>
+      </w:pPr>
+      <w:r>
+        <w:rPr>
+          <w:rFonts w:ascii="Lucida Console" w:hAnsi="Lucida Console"/>
+          <w:sz w:val="18"/>
+        </w:rPr>
+        <w:t xml:space="preserve">                                   // lose </w:t>
+      </w:r>
+      <w:proofErr w:type="spellStart"/>
+      <w:r>
+        <w:rPr>
+          <w:rFonts w:ascii="Lucida Console" w:hAnsi="Lucida Console"/>
+          <w:sz w:val="18"/>
+        </w:rPr>
+        <w:t>nr</w:t>
+      </w:r>
+      <w:proofErr w:type="spellEnd"/>
+      <w:r>
+        <w:rPr>
+          <w:rFonts w:ascii="Lucida Console" w:hAnsi="Lucida Console"/>
+          <w:sz w:val="18"/>
+        </w:rPr>
+        <w:t xml:space="preserve"> 4, only top 3 is relevant</w:t>
+      </w:r>
+    </w:p>
+    <w:p>
+      <w:pPr>
+        <w:rPr>
+          <w:rFonts w:ascii="Lucida Console" w:hAnsi="Lucida Console"/>
+          <w:sz w:val="18"/>
+        </w:rPr>
+      </w:pPr>
+      <w:r>
+        <w:rPr>
+          <w:rFonts w:ascii="Lucida Console" w:hAnsi="Lucida Console"/>
+          <w:sz w:val="18"/>
+        </w:rPr>
+        <w:t xml:space="preserve">                                   top3.nrs[3]=null;</w:t>
+      </w:r>
+    </w:p>
+    <w:p>
+      <w:pPr>
+        <w:rPr>
+          <w:rFonts w:ascii="Lucida Console" w:hAnsi="Lucida Console"/>
+          <w:sz w:val="18"/>
+        </w:rPr>
+      </w:pPr>
+      <w:r>
+        <w:rPr>
+          <w:rFonts w:ascii="Lucida Console" w:hAnsi="Lucida Console"/>
+          <w:sz w:val="18"/>
+        </w:rPr>
+        <w:t xml:space="preserve">                           return (top3);</w:t>
+      </w:r>
+    </w:p>
+    <w:p>
+      <w:pPr>
+        <w:rPr>
+          <w:rFonts w:ascii="Lucida Console" w:hAnsi="Lucida Console"/>
+          <w:sz w:val="18"/>
+        </w:rPr>
+      </w:pPr>
+      <w:r>
+        <w:rPr>
+          <w:rFonts w:ascii="Lucida Console" w:hAnsi="Lucida Console"/>
+          <w:sz w:val="18"/>
+        </w:rPr>
+        <w:t xml:space="preserve">                        }</w:t>
+      </w:r>
+    </w:p>
+    <w:p>
+      <w:pPr>
+        <w:rPr>
+          <w:rFonts w:ascii="Lucida Console" w:hAnsi="Lucida Console"/>
+          <w:sz w:val="18"/>
+        </w:rPr>
+      </w:pPr>
+      <w:r>
+        <w:rPr>
+          <w:rFonts w:ascii="Lucida Console" w:hAnsi="Lucida Console"/>
+          <w:sz w:val="18"/>
+        </w:rPr>
+        <w:t xml:space="preserve">                        ,  </w:t>
+      </w:r>
+      <w:proofErr w:type="spellStart"/>
+      <w:r>
+        <w:rPr>
+          <w:rFonts w:ascii="Lucida Console" w:hAnsi="Lucida Console"/>
+          <w:sz w:val="18"/>
+        </w:rPr>
+        <w:t>stringSerde</w:t>
+      </w:r>
+      <w:proofErr w:type="spellEnd"/>
+      <w:r>
+        <w:rPr>
+          <w:rFonts w:ascii="Lucida Console" w:hAnsi="Lucida Console"/>
+          <w:sz w:val="18"/>
+        </w:rPr>
+        <w:t>, countryTop3Serde</w:t>
+      </w:r>
+    </w:p>
+    <w:p>
+      <w:pPr>
+        <w:rPr>
+          <w:rFonts w:ascii="Lucida Console" w:hAnsi="Lucida Console"/>
+          <w:sz w:val="18"/>
+        </w:rPr>
+      </w:pPr>
+      <w:r>
+        <w:rPr>
+          <w:rFonts w:ascii="Lucida Console" w:hAnsi="Lucida Console"/>
+          <w:sz w:val="18"/>
+        </w:rPr>
+        <w:t xml:space="preserve">                        ,  "Top3LargestCountriesPerContinent");</w:t>
+      </w:r>
+    </w:p>
+    <w:p>
+      <w:pPr>
+        <w:rPr>
+          <w:rFonts w:ascii="Lucida Console" w:hAnsi="Lucida Console"/>
+          <w:sz w:val="18"/>
+        </w:rPr>
+      </w:pPr>
+      <w:r>
+        <w:rPr>
+          <w:rFonts w:ascii="Lucida Console" w:hAnsi="Lucida Console"/>
+          <w:sz w:val="18"/>
+        </w:rPr>
+        <w:t>// publish to Kafka Topic</w:t>
+      </w:r>
+      <w:r>
+        <w:rPr>
+          <w:rFonts w:ascii="Lucida Console" w:hAnsi="Lucida Console"/>
+          <w:sz w:val="18"/>
+        </w:rPr>
+        <w:br/>
+      </w:r>
+      <w:r>
+        <w:rPr>
+          <w:rFonts w:ascii="Lucida Console" w:hAnsi="Lucida Console"/>
+          <w:sz w:val="18"/>
+        </w:rPr>
+        <w:t>top3PerContinent.to(</w:t>
+      </w:r>
+      <w:proofErr w:type="spellStart"/>
+      <w:r>
+        <w:rPr>
+          <w:rFonts w:ascii="Lucida Console" w:hAnsi="Lucida Console"/>
+          <w:sz w:val="18"/>
+        </w:rPr>
+        <w:t>stringSerde</w:t>
+      </w:r>
+      <w:proofErr w:type="spellEnd"/>
+      <w:r>
+        <w:rPr>
+          <w:rFonts w:ascii="Lucida Console" w:hAnsi="Lucida Console"/>
+          <w:sz w:val="18"/>
+        </w:rPr>
+        <w:t>, countryTop3Serde,  "Top3CountrySizePerContinent");</w:t>
+      </w:r>
+      <w:r>
+        <w:rPr>
+          <w:rFonts w:ascii="Lucida Console" w:hAnsi="Lucida Console"/>
+          <w:sz w:val="18"/>
+        </w:rPr>
+        <w:br/>
+      </w:r>
+      <w:r>
+        <w:rPr>
+          <w:rFonts w:ascii="Lucida Console" w:hAnsi="Lucida Console"/>
+          <w:sz w:val="18"/>
+        </w:rPr>
+        <w:br/>
+        <w:t>// and print to the console:</w:t>
+      </w:r>
+      <w:r>
+        <w:rPr>
+          <w:rFonts w:ascii="Lucida Console" w:hAnsi="Lucida Console"/>
+          <w:sz w:val="18"/>
+        </w:rPr>
+        <w:br/>
+      </w:r>
+      <w:r>
+        <w:rPr>
+          <w:rFonts w:ascii="Lucida Console" w:hAnsi="Lucida Console"/>
+          <w:sz w:val="18"/>
+        </w:rPr>
+        <w:t>top3PerContinent.&lt;String&gt;</w:t>
+      </w:r>
+      <w:proofErr w:type="spellStart"/>
+      <w:r>
+        <w:rPr>
+          <w:rFonts w:ascii="Lucida Console" w:hAnsi="Lucida Console"/>
+          <w:sz w:val="18"/>
+        </w:rPr>
+        <w:t>mapValues</w:t>
+      </w:r>
+      <w:proofErr w:type="spellEnd"/>
+      <w:r>
+        <w:rPr>
+          <w:rFonts w:ascii="Lucida Console" w:hAnsi="Lucida Console"/>
+          <w:sz w:val="18"/>
+        </w:rPr>
+        <w:t>((top3) -&gt; {</w:t>
+      </w:r>
+    </w:p>
+    <w:p>
+      <w:pPr>
+        <w:rPr>
+          <w:rFonts w:ascii="Lucida Console" w:hAnsi="Lucida Console"/>
+          <w:sz w:val="18"/>
+        </w:rPr>
+      </w:pPr>
+      <w:r>
+        <w:rPr>
+          <w:rFonts w:ascii="Lucida Console" w:hAnsi="Lucida Console"/>
+          <w:sz w:val="18"/>
+        </w:rPr>
+        <w:t xml:space="preserve">    String rank = " 1. "+top3.nrs[0].name+" - "+top3.nrs[0].size                                   </w:t>
+      </w:r>
+    </w:p>
+    <w:p>
+      <w:pPr>
+        <w:rPr>
+          <w:rFonts w:ascii="Lucida Console" w:hAnsi="Lucida Console"/>
+          <w:sz w:val="18"/>
+        </w:rPr>
+      </w:pPr>
+      <w:r>
+        <w:rPr>
+          <w:rFonts w:ascii="Lucida Console" w:hAnsi="Lucida Console"/>
+          <w:sz w:val="18"/>
+        </w:rPr>
+        <w:t xml:space="preserve">             + ((top3.nrs[1]!=null)? ", 2. "+top3.nrs[1].name+" - "+top3.nrs[1].size:"")</w:t>
+      </w:r>
+    </w:p>
+    <w:p>
+      <w:pPr>
+        <w:rPr>
+          <w:rFonts w:ascii="Lucida Console" w:hAnsi="Lucida Console"/>
+          <w:sz w:val="18"/>
+        </w:rPr>
+      </w:pPr>
+      <w:r>
+        <w:rPr>
+          <w:rFonts w:ascii="Lucida Console" w:hAnsi="Lucida Console"/>
+          <w:sz w:val="18"/>
+        </w:rPr>
+        <w:t xml:space="preserve">             + ((top3.nrs[2]!=null) ? ", 3. "+top3.nrs[2].name+" - "+top3.nrs[2].size:"")</w:t>
+      </w:r>
+    </w:p>
+    <w:p>
+      <w:pPr>
+        <w:rPr>
+          <w:rFonts w:ascii="Lucida Console" w:hAnsi="Lucida Console"/>
+          <w:sz w:val="18"/>
+        </w:rPr>
+      </w:pPr>
+      <w:r>
+        <w:rPr>
+          <w:rFonts w:ascii="Lucida Console" w:hAnsi="Lucida Console"/>
+          <w:sz w:val="18"/>
+        </w:rPr>
+        <w:t xml:space="preserve">             ;                                 </w:t>
+      </w:r>
+    </w:p>
+    <w:p>
+      <w:pPr>
+        <w:rPr>
+          <w:rFonts w:ascii="Lucida Console" w:hAnsi="Lucida Console"/>
+          <w:sz w:val="18"/>
+        </w:rPr>
+      </w:pPr>
+      <w:r>
+        <w:rPr>
+          <w:rFonts w:ascii="Lucida Console" w:hAnsi="Lucida Console"/>
+          <w:sz w:val="18"/>
+        </w:rPr>
+        <w:t xml:space="preserve">    return "List for "+ top3.nrs[0].continent +rank;</w:t>
+      </w:r>
+    </w:p>
+    <w:p>
+      <w:pPr>
+        <w:rPr>
+          <w:rFonts w:ascii="Lucida Console" w:hAnsi="Lucida Console"/>
+          <w:sz w:val="18"/>
+        </w:rPr>
+      </w:pPr>
+      <w:r>
+        <w:rPr>
+          <w:rFonts w:ascii="Lucida Console" w:hAnsi="Lucida Console"/>
+          <w:sz w:val="18"/>
+        </w:rPr>
+        <w:t xml:space="preserve">  }  </w:t>
+      </w:r>
+    </w:p>
+    <w:p>
+      <w:pPr>
+        <w:rPr>
+          <w:rFonts w:ascii="Lucida Console" w:hAnsi="Lucida Console"/>
+          <w:sz w:val="18"/>
+        </w:rPr>
+      </w:pPr>
+      <w:r>
+        <w:rPr>
+          <w:rFonts w:ascii="Lucida Console" w:hAnsi="Lucida Console"/>
+          <w:sz w:val="18"/>
+        </w:rPr>
+        <w:t xml:space="preserve">  )</w:t>
+      </w:r>
+    </w:p>
+    <w:p>
+      <w:pPr>
+        <w:rPr>
+          <w:rFonts w:ascii="Lucida Console" w:hAnsi="Lucida Console"/>
+          <w:sz w:val="18"/>
+        </w:rPr>
+      </w:pPr>
+      <w:r>
+        <w:rPr>
+          <w:rFonts w:ascii="Lucida Console" w:hAnsi="Lucida Console"/>
+          <w:sz w:val="18"/>
+        </w:rPr>
+        <w:t xml:space="preserve">  .print(</w:t>
+      </w:r>
+      <w:proofErr w:type="spellStart"/>
+      <w:r>
+        <w:rPr>
+          <w:rFonts w:ascii="Lucida Console" w:hAnsi="Lucida Console"/>
+          <w:sz w:val="18"/>
+        </w:rPr>
+        <w:t>stringSerde,stringSerde</w:t>
+      </w:r>
+      <w:proofErr w:type="spellEnd"/>
+      <w:r>
+        <w:rPr>
+          <w:rFonts w:ascii="Lucida Console" w:hAnsi="Lucida Console"/>
+          <w:sz w:val="18"/>
+        </w:rPr>
+        <w:t>);</w:t>
+      </w:r>
+    </w:p>
+    <w:p>
+      <w:pPr>
+        <w:rPr>
+          <w:rFonts w:ascii="Lucida Console" w:hAnsi="Lucida Console"/>
+          <w:sz w:val="18"/>
+        </w:rPr>
+      </w:pPr>
     </w:p>
     <w:p>
       <w:pPr>
@@ -7441,16 +9424,12 @@
           <w:szCs w:val="22"/>
         </w:rPr>
       </w:pPr>
-      <w:r>
-        <w:br w:type="page"/>
-      </w:r>
     </w:p>
     <w:p>
       <w:pPr>
         <w:pStyle w:val="Heading1"/>
       </w:pPr>
       <w:r>
-        <w:lastRenderedPageBreak/>
         <w:t>References</w:t>
       </w:r>
       <w:bookmarkEnd w:id="20"/>
@@ -7460,11 +9439,9 @@
       <w:r>
         <w:t>Kafka OSA:</w:t>
       </w:r>
-      <w:bookmarkStart w:id="21" w:name="_GoBack"/>
-      <w:bookmarkEnd w:id="21"/>
-    </w:p>
-    <w:p>
-      <w:hyperlink r:id="rId68" w:history="1">
+    </w:p>
+    <w:p>
+      <w:hyperlink r:id="rId70" w:history="1">
         <w:r>
           <w:rPr>
             <w:rStyle w:val="Hyperlink"/>
@@ -7475,11 +9452,12 @@
     </w:p>
     <w:p>
       <w:r>
+        <w:lastRenderedPageBreak/>
         <w:t>Network access</w:t>
       </w:r>
     </w:p>
     <w:p>
-      <w:hyperlink r:id="rId69" w:history="1">
+      <w:hyperlink r:id="rId71" w:history="1">
         <w:r>
           <w:rPr>
             <w:rStyle w:val="Hyperlink"/>
@@ -9759,7 +11737,7 @@
   <a:extraClrSchemeLst/>
   <a:extLst>
     <a:ext uri="{05A4C25C-085E-4340-85A3-A5531E510DB2}">
-      <thm15:themeFamily xmlns="" xmlns:thm15="http://schemas.microsoft.com/office/thememl/2012/main" name="Office Theme" id="{62F939B6-93AF-4DB8-9C6B-D6C7DFDC589F}" vid="{4A3C46E8-61CC-4603-A589-7422A47A8E4A}"/>
+      <thm15:themeFamily xmlns:thm15="http://schemas.microsoft.com/office/thememl/2012/main" xmlns="" name="Office Theme" id="{62F939B6-93AF-4DB8-9C6B-D6C7DFDC589F}" vid="{4A3C46E8-61CC-4603-A589-7422A47A8E4A}"/>
     </a:ext>
   </a:extLst>
 </a:theme>
@@ -9770,7 +11748,7 @@
 </file>
 
 <file path=customXml/itemProps1.xml><?xml version="1.0" encoding="utf-8"?>
-<ds:datastoreItem xmlns:ds="http://schemas.openxmlformats.org/officeDocument/2006/customXml" ds:itemID="{48AF9446-44C5-4912-B8D4-93FDBA69B273}">
+<ds:datastoreItem xmlns:ds="http://schemas.openxmlformats.org/officeDocument/2006/customXml" ds:itemID="{9662663F-D0C5-422B-8D34-E6CC8CBD4F75}">
   <ds:schemaRefs>
     <ds:schemaRef ds:uri="http://schemas.openxmlformats.org/officeDocument/2006/bibliography"/>
   </ds:schemaRefs>

</xml_diff>

<commit_message>
Adding KafkaCountryConsumer with Node.js based DIY stream analytics
</commit_message>
<xml_diff>
--- a/Getting started with Kafka.docx
+++ b/Getting started with Kafka.docx
@@ -7144,18 +7144,30 @@
         </w:drawing>
       </w:r>
     </w:p>
+    <w:p>
+      <w:pPr>
+        <w:pStyle w:val="Heading2"/>
+      </w:pPr>
+      <w:r>
+        <w:t>DIY Streams in node.js</w:t>
+      </w:r>
+    </w:p>
+    <w:p>
+      <w:r>
+        <w:t>Streaming analysis entails analyzing – filtering, aggregating, enriching, routing – events as they stream in. Hanging on to what is still required, letting go of what can be discarded.</w:t>
+      </w:r>
+    </w:p>
     <w:p/>
-    <w:p>
-      <w:pPr>
-        <w:pStyle w:val="Heading2"/>
-      </w:pPr>
-      <w:r>
-        <w:t>Run Kafka Streams Application</w:t>
-      </w:r>
-    </w:p>
-    <w:p>
-      <w:r>
-        <w:t xml:space="preserve">In a different terminal window in the VM, go to directory </w:t>
+    <w:p/>
+    <w:p>
+      <w:r>
+        <w:t xml:space="preserve">In a </w:t>
+      </w:r>
+      <w:r>
+        <w:t xml:space="preserve">new </w:t>
+      </w:r>
+      <w:r>
+        <w:t xml:space="preserve">terminal window in the VM, go to directory </w:t>
       </w:r>
       <w:proofErr w:type="spellStart"/>
       <w:r>
@@ -7171,7 +7183,61 @@
       </w:r>
       <w:proofErr w:type="spellEnd"/>
       <w:r>
-        <w:t>-streams-countries.</w:t>
+        <w:t>-node-countries.</w:t>
+      </w:r>
+    </w:p>
+    <w:p>
+      <w:r>
+        <w:t>R</w:t>
+      </w:r>
+      <w:r>
+        <w:t xml:space="preserve">un the </w:t>
+      </w:r>
+      <w:proofErr w:type="spellStart"/>
+      <w:r>
+        <w:t>KafkaCountryConsumer</w:t>
+      </w:r>
+      <w:proofErr w:type="spellEnd"/>
+      <w:r>
+        <w:t>:</w:t>
+      </w:r>
+    </w:p>
+    <w:p>
+      <w:r>
+        <w:t>node KafkaCountry</w:t>
+      </w:r>
+      <w:r>
+        <w:t>Consumer</w:t>
+      </w:r>
+      <w:r>
+        <w:t>.js</w:t>
+      </w:r>
+    </w:p>
+    <w:p>
+      <w:r>
+        <w:lastRenderedPageBreak/>
+        <w:t xml:space="preserve">The Node module runs and will start printing the results of streaming analysis – running counts and top-N evaluations – to the console. The country messages that are produced by the </w:t>
+      </w:r>
+      <w:proofErr w:type="spellStart"/>
+      <w:r>
+        <w:t>KafkaCountryProducer</w:t>
+      </w:r>
+      <w:proofErr w:type="spellEnd"/>
+      <w:r>
+        <w:t xml:space="preserve"> application are consumed and evaluated.</w:t>
+      </w:r>
+    </w:p>
+    <w:p>
+      <w:r>
+        <w:t xml:space="preserve">The screenshot shows an overall country count of 4, the population sums </w:t>
+      </w:r>
+      <w:proofErr w:type="spellStart"/>
+      <w:r>
+        <w:t>thusfar</w:t>
+      </w:r>
+      <w:proofErr w:type="spellEnd"/>
+      <w:r>
+        <w:t xml:space="preserve"> for the continents for which countries have been processed and the current top 3 – after each new country that may upset the previous standings – of most populous countries in the world. Until now, Algeria has the  largest population.</w:t>
       </w:r>
     </w:p>
     <w:p>
@@ -7180,10 +7246,10 @@
           <w:noProof/>
         </w:rPr>
         <w:drawing>
-          <wp:inline distT="0" distB="0" distL="0" distR="0" wp14:anchorId="4B0F8481" wp14:editId="2D5B190A">
-            <wp:extent cx="5182049" cy="472481"/>
-            <wp:effectExtent l="0" t="0" r="0" b="3810"/>
-            <wp:docPr id="40" name="Picture 40"/>
+          <wp:inline distT="0" distB="0" distL="0" distR="0" wp14:anchorId="53E41DA0" wp14:editId="4A25FD28">
+            <wp:extent cx="5972810" cy="2950210"/>
+            <wp:effectExtent l="0" t="0" r="8890" b="2540"/>
+            <wp:docPr id="56" name="Picture 56"/>
             <wp:cNvGraphicFramePr>
               <a:graphicFrameLocks xmlns:a="http://schemas.openxmlformats.org/drawingml/2006/main" noChangeAspect="1"/>
             </wp:cNvGraphicFramePr>
@@ -7203,7 +7269,7 @@
                   <pic:spPr>
                     <a:xfrm>
                       <a:off x="0" y="0"/>
-                      <a:ext cx="5182049" cy="472481"/>
+                      <a:ext cx="5972810" cy="2950210"/>
                     </a:xfrm>
                     <a:prstGeom prst="rect">
                       <a:avLst/>
@@ -7218,27 +7284,7 @@
     </w:p>
     <w:p>
       <w:r>
-        <w:t>Type</w:t>
-      </w:r>
-    </w:p>
-    <w:p>
-      <w:proofErr w:type="spellStart"/>
-      <w:r>
-        <w:t>mvn</w:t>
-      </w:r>
-      <w:proofErr w:type="spellEnd"/>
-      <w:r>
-        <w:t xml:space="preserve"> install </w:t>
-      </w:r>
-      <w:proofErr w:type="spellStart"/>
-      <w:r>
-        <w:t>dependency:copy-dependencies</w:t>
-      </w:r>
-      <w:proofErr w:type="spellEnd"/>
-    </w:p>
-    <w:p>
-      <w:r>
-        <w:t>This will install a number of JAR files for the libraries and framework the Kafka Streams application depends upon.</w:t>
+        <w:t>After some time, a new Top 3 has been determined:</w:t>
       </w:r>
     </w:p>
     <w:p>
@@ -7246,12 +7292,11 @@
         <w:rPr>
           <w:noProof/>
         </w:rPr>
-        <w:lastRenderedPageBreak/>
         <w:drawing>
-          <wp:inline distT="0" distB="0" distL="0" distR="0" wp14:anchorId="1265E060" wp14:editId="695D6C15">
-            <wp:extent cx="5972810" cy="3073400"/>
-            <wp:effectExtent l="0" t="0" r="8890" b="0"/>
-            <wp:docPr id="45" name="Picture 45"/>
+          <wp:inline distT="0" distB="0" distL="0" distR="0" wp14:anchorId="057B04EE" wp14:editId="096B8334">
+            <wp:extent cx="5972810" cy="2108835"/>
+            <wp:effectExtent l="0" t="0" r="8890" b="5715"/>
+            <wp:docPr id="57" name="Picture 57"/>
             <wp:cNvGraphicFramePr>
               <a:graphicFrameLocks xmlns:a="http://schemas.openxmlformats.org/drawingml/2006/main" noChangeAspect="1"/>
             </wp:cNvGraphicFramePr>
@@ -7271,7 +7316,7 @@
                   <pic:spPr>
                     <a:xfrm>
                       <a:off x="0" y="0"/>
-                      <a:ext cx="5972810" cy="3073400"/>
+                      <a:ext cx="5972810" cy="2108835"/>
                     </a:xfrm>
                     <a:prstGeom prst="rect">
                       <a:avLst/>
@@ -7284,20 +7329,17 @@
         </w:drawing>
       </w:r>
     </w:p>
-    <w:p/>
-    <w:p>
-      <w:r>
-        <w:t>Then type:</w:t>
-      </w:r>
-    </w:p>
-    <w:p>
-      <w:proofErr w:type="spellStart"/>
-      <w:r>
-        <w:t>mvn</w:t>
-      </w:r>
-      <w:proofErr w:type="spellEnd"/>
-      <w:r>
-        <w:t xml:space="preserve"> package</w:t>
+    <w:p>
+      <w:r>
+        <w:t xml:space="preserve">You can take a look at the source code of </w:t>
+      </w:r>
+      <w:proofErr w:type="spellStart"/>
+      <w:r>
+        <w:t>KafkaCountryConsumer</w:t>
+      </w:r>
+      <w:proofErr w:type="spellEnd"/>
+      <w:r>
+        <w:t xml:space="preserve"> – to see how this streaming analysis has been implemented, in a DIY way. </w:t>
       </w:r>
     </w:p>
     <w:p>
@@ -7305,11 +7347,12 @@
         <w:rPr>
           <w:noProof/>
         </w:rPr>
+        <w:lastRenderedPageBreak/>
         <w:drawing>
-          <wp:inline distT="0" distB="0" distL="0" distR="0" wp14:anchorId="3CC3E1E0" wp14:editId="51C4217D">
-            <wp:extent cx="5972810" cy="3062605"/>
-            <wp:effectExtent l="0" t="0" r="8890" b="4445"/>
-            <wp:docPr id="49" name="Picture 49"/>
+          <wp:inline distT="0" distB="0" distL="0" distR="0" wp14:anchorId="2E48551E" wp14:editId="4447DFB2">
+            <wp:extent cx="6096000" cy="4037517"/>
+            <wp:effectExtent l="0" t="0" r="0" b="1270"/>
+            <wp:docPr id="58" name="Picture 58"/>
             <wp:cNvGraphicFramePr>
               <a:graphicFrameLocks xmlns:a="http://schemas.openxmlformats.org/drawingml/2006/main" noChangeAspect="1"/>
             </wp:cNvGraphicFramePr>
@@ -7320,20 +7363,27 @@
                     <pic:cNvPr id="0" name=""/>
                     <pic:cNvPicPr/>
                   </pic:nvPicPr>
-                  <pic:blipFill>
+                  <pic:blipFill rotWithShape="1">
                     <a:blip r:embed="rId66"/>
-                    <a:stretch>
-                      <a:fillRect/>
-                    </a:stretch>
+                    <a:srcRect r="14973"/>
+                    <a:stretch/>
                   </pic:blipFill>
-                  <pic:spPr>
+                  <pic:spPr bwMode="auto">
                     <a:xfrm>
                       <a:off x="0" y="0"/>
-                      <a:ext cx="5972810" cy="3062605"/>
+                      <a:ext cx="6097182" cy="4038300"/>
                     </a:xfrm>
                     <a:prstGeom prst="rect">
                       <a:avLst/>
                     </a:prstGeom>
+                    <a:ln>
+                      <a:noFill/>
+                    </a:ln>
+                    <a:extLst>
+                      <a:ext uri="{53640926-AAD7-44D8-BBD7-CCE9431645EC}">
+                        <a14:shadowObscured xmlns:a14="http://schemas.microsoft.com/office/drawing/2010/main"/>
+                      </a:ext>
+                    </a:extLst>
                   </pic:spPr>
                 </pic:pic>
               </a:graphicData>
@@ -7344,50 +7394,54 @@
     </w:p>
     <w:p>
       <w:r>
-        <w:t>This will build the application – creating the JAR file with the runnable class.</w:t>
-      </w:r>
-    </w:p>
-    <w:p>
-      <w:r>
-        <w:t>To run the application, type:</w:t>
-      </w:r>
-    </w:p>
-    <w:p>
-      <w:r>
-        <w:t>java -</w:t>
-      </w:r>
-      <w:proofErr w:type="spellStart"/>
-      <w:r>
-        <w:t>cp</w:t>
-      </w:r>
-      <w:proofErr w:type="spellEnd"/>
-      <w:r>
-        <w:t xml:space="preserve"> target/Country-E</w:t>
-      </w:r>
-      <w:r>
-        <w:t>vents-Analyzer-1.0-SNAPSHOT.jar:</w:t>
-      </w:r>
-      <w:r>
-        <w:t xml:space="preserve">target/dependency/* </w:t>
-      </w:r>
-      <w:proofErr w:type="spellStart"/>
-      <w:r>
-        <w:t>nl.amis.streams.countries.App</w:t>
-      </w:r>
-      <w:proofErr w:type="spellEnd"/>
-    </w:p>
-    <w:p>
-      <w:bookmarkStart w:id="21" w:name="_GoBack"/>
+        <w:t>It is not very complex. It is a little clumsy. It can quickly get complicated when we start adding evaluations, enrichments, filters and  more. There is no easy recognition of patterns and now easy reuse of code  for similar operations. Kafka Streams will offer most what is lacking in this implementation.</w:t>
+      </w:r>
+    </w:p>
+    <w:p>
+      <w:r>
+        <w:t>See the next section for an introduction to Kafka Streams.</w:t>
+      </w:r>
+    </w:p>
+    <w:p/>
+    <w:p>
+      <w:pPr>
+        <w:pStyle w:val="Heading2"/>
+      </w:pPr>
+      <w:r>
+        <w:t>Run Kafka Streams Application</w:t>
+      </w:r>
+    </w:p>
+    <w:p>
+      <w:r>
+        <w:t xml:space="preserve">In a different terminal window in the VM, go to directory </w:t>
+      </w:r>
+      <w:proofErr w:type="spellStart"/>
+      <w:r>
+        <w:t>kafka</w:t>
+      </w:r>
+      <w:proofErr w:type="spellEnd"/>
+      <w:r>
+        <w:t>-workshop/</w:t>
+      </w:r>
+      <w:proofErr w:type="spellStart"/>
+      <w:r>
+        <w:t>kafka</w:t>
+      </w:r>
+      <w:proofErr w:type="spellEnd"/>
+      <w:r>
+        <w:t>-streams-countries.</w:t>
+      </w:r>
+    </w:p>
+    <w:p>
       <w:r>
         <w:rPr>
           <w:noProof/>
         </w:rPr>
-        <w:lastRenderedPageBreak/>
         <w:drawing>
-          <wp:inline distT="0" distB="0" distL="0" distR="0" wp14:anchorId="78484DA6" wp14:editId="67177CF0">
-            <wp:extent cx="5972810" cy="2200275"/>
-            <wp:effectExtent l="0" t="0" r="8890" b="9525"/>
-            <wp:docPr id="6" name="Picture 6"/>
+          <wp:inline distT="0" distB="0" distL="0" distR="0" wp14:anchorId="4B0F8481" wp14:editId="2D5B190A">
+            <wp:extent cx="5182049" cy="472481"/>
+            <wp:effectExtent l="0" t="0" r="0" b="3810"/>
+            <wp:docPr id="40" name="Picture 40"/>
             <wp:cNvGraphicFramePr>
               <a:graphicFrameLocks xmlns:a="http://schemas.openxmlformats.org/drawingml/2006/main" noChangeAspect="1"/>
             </wp:cNvGraphicFramePr>
@@ -7407,7 +7461,7 @@
                   <pic:spPr>
                     <a:xfrm>
                       <a:off x="0" y="0"/>
-                      <a:ext cx="5972810" cy="2200275"/>
+                      <a:ext cx="5182049" cy="472481"/>
                     </a:xfrm>
                     <a:prstGeom prst="rect">
                       <a:avLst/>
@@ -7419,11 +7473,30 @@
           </wp:inline>
         </w:drawing>
       </w:r>
-      <w:bookmarkEnd w:id="21"/>
-    </w:p>
-    <w:p>
-      <w:r>
-        <w:t>Check in Kafka Tool what happened in terms of topics. Note: Kafka Streams uses Kafka Topics as the intermediate stages for streams.</w:t>
+    </w:p>
+    <w:p>
+      <w:r>
+        <w:t>Type</w:t>
+      </w:r>
+    </w:p>
+    <w:p>
+      <w:proofErr w:type="spellStart"/>
+      <w:r>
+        <w:t>mvn</w:t>
+      </w:r>
+      <w:proofErr w:type="spellEnd"/>
+      <w:r>
+        <w:t xml:space="preserve"> install </w:t>
+      </w:r>
+      <w:proofErr w:type="spellStart"/>
+      <w:r>
+        <w:t>dependency:copy-dependencies</w:t>
+      </w:r>
+      <w:proofErr w:type="spellEnd"/>
+    </w:p>
+    <w:p>
+      <w:r>
+        <w:t>This will install a number of JAR files for the libraries and framework the Kafka Streams application depends upon.</w:t>
       </w:r>
     </w:p>
     <w:p>
@@ -7431,11 +7504,12 @@
         <w:rPr>
           <w:noProof/>
         </w:rPr>
+        <w:lastRenderedPageBreak/>
         <w:drawing>
-          <wp:inline distT="0" distB="0" distL="0" distR="0" wp14:anchorId="4BFA02C1" wp14:editId="5B9693AF">
-            <wp:extent cx="5972810" cy="2715260"/>
-            <wp:effectExtent l="0" t="0" r="8890" b="8890"/>
-            <wp:docPr id="54" name="Picture 54"/>
+          <wp:inline distT="0" distB="0" distL="0" distR="0" wp14:anchorId="1265E060" wp14:editId="695D6C15">
+            <wp:extent cx="5972810" cy="3073400"/>
+            <wp:effectExtent l="0" t="0" r="8890" b="0"/>
+            <wp:docPr id="45" name="Picture 45"/>
             <wp:cNvGraphicFramePr>
               <a:graphicFrameLocks xmlns:a="http://schemas.openxmlformats.org/drawingml/2006/main" noChangeAspect="1"/>
             </wp:cNvGraphicFramePr>
@@ -7455,7 +7529,7 @@
                   <pic:spPr>
                     <a:xfrm>
                       <a:off x="0" y="0"/>
-                      <a:ext cx="5972810" cy="2715260"/>
+                      <a:ext cx="5972810" cy="3073400"/>
                     </a:xfrm>
                     <a:prstGeom prst="rect">
                       <a:avLst/>
@@ -7468,9 +7542,20 @@
         </w:drawing>
       </w:r>
     </w:p>
-    <w:p>
-      <w:r>
-        <w:t>You can inspect the messages published for example to Top3CountrySizePerContinent (both key and message are of type String):</w:t>
+    <w:p/>
+    <w:p>
+      <w:r>
+        <w:t>Then type:</w:t>
+      </w:r>
+    </w:p>
+    <w:p>
+      <w:proofErr w:type="spellStart"/>
+      <w:r>
+        <w:t>mvn</w:t>
+      </w:r>
+      <w:proofErr w:type="spellEnd"/>
+      <w:r>
+        <w:t xml:space="preserve"> package</w:t>
       </w:r>
     </w:p>
     <w:p>
@@ -7478,12 +7563,11 @@
         <w:rPr>
           <w:noProof/>
         </w:rPr>
-        <w:lastRenderedPageBreak/>
         <w:drawing>
-          <wp:inline distT="0" distB="0" distL="0" distR="0" wp14:anchorId="0602FE46" wp14:editId="390927B8">
-            <wp:extent cx="5972810" cy="2840355"/>
-            <wp:effectExtent l="0" t="0" r="8890" b="0"/>
-            <wp:docPr id="55" name="Picture 55"/>
+          <wp:inline distT="0" distB="0" distL="0" distR="0" wp14:anchorId="3CC3E1E0" wp14:editId="51C4217D">
+            <wp:extent cx="5972810" cy="3062605"/>
+            <wp:effectExtent l="0" t="0" r="8890" b="4445"/>
+            <wp:docPr id="49" name="Picture 49"/>
             <wp:cNvGraphicFramePr>
               <a:graphicFrameLocks xmlns:a="http://schemas.openxmlformats.org/drawingml/2006/main" noChangeAspect="1"/>
             </wp:cNvGraphicFramePr>
@@ -7503,6 +7587,225 @@
                   <pic:spPr>
                     <a:xfrm>
                       <a:off x="0" y="0"/>
+                      <a:ext cx="5972810" cy="3062605"/>
+                    </a:xfrm>
+                    <a:prstGeom prst="rect">
+                      <a:avLst/>
+                    </a:prstGeom>
+                  </pic:spPr>
+                </pic:pic>
+              </a:graphicData>
+            </a:graphic>
+          </wp:inline>
+        </w:drawing>
+      </w:r>
+    </w:p>
+    <w:p>
+      <w:r>
+        <w:t>This will build the application – creating the JAR file with the runnable class.</w:t>
+      </w:r>
+    </w:p>
+    <w:p>
+      <w:r>
+        <w:t>To run the application, type:</w:t>
+      </w:r>
+    </w:p>
+    <w:p>
+      <w:r>
+        <w:t>java -</w:t>
+      </w:r>
+      <w:proofErr w:type="spellStart"/>
+      <w:r>
+        <w:t>cp</w:t>
+      </w:r>
+      <w:proofErr w:type="spellEnd"/>
+      <w:r>
+        <w:t xml:space="preserve"> target/Country-E</w:t>
+      </w:r>
+      <w:r>
+        <w:t>vents-Analyzer-1.0-SNAPSHOT.jar:</w:t>
+      </w:r>
+      <w:r>
+        <w:t xml:space="preserve">target/dependency/* </w:t>
+      </w:r>
+      <w:proofErr w:type="spellStart"/>
+      <w:r>
+        <w:t>nl.amis.streams.countries.App</w:t>
+      </w:r>
+      <w:proofErr w:type="spellEnd"/>
+    </w:p>
+    <w:p>
+      <w:r>
+        <w:rPr>
+          <w:noProof/>
+        </w:rPr>
+        <w:lastRenderedPageBreak/>
+        <w:drawing>
+          <wp:inline distT="0" distB="0" distL="0" distR="0" wp14:anchorId="78484DA6" wp14:editId="67177CF0">
+            <wp:extent cx="5972810" cy="2200275"/>
+            <wp:effectExtent l="0" t="0" r="8890" b="9525"/>
+            <wp:docPr id="6" name="Picture 6"/>
+            <wp:cNvGraphicFramePr>
+              <a:graphicFrameLocks xmlns:a="http://schemas.openxmlformats.org/drawingml/2006/main" noChangeAspect="1"/>
+            </wp:cNvGraphicFramePr>
+            <a:graphic xmlns:a="http://schemas.openxmlformats.org/drawingml/2006/main">
+              <a:graphicData uri="http://schemas.openxmlformats.org/drawingml/2006/picture">
+                <pic:pic xmlns:pic="http://schemas.openxmlformats.org/drawingml/2006/picture">
+                  <pic:nvPicPr>
+                    <pic:cNvPr id="0" name=""/>
+                    <pic:cNvPicPr/>
+                  </pic:nvPicPr>
+                  <pic:blipFill>
+                    <a:blip r:embed="rId70"/>
+                    <a:stretch>
+                      <a:fillRect/>
+                    </a:stretch>
+                  </pic:blipFill>
+                  <pic:spPr>
+                    <a:xfrm>
+                      <a:off x="0" y="0"/>
+                      <a:ext cx="5972810" cy="2200275"/>
+                    </a:xfrm>
+                    <a:prstGeom prst="rect">
+                      <a:avLst/>
+                    </a:prstGeom>
+                  </pic:spPr>
+                </pic:pic>
+              </a:graphicData>
+            </a:graphic>
+          </wp:inline>
+        </w:drawing>
+      </w:r>
+    </w:p>
+    <w:p>
+      <w:r>
+        <w:t>Check in Kafka Tool what happened in terms of topics. Note: Kafka Streams uses Kafka Topics as the intermediate stages for streams.</w:t>
+      </w:r>
+    </w:p>
+    <w:p>
+      <w:r>
+        <w:rPr>
+          <w:noProof/>
+        </w:rPr>
+        <w:drawing>
+          <wp:inline distT="0" distB="0" distL="0" distR="0" wp14:anchorId="4BFA02C1" wp14:editId="5B9693AF">
+            <wp:extent cx="5972810" cy="2715260"/>
+            <wp:effectExtent l="0" t="0" r="8890" b="8890"/>
+            <wp:docPr id="54" name="Picture 54"/>
+            <wp:cNvGraphicFramePr>
+              <a:graphicFrameLocks xmlns:a="http://schemas.openxmlformats.org/drawingml/2006/main" noChangeAspect="1"/>
+            </wp:cNvGraphicFramePr>
+            <a:graphic xmlns:a="http://schemas.openxmlformats.org/drawingml/2006/main">
+              <a:graphicData uri="http://schemas.openxmlformats.org/drawingml/2006/picture">
+                <pic:pic xmlns:pic="http://schemas.openxmlformats.org/drawingml/2006/picture">
+                  <pic:nvPicPr>
+                    <pic:cNvPr id="0" name=""/>
+                    <pic:cNvPicPr/>
+                  </pic:nvPicPr>
+                  <pic:blipFill>
+                    <a:blip r:embed="rId71"/>
+                    <a:stretch>
+                      <a:fillRect/>
+                    </a:stretch>
+                  </pic:blipFill>
+                  <pic:spPr>
+                    <a:xfrm>
+                      <a:off x="0" y="0"/>
+                      <a:ext cx="5972810" cy="2715260"/>
+                    </a:xfrm>
+                    <a:prstGeom prst="rect">
+                      <a:avLst/>
+                    </a:prstGeom>
+                  </pic:spPr>
+                </pic:pic>
+              </a:graphicData>
+            </a:graphic>
+          </wp:inline>
+        </w:drawing>
+      </w:r>
+    </w:p>
+    <w:p>
+      <w:r>
+        <w:t>Also check the node Consumers. You will find a new consumer for the countries-streaming-analysis-app (this label is defined in the Java application). Kafka keeps track of the offset per partition for this consumer, even though that is the responsibility and the prerogative of the consumer as well.</w:t>
+      </w:r>
+    </w:p>
+    <w:p>
+      <w:r>
+        <w:rPr>
+          <w:noProof/>
+        </w:rPr>
+        <w:drawing>
+          <wp:inline distT="0" distB="0" distL="0" distR="0" wp14:anchorId="5111A4B9" wp14:editId="3E445BCB">
+            <wp:extent cx="5972810" cy="1642745"/>
+            <wp:effectExtent l="0" t="0" r="8890" b="0"/>
+            <wp:docPr id="53" name="Picture 53"/>
+            <wp:cNvGraphicFramePr>
+              <a:graphicFrameLocks xmlns:a="http://schemas.openxmlformats.org/drawingml/2006/main" noChangeAspect="1"/>
+            </wp:cNvGraphicFramePr>
+            <a:graphic xmlns:a="http://schemas.openxmlformats.org/drawingml/2006/main">
+              <a:graphicData uri="http://schemas.openxmlformats.org/drawingml/2006/picture">
+                <pic:pic xmlns:pic="http://schemas.openxmlformats.org/drawingml/2006/picture">
+                  <pic:nvPicPr>
+                    <pic:cNvPr id="0" name=""/>
+                    <pic:cNvPicPr/>
+                  </pic:nvPicPr>
+                  <pic:blipFill>
+                    <a:blip r:embed="rId72"/>
+                    <a:stretch>
+                      <a:fillRect/>
+                    </a:stretch>
+                  </pic:blipFill>
+                  <pic:spPr>
+                    <a:xfrm>
+                      <a:off x="0" y="0"/>
+                      <a:ext cx="5972810" cy="1642745"/>
+                    </a:xfrm>
+                    <a:prstGeom prst="rect">
+                      <a:avLst/>
+                    </a:prstGeom>
+                  </pic:spPr>
+                </pic:pic>
+              </a:graphicData>
+            </a:graphic>
+          </wp:inline>
+        </w:drawing>
+      </w:r>
+    </w:p>
+    <w:p>
+      <w:r>
+        <w:lastRenderedPageBreak/>
+        <w:t>You can inspect the messages published for example to Top3CountrySizePerContinent (both key and message are of type String):</w:t>
+      </w:r>
+    </w:p>
+    <w:p>
+      <w:r>
+        <w:rPr>
+          <w:noProof/>
+        </w:rPr>
+        <w:drawing>
+          <wp:inline distT="0" distB="0" distL="0" distR="0" wp14:anchorId="0602FE46" wp14:editId="390927B8">
+            <wp:extent cx="5972810" cy="2840355"/>
+            <wp:effectExtent l="0" t="0" r="8890" b="0"/>
+            <wp:docPr id="55" name="Picture 55"/>
+            <wp:cNvGraphicFramePr>
+              <a:graphicFrameLocks xmlns:a="http://schemas.openxmlformats.org/drawingml/2006/main" noChangeAspect="1"/>
+            </wp:cNvGraphicFramePr>
+            <a:graphic xmlns:a="http://schemas.openxmlformats.org/drawingml/2006/main">
+              <a:graphicData uri="http://schemas.openxmlformats.org/drawingml/2006/picture">
+                <pic:pic xmlns:pic="http://schemas.openxmlformats.org/drawingml/2006/picture">
+                  <pic:nvPicPr>
+                    <pic:cNvPr id="0" name=""/>
+                    <pic:cNvPicPr/>
+                  </pic:nvPicPr>
+                  <pic:blipFill>
+                    <a:blip r:embed="rId73"/>
+                    <a:stretch>
+                      <a:fillRect/>
+                    </a:stretch>
+                  </pic:blipFill>
+                  <pic:spPr>
+                    <a:xfrm>
+                      <a:off x="0" y="0"/>
                       <a:ext cx="5972810" cy="2840355"/>
                     </a:xfrm>
                     <a:prstGeom prst="rect">
@@ -7803,12 +8106,6 @@
           <w:sz w:val="18"/>
         </w:rPr>
         <w:br/>
-      </w:r>
-      <w:r>
-        <w:rPr>
-          <w:rFonts w:ascii="Lucida Console" w:hAnsi="Lucida Console"/>
-          <w:sz w:val="18"/>
-        </w:rPr>
         <w:t>.</w:t>
       </w:r>
       <w:proofErr w:type="spellStart"/>
@@ -8654,14 +8951,7 @@
           <w:rFonts w:ascii="Lucida Console" w:hAnsi="Lucida Console"/>
           <w:sz w:val="18"/>
         </w:rPr>
-        <w:t>}</w:t>
-      </w:r>
-      <w:r>
-        <w:rPr>
-          <w:rFonts w:ascii="Lucida Console" w:hAnsi="Lucida Console"/>
-          <w:sz w:val="18"/>
-        </w:rPr>
-        <w:t xml:space="preserve"> </w:t>
+        <w:t xml:space="preserve">} </w:t>
       </w:r>
       <w:r>
         <w:rPr>
@@ -9350,27 +9640,38 @@
         <w:rPr>
           <w:rFonts w:ascii="Lucida Console" w:hAnsi="Lucida Console"/>
           <w:sz w:val="18"/>
-        </w:rPr>
-      </w:pPr>
-      <w:r>
-        <w:rPr>
-          <w:rFonts w:ascii="Lucida Console" w:hAnsi="Lucida Console"/>
-          <w:sz w:val="18"/>
-        </w:rPr>
-        <w:t xml:space="preserve">  }  </w:t>
-      </w:r>
-    </w:p>
-    <w:p>
-      <w:pPr>
-        <w:rPr>
-          <w:rFonts w:ascii="Lucida Console" w:hAnsi="Lucida Console"/>
-          <w:sz w:val="18"/>
-        </w:rPr>
-      </w:pPr>
-      <w:r>
-        <w:rPr>
-          <w:rFonts w:ascii="Lucida Console" w:hAnsi="Lucida Console"/>
-          <w:sz w:val="18"/>
+          <w:lang w:val="nl-NL"/>
+        </w:rPr>
+      </w:pPr>
+      <w:r>
+        <w:rPr>
+          <w:rFonts w:ascii="Lucida Console" w:hAnsi="Lucida Console"/>
+          <w:sz w:val="18"/>
+        </w:rPr>
+        <w:t xml:space="preserve">  </w:t>
+      </w:r>
+      <w:r>
+        <w:rPr>
+          <w:rFonts w:ascii="Lucida Console" w:hAnsi="Lucida Console"/>
+          <w:sz w:val="18"/>
+          <w:lang w:val="nl-NL"/>
+        </w:rPr>
+        <w:t xml:space="preserve">}  </w:t>
+      </w:r>
+    </w:p>
+    <w:p>
+      <w:pPr>
+        <w:rPr>
+          <w:rFonts w:ascii="Lucida Console" w:hAnsi="Lucida Console"/>
+          <w:sz w:val="18"/>
+          <w:lang w:val="nl-NL"/>
+        </w:rPr>
+      </w:pPr>
+      <w:r>
+        <w:rPr>
+          <w:rFonts w:ascii="Lucida Console" w:hAnsi="Lucida Console"/>
+          <w:sz w:val="18"/>
+          <w:lang w:val="nl-NL"/>
         </w:rPr>
         <w:t xml:space="preserve">  )</w:t>
       </w:r>
@@ -9380,12 +9681,14 @@
         <w:rPr>
           <w:rFonts w:ascii="Lucida Console" w:hAnsi="Lucida Console"/>
           <w:sz w:val="18"/>
-        </w:rPr>
-      </w:pPr>
-      <w:r>
-        <w:rPr>
-          <w:rFonts w:ascii="Lucida Console" w:hAnsi="Lucida Console"/>
-          <w:sz w:val="18"/>
+          <w:lang w:val="nl-NL"/>
+        </w:rPr>
+      </w:pPr>
+      <w:r>
+        <w:rPr>
+          <w:rFonts w:ascii="Lucida Console" w:hAnsi="Lucida Console"/>
+          <w:sz w:val="18"/>
+          <w:lang w:val="nl-NL"/>
         </w:rPr>
         <w:t xml:space="preserve">  .print(</w:t>
       </w:r>
@@ -9394,6 +9697,7 @@
         <w:rPr>
           <w:rFonts w:ascii="Lucida Console" w:hAnsi="Lucida Console"/>
           <w:sz w:val="18"/>
+          <w:lang w:val="nl-NL"/>
         </w:rPr>
         <w:t>stringSerde,stringSerde</w:t>
       </w:r>
@@ -9402,6 +9706,7 @@
         <w:rPr>
           <w:rFonts w:ascii="Lucida Console" w:hAnsi="Lucida Console"/>
           <w:sz w:val="18"/>
+          <w:lang w:val="nl-NL"/>
         </w:rPr>
         <w:t>);</w:t>
       </w:r>
@@ -9411,6 +9716,7 @@
         <w:rPr>
           <w:rFonts w:ascii="Lucida Console" w:hAnsi="Lucida Console"/>
           <w:sz w:val="18"/>
+          <w:lang w:val="nl-NL"/>
         </w:rPr>
       </w:pPr>
     </w:p>
@@ -9422,29 +9728,64 @@
           <w:spacing w:val="15"/>
           <w:sz w:val="22"/>
           <w:szCs w:val="22"/>
+          <w:lang w:val="nl-NL"/>
         </w:rPr>
       </w:pPr>
     </w:p>
     <w:p>
       <w:pPr>
         <w:pStyle w:val="Heading1"/>
-      </w:pPr>
-      <w:r>
+        <w:rPr>
+          <w:lang w:val="nl-NL"/>
+        </w:rPr>
+      </w:pPr>
+      <w:r>
+        <w:rPr>
+          <w:lang w:val="nl-NL"/>
+        </w:rPr>
         <w:t>References</w:t>
       </w:r>
       <w:bookmarkEnd w:id="20"/>
     </w:p>
-    <w:p/>
-    <w:p>
-      <w:r>
-        <w:t>Kafka OSA:</w:t>
-      </w:r>
-    </w:p>
-    <w:p>
-      <w:hyperlink r:id="rId70" w:history="1">
+    <w:p>
+      <w:pPr>
+        <w:rPr>
+          <w:lang w:val="nl-NL"/>
+        </w:rPr>
+      </w:pPr>
+    </w:p>
+    <w:p>
+      <w:pPr>
+        <w:rPr>
+          <w:lang w:val="nl-NL"/>
+        </w:rPr>
+      </w:pPr>
+      <w:proofErr w:type="spellStart"/>
+      <w:r>
+        <w:rPr>
+          <w:lang w:val="nl-NL"/>
+        </w:rPr>
+        <w:t>Kafka</w:t>
+      </w:r>
+      <w:proofErr w:type="spellEnd"/>
+      <w:r>
+        <w:rPr>
+          <w:lang w:val="nl-NL"/>
+        </w:rPr>
+        <w:t xml:space="preserve"> OSA:</w:t>
+      </w:r>
+    </w:p>
+    <w:p>
+      <w:pPr>
+        <w:rPr>
+          <w:lang w:val="nl-NL"/>
+        </w:rPr>
+      </w:pPr>
+      <w:hyperlink r:id="rId74" w:history="1">
         <w:r>
           <w:rPr>
             <w:rStyle w:val="Hyperlink"/>
+            <w:lang w:val="nl-NL"/>
           </w:rPr>
           <w:t>https://www.rittmanmead.com/blog/2016/07/stream-analytics-processing-kafka-oracle-stream-analytics/</w:t>
         </w:r>
@@ -9455,9 +9796,11 @@
         <w:lastRenderedPageBreak/>
         <w:t>Network access</w:t>
       </w:r>
-    </w:p>
-    <w:p>
-      <w:hyperlink r:id="rId71" w:history="1">
+      <w:bookmarkStart w:id="21" w:name="_GoBack"/>
+      <w:bookmarkEnd w:id="21"/>
+    </w:p>
+    <w:p>
+      <w:hyperlink r:id="rId75" w:history="1">
         <w:r>
           <w:rPr>
             <w:rStyle w:val="Hyperlink"/>
@@ -11737,7 +12080,7 @@
   <a:extraClrSchemeLst/>
   <a:extLst>
     <a:ext uri="{05A4C25C-085E-4340-85A3-A5531E510DB2}">
-      <thm15:themeFamily xmlns:thm15="http://schemas.microsoft.com/office/thememl/2012/main" xmlns="" name="Office Theme" id="{62F939B6-93AF-4DB8-9C6B-D6C7DFDC589F}" vid="{4A3C46E8-61CC-4603-A589-7422A47A8E4A}"/>
+      <thm15:themeFamily xmlns="" xmlns:thm15="http://schemas.microsoft.com/office/thememl/2012/main" name="Office Theme" id="{62F939B6-93AF-4DB8-9C6B-D6C7DFDC589F}" vid="{4A3C46E8-61CC-4603-A589-7422A47A8E4A}"/>
     </a:ext>
   </a:extLst>
 </a:theme>
@@ -11748,7 +12091,7 @@
 </file>
 
 <file path=customXml/itemProps1.xml><?xml version="1.0" encoding="utf-8"?>
-<ds:datastoreItem xmlns:ds="http://schemas.openxmlformats.org/officeDocument/2006/customXml" ds:itemID="{9662663F-D0C5-422B-8D34-E6CC8CBD4F75}">
+<ds:datastoreItem xmlns:ds="http://schemas.openxmlformats.org/officeDocument/2006/customXml" ds:itemID="{17A726CB-097D-49AE-85D6-7A384BF6CA87}">
   <ds:schemaRefs>
     <ds:schemaRef ds:uri="http://schemas.openxmlformats.org/officeDocument/2006/bibliography"/>
   </ds:schemaRefs>

</xml_diff>